<commit_message>
docs and logo updates
</commit_message>
<xml_diff>
--- a/docs/Operations Checklist.docx
+++ b/docs/Operations Checklist.docx
@@ -183,6 +183,7 @@
                                     <w:dataBinding w:prefixMappings="xmlns:ns0='http://purl.org/dc/elements/1.1/' xmlns:ns1='http://schemas.openxmlformats.org/package/2006/metadata/core-properties' " w:xpath="/ns1:coreProperties[1]/ns0:title[1]" w:storeItemID="{6C3C8BC8-F283-45AE-878A-BAB7291924A1}"/>
                                     <w:text/>
                                   </w:sdtPr>
+                                  <w:sdtEndPr/>
                                   <w:sdtContent>
                                     <w:r>
                                       <w:rPr>
@@ -191,6 +192,14 @@
                                         <w:szCs w:val="72"/>
                                       </w:rPr>
                                       <w:t>CSEXPLORER1 OPERATIONS CHECKLIST</w:t>
+                                    </w:r>
+                                    <w:r>
+                                      <w:rPr>
+                                        <w:color w:val="5B9BD5" w:themeColor="accent1"/>
+                                        <w:sz w:val="72"/>
+                                        <w:szCs w:val="72"/>
+                                      </w:rPr>
+                                      <w:t>S</w:t>
                                     </w:r>
                                   </w:sdtContent>
                                 </w:sdt>
@@ -210,6 +219,7 @@
                                   <w:dataBinding w:prefixMappings="xmlns:ns0='http://purl.org/dc/elements/1.1/' xmlns:ns1='http://schemas.openxmlformats.org/package/2006/metadata/core-properties' " w:xpath="/ns1:coreProperties[1]/ns0:subject[1]" w:storeItemID="{6C3C8BC8-F283-45AE-878A-BAB7291924A1}"/>
                                   <w:text/>
                                 </w:sdtPr>
+                                <w:sdtEndPr/>
                                 <w:sdtContent>
                                   <w:p>
                                     <w:pPr>
@@ -248,6 +258,7 @@
                                   <w:dataBinding w:prefixMappings="xmlns:ns0='http://purl.org/dc/elements/1.1/' xmlns:ns1='http://schemas.openxmlformats.org/package/2006/metadata/core-properties' " w:xpath="/ns1:coreProperties[1]/ns0:creator[1]" w:storeItemID="{6C3C8BC8-F283-45AE-878A-BAB7291924A1}"/>
                                   <w:text/>
                                 </w:sdtPr>
+                                <w:sdtEndPr/>
                                 <w:sdtContent>
                                   <w:p>
                                     <w:pPr>
@@ -324,6 +335,7 @@
                               <w:dataBinding w:prefixMappings="xmlns:ns0='http://purl.org/dc/elements/1.1/' xmlns:ns1='http://schemas.openxmlformats.org/package/2006/metadata/core-properties' " w:xpath="/ns1:coreProperties[1]/ns0:title[1]" w:storeItemID="{6C3C8BC8-F283-45AE-878A-BAB7291924A1}"/>
                               <w:text/>
                             </w:sdtPr>
+                            <w:sdtEndPr/>
                             <w:sdtContent>
                               <w:r>
                                 <w:rPr>
@@ -332,6 +344,14 @@
                                   <w:szCs w:val="72"/>
                                 </w:rPr>
                                 <w:t>CSEXPLORER1 OPERATIONS CHECKLIST</w:t>
+                              </w:r>
+                              <w:r>
+                                <w:rPr>
+                                  <w:color w:val="5B9BD5" w:themeColor="accent1"/>
+                                  <w:sz w:val="72"/>
+                                  <w:szCs w:val="72"/>
+                                </w:rPr>
+                                <w:t>S</w:t>
                               </w:r>
                             </w:sdtContent>
                           </w:sdt>
@@ -351,6 +371,7 @@
                             <w:dataBinding w:prefixMappings="xmlns:ns0='http://purl.org/dc/elements/1.1/' xmlns:ns1='http://schemas.openxmlformats.org/package/2006/metadata/core-properties' " w:xpath="/ns1:coreProperties[1]/ns0:subject[1]" w:storeItemID="{6C3C8BC8-F283-45AE-878A-BAB7291924A1}"/>
                             <w:text/>
                           </w:sdtPr>
+                          <w:sdtEndPr/>
                           <w:sdtContent>
                             <w:p>
                               <w:pPr>
@@ -389,6 +410,7 @@
                             <w:dataBinding w:prefixMappings="xmlns:ns0='http://purl.org/dc/elements/1.1/' xmlns:ns1='http://schemas.openxmlformats.org/package/2006/metadata/core-properties' " w:xpath="/ns1:coreProperties[1]/ns0:creator[1]" w:storeItemID="{6C3C8BC8-F283-45AE-878A-BAB7291924A1}"/>
                             <w:text/>
                           </w:sdtPr>
+                          <w:sdtEndPr/>
                           <w:sdtContent>
                             <w:p>
                               <w:pPr>
@@ -507,6 +529,7 @@
                                     <w:calendar w:val="gregorian"/>
                                   </w:date>
                                 </w:sdtPr>
+                                <w:sdtEndPr/>
                                 <w:sdtContent>
                                   <w:p>
                                     <w:pPr>
@@ -574,6 +597,7 @@
                               <w:calendar w:val="gregorian"/>
                             </w:date>
                           </w:sdtPr>
+                          <w:sdtEndPr/>
                           <w:sdtContent>
                             <w:p>
                               <w:pPr>
@@ -621,61 +645,171 @@
           <w:sz w:val="36"/>
         </w:rPr>
       </w:pPr>
+      <w:proofErr w:type="spellStart"/>
       <w:r>
         <w:rPr>
           <w:b/>
           <w:sz w:val="36"/>
         </w:rPr>
         <w:lastRenderedPageBreak/>
-        <w:t xml:space="preserve">1 - </w:t>
-      </w:r>
-      <w:proofErr w:type="spellStart"/>
+        <w:t>Run</w:t>
+      </w:r>
+      <w:proofErr w:type="spellEnd"/>
       <w:r>
         <w:rPr>
           <w:b/>
           <w:sz w:val="36"/>
         </w:rPr>
-        <w:t>Pre</w:t>
-      </w:r>
-      <w:proofErr w:type="spellEnd"/>
+        <w:t xml:space="preserve"> GO/NO GO </w:t>
+      </w:r>
+      <w:proofErr w:type="spellStart"/>
       <w:r>
         <w:rPr>
           <w:b/>
           <w:sz w:val="36"/>
         </w:rPr>
-        <w:t xml:space="preserve"> </w:t>
-      </w:r>
-      <w:proofErr w:type="spellStart"/>
-      <w:r>
+        <w:t>checklist</w:t>
+      </w:r>
+      <w:proofErr w:type="spellEnd"/>
+    </w:p>
+    <w:p>
+      <w:pPr>
+        <w:pStyle w:val="ListParagraph"/>
+        <w:numPr>
+          <w:ilvl w:val="0"/>
+          <w:numId w:val="2"/>
+        </w:numPr>
+        <w:rPr>
+          <w:sz w:val="28"/>
+          <w:lang w:val="en-US"/>
+        </w:rPr>
+      </w:pPr>
+      <w:r>
+        <w:rPr>
+          <w:sz w:val="28"/>
+          <w:lang w:val="en-US"/>
+        </w:rPr>
+        <w:t>T-2h predictor indicates recovery location &gt;10km inland</w:t>
+      </w:r>
+      <w:r>
+        <w:rPr>
+          <w:sz w:val="28"/>
+          <w:lang w:val="en-US"/>
+        </w:rPr>
+        <w:t xml:space="preserve"> - </w:t>
+      </w:r>
+      <w:r>
+        <w:rPr>
+          <w:color w:val="00B050"/>
+          <w:sz w:val="28"/>
+          <w:lang w:val="en-US"/>
+        </w:rPr>
+        <w:t>GO</w:t>
+      </w:r>
+    </w:p>
+    <w:p>
+      <w:pPr>
+        <w:pStyle w:val="ListParagraph"/>
+        <w:numPr>
+          <w:ilvl w:val="0"/>
+          <w:numId w:val="2"/>
+        </w:numPr>
+        <w:rPr>
+          <w:sz w:val="28"/>
+          <w:lang w:val="en-US"/>
+        </w:rPr>
+      </w:pPr>
+      <w:r>
+        <w:rPr>
+          <w:sz w:val="28"/>
+          <w:lang w:val="en-US"/>
+        </w:rPr>
+        <w:t xml:space="preserve">T-2h predictor indicates recovery location &gt;10km </w:t>
+      </w:r>
+      <w:r>
+        <w:rPr>
+          <w:sz w:val="28"/>
+          <w:lang w:val="en-US"/>
+        </w:rPr>
+        <w:t xml:space="preserve">off urban - </w:t>
+      </w:r>
+      <w:r>
+        <w:rPr>
+          <w:color w:val="00B050"/>
+          <w:sz w:val="28"/>
+          <w:lang w:val="en-US"/>
+        </w:rPr>
+        <w:t>GO</w:t>
+      </w:r>
+    </w:p>
+    <w:p>
+      <w:pPr>
+        <w:pStyle w:val="ListParagraph"/>
+        <w:numPr>
+          <w:ilvl w:val="0"/>
+          <w:numId w:val="2"/>
+        </w:numPr>
+        <w:rPr>
+          <w:sz w:val="28"/>
+          <w:lang w:val="en-US"/>
+        </w:rPr>
+      </w:pPr>
+      <w:r>
+        <w:rPr>
+          <w:sz w:val="28"/>
+          <w:lang w:val="en-US"/>
+        </w:rPr>
+        <w:t>Pre Fly Day Checklist</w:t>
+      </w:r>
+      <w:r>
+        <w:rPr>
+          <w:sz w:val="28"/>
+          <w:lang w:val="en-US"/>
+        </w:rPr>
+        <w:t xml:space="preserve"> checked - </w:t>
+      </w:r>
+      <w:r>
+        <w:rPr>
+          <w:color w:val="00B050"/>
+          <w:sz w:val="28"/>
+          <w:lang w:val="en-US"/>
+        </w:rPr>
+        <w:t>GO</w:t>
+      </w:r>
+      <w:bookmarkStart w:id="0" w:name="_GoBack"/>
+      <w:bookmarkEnd w:id="0"/>
+    </w:p>
+    <w:p>
+      <w:pPr>
         <w:rPr>
           <w:b/>
           <w:sz w:val="36"/>
-        </w:rPr>
-        <w:t>Fly</w:t>
-      </w:r>
-      <w:proofErr w:type="spellEnd"/>
+          <w:lang w:val="en-US"/>
+        </w:rPr>
+      </w:pPr>
       <w:r>
         <w:rPr>
           <w:b/>
           <w:sz w:val="36"/>
-        </w:rPr>
-        <w:t xml:space="preserve"> </w:t>
-      </w:r>
-      <w:proofErr w:type="spellStart"/>
-      <w:r>
+          <w:lang w:val="en-US"/>
+        </w:rPr>
+        <w:br w:type="page"/>
+      </w:r>
+    </w:p>
+    <w:p>
+      <w:pPr>
         <w:rPr>
           <w:b/>
           <w:sz w:val="36"/>
         </w:rPr>
-        <w:t>Day</w:t>
-      </w:r>
-      <w:proofErr w:type="spellEnd"/>
+      </w:pPr>
       <w:r>
         <w:rPr>
           <w:b/>
           <w:sz w:val="36"/>
         </w:rPr>
-        <w:t xml:space="preserve"> </w:t>
+        <w:lastRenderedPageBreak/>
+        <w:t xml:space="preserve">1 - </w:t>
       </w:r>
       <w:proofErr w:type="spellStart"/>
       <w:r>
@@ -683,811 +817,936 @@
           <w:b/>
           <w:sz w:val="36"/>
         </w:rPr>
-        <w:t>Checklist</w:t>
-      </w:r>
-      <w:proofErr w:type="spellEnd"/>
-    </w:p>
-    <w:p>
-      <w:pPr>
-        <w:pStyle w:val="ListParagraph"/>
-        <w:numPr>
-          <w:ilvl w:val="0"/>
-          <w:numId w:val="2"/>
-        </w:numPr>
-        <w:rPr>
-          <w:sz w:val="28"/>
-        </w:rPr>
-      </w:pPr>
-      <w:proofErr w:type="spellStart"/>
-      <w:r>
-        <w:rPr>
-          <w:sz w:val="28"/>
-        </w:rPr>
-        <w:t>Inform</w:t>
-      </w:r>
-      <w:proofErr w:type="spellEnd"/>
-      <w:r>
-        <w:rPr>
-          <w:sz w:val="28"/>
-        </w:rPr>
-        <w:t xml:space="preserve"> </w:t>
-      </w:r>
-      <w:proofErr w:type="spellStart"/>
-      <w:r>
-        <w:rPr>
-          <w:sz w:val="28"/>
-        </w:rPr>
-        <w:t>Flight</w:t>
-      </w:r>
-      <w:proofErr w:type="spellEnd"/>
-      <w:r>
-        <w:rPr>
-          <w:sz w:val="28"/>
-        </w:rPr>
-        <w:t xml:space="preserve"> </w:t>
-      </w:r>
-      <w:proofErr w:type="spellStart"/>
-      <w:proofErr w:type="gramStart"/>
-      <w:r>
-        <w:rPr>
-          <w:sz w:val="28"/>
-        </w:rPr>
-        <w:t>control</w:t>
-      </w:r>
-      <w:proofErr w:type="spellEnd"/>
-      <w:proofErr w:type="gramEnd"/>
-      <w:r>
-        <w:rPr>
-          <w:sz w:val="28"/>
-        </w:rPr>
-        <w:t xml:space="preserve"> </w:t>
-      </w:r>
-      <w:r>
-        <w:rPr>
-          <w:color w:val="FF0000"/>
-          <w:sz w:val="28"/>
-        </w:rPr>
-        <w:t>T – 25h</w:t>
-      </w:r>
-    </w:p>
-    <w:p>
-      <w:pPr>
-        <w:pStyle w:val="ListParagraph"/>
-        <w:numPr>
-          <w:ilvl w:val="1"/>
-          <w:numId w:val="2"/>
-        </w:numPr>
-        <w:rPr>
-          <w:color w:val="000000" w:themeColor="text1"/>
-          <w:sz w:val="28"/>
-          <w:lang w:val="en-US"/>
-        </w:rPr>
-      </w:pPr>
-      <w:r>
-        <w:rPr>
-          <w:color w:val="000000" w:themeColor="text1"/>
-          <w:sz w:val="28"/>
-          <w:lang w:val="en-US"/>
-        </w:rPr>
-        <w:t>Run predictions and prepare Pre Flight Report</w:t>
-      </w:r>
-    </w:p>
-    <w:p>
-      <w:pPr>
-        <w:pStyle w:val="ListParagraph"/>
-        <w:numPr>
-          <w:ilvl w:val="1"/>
-          <w:numId w:val="2"/>
-        </w:numPr>
-        <w:rPr>
-          <w:sz w:val="28"/>
-          <w:lang w:val="en-US"/>
-        </w:rPr>
-      </w:pPr>
-      <w:r>
-        <w:rPr>
-          <w:color w:val="000000" w:themeColor="text1"/>
-          <w:sz w:val="28"/>
-          <w:lang w:val="en-US"/>
-        </w:rPr>
-        <w:t xml:space="preserve">Send email to flight control </w:t>
-      </w:r>
-      <w:r>
-        <w:rPr>
-          <w:color w:val="FF0000"/>
-          <w:sz w:val="28"/>
-          <w:lang w:val="en-US"/>
-        </w:rPr>
-        <w:t>T – 24h</w:t>
-      </w:r>
-    </w:p>
-    <w:p>
-      <w:pPr>
-        <w:pStyle w:val="ListParagraph"/>
-        <w:numPr>
-          <w:ilvl w:val="0"/>
-          <w:numId w:val="2"/>
-        </w:numPr>
-        <w:rPr>
-          <w:sz w:val="28"/>
-          <w:lang w:val="en-US"/>
-        </w:rPr>
-      </w:pPr>
-      <w:r>
-        <w:rPr>
-          <w:sz w:val="28"/>
-          <w:lang w:val="en-US"/>
-        </w:rPr>
-        <w:t>Check flight computer, Sensors and Calibrate</w:t>
-      </w:r>
-      <w:r>
-        <w:rPr>
-          <w:color w:val="FF0000"/>
-          <w:sz w:val="28"/>
-          <w:lang w:val="en-US"/>
-        </w:rPr>
-        <w:t xml:space="preserve"> T-17h</w:t>
-      </w:r>
-    </w:p>
-    <w:p>
-      <w:pPr>
-        <w:pStyle w:val="ListParagraph"/>
-        <w:numPr>
-          <w:ilvl w:val="1"/>
-          <w:numId w:val="2"/>
-        </w:numPr>
-        <w:rPr>
-          <w:sz w:val="28"/>
-          <w:lang w:val="en-US"/>
-        </w:rPr>
-      </w:pPr>
-      <w:r>
-        <w:rPr>
-          <w:sz w:val="28"/>
-          <w:lang w:val="en-US"/>
-        </w:rPr>
-        <w:t>Charge power bank</w:t>
-      </w:r>
-    </w:p>
-    <w:p>
-      <w:pPr>
-        <w:pStyle w:val="ListParagraph"/>
-        <w:numPr>
-          <w:ilvl w:val="1"/>
-          <w:numId w:val="2"/>
-        </w:numPr>
-        <w:rPr>
-          <w:sz w:val="28"/>
-          <w:lang w:val="en-US"/>
-        </w:rPr>
-      </w:pPr>
-      <w:r>
-        <w:rPr>
-          <w:sz w:val="28"/>
-          <w:lang w:val="en-US"/>
-        </w:rPr>
-        <w:t xml:space="preserve">Update calibration values for sensors </w:t>
-      </w:r>
-    </w:p>
-    <w:p>
-      <w:pPr>
-        <w:pStyle w:val="ListParagraph"/>
-        <w:numPr>
-          <w:ilvl w:val="1"/>
-          <w:numId w:val="2"/>
-        </w:numPr>
-        <w:rPr>
-          <w:sz w:val="28"/>
-          <w:lang w:val="en-US"/>
-        </w:rPr>
-      </w:pPr>
-      <w:r>
-        <w:rPr>
-          <w:sz w:val="28"/>
-          <w:lang w:val="en-US"/>
-        </w:rPr>
-        <w:t>Take trial images. Download images to computer and check them.</w:t>
-      </w:r>
-    </w:p>
-    <w:p>
-      <w:pPr>
-        <w:pStyle w:val="ListParagraph"/>
-        <w:numPr>
-          <w:ilvl w:val="1"/>
-          <w:numId w:val="2"/>
-        </w:numPr>
-        <w:rPr>
-          <w:sz w:val="28"/>
-          <w:lang w:val="en-US"/>
-        </w:rPr>
-      </w:pPr>
-      <w:r>
-        <w:rPr>
-          <w:sz w:val="28"/>
-          <w:lang w:val="en-US"/>
-        </w:rPr>
-        <w:t>Take sensor trial measurements. Download to computer and check them.</w:t>
-      </w:r>
-    </w:p>
-    <w:p>
-      <w:pPr>
-        <w:pStyle w:val="ListParagraph"/>
-        <w:numPr>
-          <w:ilvl w:val="1"/>
-          <w:numId w:val="2"/>
-        </w:numPr>
-        <w:rPr>
-          <w:sz w:val="28"/>
-          <w:lang w:val="en-US"/>
-        </w:rPr>
-      </w:pPr>
-      <w:r>
-        <w:rPr>
-          <w:sz w:val="28"/>
-          <w:lang w:val="en-US"/>
-        </w:rPr>
-        <w:t>Check communications</w:t>
-      </w:r>
-    </w:p>
-    <w:p>
-      <w:pPr>
-        <w:pStyle w:val="ListParagraph"/>
-        <w:numPr>
-          <w:ilvl w:val="0"/>
-          <w:numId w:val="2"/>
-        </w:numPr>
-        <w:rPr>
-          <w:sz w:val="28"/>
-          <w:lang w:val="en-US"/>
-        </w:rPr>
-      </w:pPr>
-      <w:r>
-        <w:rPr>
-          <w:sz w:val="28"/>
-          <w:lang w:val="en-US"/>
-        </w:rPr>
-        <w:t>Packing tools</w:t>
-      </w:r>
-      <w:r>
-        <w:rPr>
-          <w:sz w:val="28"/>
-          <w:lang w:val="en-US"/>
-        </w:rPr>
-        <w:t xml:space="preserve"> </w:t>
-      </w:r>
-      <w:r>
-        <w:rPr>
-          <w:color w:val="FF0000"/>
-          <w:sz w:val="28"/>
-          <w:lang w:val="en-US"/>
-        </w:rPr>
-        <w:t>T-16h</w:t>
-      </w:r>
-    </w:p>
-    <w:p>
-      <w:pPr>
-        <w:pStyle w:val="ListParagraph"/>
-        <w:numPr>
-          <w:ilvl w:val="1"/>
-          <w:numId w:val="2"/>
-        </w:numPr>
-        <w:rPr>
-          <w:sz w:val="28"/>
-          <w:lang w:val="en-US"/>
-        </w:rPr>
-      </w:pPr>
-      <w:r>
-        <w:rPr>
-          <w:sz w:val="28"/>
-          <w:lang w:val="en-US"/>
-        </w:rPr>
-        <w:t>Wire cutter, scissors, knife, pen, paper, torch</w:t>
-      </w:r>
-    </w:p>
-    <w:p>
-      <w:pPr>
-        <w:pStyle w:val="ListParagraph"/>
-        <w:numPr>
-          <w:ilvl w:val="1"/>
-          <w:numId w:val="2"/>
-        </w:numPr>
-        <w:rPr>
-          <w:sz w:val="28"/>
-          <w:lang w:val="en-US"/>
-        </w:rPr>
-      </w:pPr>
-      <w:r>
-        <w:rPr>
-          <w:sz w:val="28"/>
-          <w:lang w:val="en-US"/>
-        </w:rPr>
-        <w:t>Duct tape</w:t>
-      </w:r>
-    </w:p>
-    <w:p>
-      <w:pPr>
-        <w:pStyle w:val="ListParagraph"/>
-        <w:numPr>
-          <w:ilvl w:val="1"/>
-          <w:numId w:val="2"/>
-        </w:numPr>
-        <w:rPr>
-          <w:sz w:val="28"/>
-          <w:lang w:val="en-US"/>
-        </w:rPr>
-      </w:pPr>
-      <w:r>
-        <w:rPr>
-          <w:sz w:val="28"/>
-          <w:lang w:val="en-US"/>
-        </w:rPr>
-        <w:t>Payload box labels (info tag)</w:t>
-      </w:r>
-    </w:p>
-    <w:p>
-      <w:pPr>
-        <w:pStyle w:val="ListParagraph"/>
-        <w:numPr>
-          <w:ilvl w:val="1"/>
-          <w:numId w:val="2"/>
-        </w:numPr>
-        <w:rPr>
-          <w:sz w:val="28"/>
-          <w:lang w:val="en-US"/>
-        </w:rPr>
-      </w:pPr>
-      <w:r>
-        <w:rPr>
-          <w:sz w:val="28"/>
-          <w:lang w:val="en-US"/>
-        </w:rPr>
-        <w:t>Protecting blanket</w:t>
-      </w:r>
-    </w:p>
-    <w:p>
-      <w:pPr>
-        <w:pStyle w:val="ListParagraph"/>
-        <w:numPr>
-          <w:ilvl w:val="1"/>
-          <w:numId w:val="2"/>
-        </w:numPr>
-        <w:rPr>
-          <w:sz w:val="28"/>
-          <w:lang w:val="en-US"/>
-        </w:rPr>
-      </w:pPr>
-      <w:r>
-        <w:rPr>
-          <w:sz w:val="28"/>
-          <w:lang w:val="en-US"/>
-        </w:rPr>
-        <w:t>Cable ties (minimum 10 pieces)</w:t>
-      </w:r>
-    </w:p>
-    <w:p>
-      <w:pPr>
-        <w:pStyle w:val="ListParagraph"/>
-        <w:numPr>
-          <w:ilvl w:val="0"/>
-          <w:numId w:val="2"/>
-        </w:numPr>
-        <w:rPr>
-          <w:sz w:val="28"/>
-          <w:lang w:val="en-US"/>
-        </w:rPr>
-      </w:pPr>
-      <w:r>
-        <w:rPr>
-          <w:sz w:val="28"/>
-          <w:lang w:val="en-US"/>
-        </w:rPr>
-        <w:t xml:space="preserve">Packing payload Sealed </w:t>
-      </w:r>
-      <w:r>
-        <w:rPr>
-          <w:color w:val="FF0000"/>
-          <w:sz w:val="28"/>
-          <w:lang w:val="en-US"/>
-        </w:rPr>
-        <w:t>T-15h</w:t>
-      </w:r>
-    </w:p>
-    <w:p>
-      <w:pPr>
-        <w:pStyle w:val="ListParagraph"/>
-        <w:numPr>
-          <w:ilvl w:val="1"/>
-          <w:numId w:val="2"/>
-        </w:numPr>
-        <w:rPr>
-          <w:sz w:val="28"/>
-          <w:lang w:val="en-US"/>
-        </w:rPr>
-      </w:pPr>
-      <w:r>
-        <w:rPr>
-          <w:sz w:val="28"/>
-          <w:lang w:val="en-US"/>
-        </w:rPr>
-        <w:t>Payload box closed and sealed</w:t>
-      </w:r>
-    </w:p>
-    <w:p>
-      <w:pPr>
-        <w:pStyle w:val="ListParagraph"/>
-        <w:numPr>
-          <w:ilvl w:val="1"/>
-          <w:numId w:val="2"/>
-        </w:numPr>
-        <w:rPr>
-          <w:sz w:val="28"/>
-          <w:lang w:val="en-US"/>
-        </w:rPr>
-      </w:pPr>
-      <w:r>
-        <w:rPr>
-          <w:sz w:val="28"/>
-          <w:lang w:val="en-US"/>
-        </w:rPr>
-        <w:t>Payload box labels</w:t>
-      </w:r>
-    </w:p>
-    <w:p>
-      <w:pPr>
-        <w:pStyle w:val="ListParagraph"/>
-        <w:numPr>
-          <w:ilvl w:val="1"/>
-          <w:numId w:val="2"/>
-        </w:numPr>
-        <w:rPr>
-          <w:sz w:val="28"/>
-          <w:lang w:val="en-US"/>
-        </w:rPr>
-      </w:pPr>
-      <w:r>
-        <w:rPr>
-          <w:sz w:val="28"/>
-          <w:lang w:val="en-US"/>
-        </w:rPr>
-        <w:t>Weight payload</w:t>
-      </w:r>
-    </w:p>
-    <w:p>
-      <w:pPr>
-        <w:pStyle w:val="ListParagraph"/>
-        <w:numPr>
-          <w:ilvl w:val="0"/>
-          <w:numId w:val="2"/>
-        </w:numPr>
-        <w:rPr>
-          <w:sz w:val="28"/>
-          <w:lang w:val="en-US"/>
-        </w:rPr>
-      </w:pPr>
-      <w:r>
-        <w:rPr>
-          <w:sz w:val="28"/>
-          <w:lang w:val="en-US"/>
-        </w:rPr>
-        <w:t xml:space="preserve">Packing Balloon and Filling Equipment </w:t>
-      </w:r>
-      <w:r>
-        <w:rPr>
-          <w:color w:val="FF0000"/>
-          <w:sz w:val="28"/>
-          <w:lang w:val="en-US"/>
-        </w:rPr>
-        <w:t>T-14h</w:t>
-      </w:r>
-    </w:p>
-    <w:p>
-      <w:pPr>
-        <w:pStyle w:val="ListParagraph"/>
-        <w:numPr>
-          <w:ilvl w:val="1"/>
-          <w:numId w:val="2"/>
-        </w:numPr>
-        <w:rPr>
-          <w:sz w:val="28"/>
-          <w:lang w:val="en-US"/>
-        </w:rPr>
-      </w:pPr>
-      <w:r>
-        <w:rPr>
-          <w:sz w:val="28"/>
-          <w:lang w:val="en-US"/>
-        </w:rPr>
-        <w:t>Balloon</w:t>
-      </w:r>
-    </w:p>
-    <w:p>
-      <w:pPr>
-        <w:pStyle w:val="ListParagraph"/>
-        <w:numPr>
-          <w:ilvl w:val="1"/>
-          <w:numId w:val="2"/>
-        </w:numPr>
-        <w:rPr>
-          <w:sz w:val="28"/>
-          <w:lang w:val="en-US"/>
-        </w:rPr>
-      </w:pPr>
-      <w:r>
-        <w:rPr>
-          <w:sz w:val="28"/>
-          <w:lang w:val="en-US"/>
-        </w:rPr>
-        <w:t>Latex gloves</w:t>
-      </w:r>
-    </w:p>
-    <w:p>
-      <w:pPr>
-        <w:pStyle w:val="ListParagraph"/>
-        <w:numPr>
-          <w:ilvl w:val="1"/>
-          <w:numId w:val="2"/>
-        </w:numPr>
-        <w:rPr>
-          <w:sz w:val="28"/>
-          <w:lang w:val="en-US"/>
-        </w:rPr>
-      </w:pPr>
-      <w:r>
-        <w:rPr>
-          <w:sz w:val="28"/>
-          <w:lang w:val="en-US"/>
-        </w:rPr>
-        <w:t>Check tank and filling equipment.</w:t>
-      </w:r>
-    </w:p>
-    <w:p>
-      <w:pPr>
-        <w:pStyle w:val="ListParagraph"/>
-        <w:numPr>
-          <w:ilvl w:val="1"/>
-          <w:numId w:val="2"/>
-        </w:numPr>
-        <w:rPr>
-          <w:sz w:val="28"/>
-          <w:lang w:val="en-US"/>
-        </w:rPr>
-      </w:pPr>
-      <w:r>
-        <w:rPr>
-          <w:sz w:val="28"/>
-          <w:lang w:val="en-US"/>
-        </w:rPr>
-        <w:t>Tank, pressure reducer, hose, fill tube.</w:t>
-      </w:r>
-    </w:p>
-    <w:p>
-      <w:pPr>
-        <w:pStyle w:val="ListParagraph"/>
-        <w:numPr>
-          <w:ilvl w:val="1"/>
-          <w:numId w:val="2"/>
-        </w:numPr>
-        <w:rPr>
-          <w:sz w:val="28"/>
-          <w:lang w:val="en-US"/>
-        </w:rPr>
-      </w:pPr>
-      <w:r>
-        <w:rPr>
-          <w:sz w:val="28"/>
-          <w:lang w:val="en-US"/>
-        </w:rPr>
-        <w:t>Weight to check balloon fill state.</w:t>
-      </w:r>
-    </w:p>
-    <w:p>
-      <w:pPr>
-        <w:pStyle w:val="ListParagraph"/>
-        <w:numPr>
-          <w:ilvl w:val="0"/>
-          <w:numId w:val="2"/>
-        </w:numPr>
-        <w:rPr>
-          <w:sz w:val="28"/>
-        </w:rPr>
-      </w:pPr>
-      <w:proofErr w:type="spellStart"/>
-      <w:r>
-        <w:rPr>
-          <w:sz w:val="28"/>
-        </w:rPr>
-        <w:t>Packing</w:t>
-      </w:r>
-      <w:proofErr w:type="spellEnd"/>
-      <w:r>
-        <w:rPr>
-          <w:sz w:val="28"/>
-        </w:rPr>
-        <w:t xml:space="preserve"> </w:t>
-      </w:r>
-      <w:proofErr w:type="spellStart"/>
-      <w:r>
-        <w:rPr>
-          <w:sz w:val="28"/>
-        </w:rPr>
-        <w:t>Tracking</w:t>
-      </w:r>
-      <w:proofErr w:type="spellEnd"/>
-      <w:r>
-        <w:rPr>
-          <w:sz w:val="28"/>
-        </w:rPr>
-        <w:t xml:space="preserve"> </w:t>
-      </w:r>
-      <w:proofErr w:type="spellStart"/>
-      <w:r>
-        <w:rPr>
-          <w:sz w:val="28"/>
-        </w:rPr>
-        <w:t>Equipment</w:t>
-      </w:r>
-      <w:proofErr w:type="spellEnd"/>
-      <w:r>
-        <w:rPr>
-          <w:sz w:val="28"/>
-        </w:rPr>
-        <w:t xml:space="preserve"> </w:t>
-      </w:r>
-      <w:r>
-        <w:rPr>
-          <w:color w:val="FF0000"/>
-          <w:sz w:val="28"/>
-        </w:rPr>
-        <w:t>T-13h</w:t>
-      </w:r>
-    </w:p>
-    <w:p>
-      <w:pPr>
-        <w:pStyle w:val="ListParagraph"/>
-        <w:numPr>
-          <w:ilvl w:val="1"/>
-          <w:numId w:val="2"/>
-        </w:numPr>
-        <w:rPr>
-          <w:sz w:val="28"/>
-          <w:lang w:val="en-US"/>
-        </w:rPr>
-      </w:pPr>
-      <w:r>
-        <w:rPr>
-          <w:sz w:val="28"/>
-          <w:lang w:val="en-US"/>
-        </w:rPr>
-        <w:t xml:space="preserve">Track Antenna. Assembled Yagi antenna, </w:t>
-      </w:r>
-      <w:proofErr w:type="spellStart"/>
-      <w:r>
-        <w:rPr>
-          <w:sz w:val="28"/>
-          <w:lang w:val="en-US"/>
-        </w:rPr>
-        <w:t>FUNcube</w:t>
-      </w:r>
-      <w:proofErr w:type="spellEnd"/>
-      <w:r>
-        <w:rPr>
-          <w:sz w:val="28"/>
-          <w:lang w:val="en-US"/>
-        </w:rPr>
-        <w:t xml:space="preserve"> Dongle and USB cable.</w:t>
-      </w:r>
-    </w:p>
-    <w:p>
-      <w:pPr>
-        <w:pStyle w:val="ListParagraph"/>
-        <w:numPr>
-          <w:ilvl w:val="1"/>
-          <w:numId w:val="2"/>
-        </w:numPr>
-        <w:rPr>
-          <w:sz w:val="28"/>
-        </w:rPr>
-      </w:pPr>
-      <w:proofErr w:type="spellStart"/>
-      <w:r>
-        <w:rPr>
-          <w:sz w:val="28"/>
-        </w:rPr>
-        <w:t>Ground</w:t>
-      </w:r>
-      <w:proofErr w:type="spellEnd"/>
-      <w:r>
-        <w:rPr>
-          <w:sz w:val="28"/>
-        </w:rPr>
-        <w:t xml:space="preserve"> Station </w:t>
-      </w:r>
-      <w:proofErr w:type="spellStart"/>
-      <w:r>
-        <w:rPr>
-          <w:sz w:val="28"/>
-        </w:rPr>
-        <w:t>Computer</w:t>
-      </w:r>
-      <w:proofErr w:type="spellEnd"/>
-      <w:r>
-        <w:rPr>
-          <w:sz w:val="28"/>
-        </w:rPr>
-        <w:t>.</w:t>
-      </w:r>
-    </w:p>
-    <w:p>
-      <w:pPr>
-        <w:pStyle w:val="ListParagraph"/>
-        <w:numPr>
-          <w:ilvl w:val="1"/>
-          <w:numId w:val="2"/>
-        </w:numPr>
-        <w:rPr>
-          <w:sz w:val="28"/>
-        </w:rPr>
-      </w:pPr>
-      <w:r>
-        <w:rPr>
-          <w:sz w:val="28"/>
-        </w:rPr>
-        <w:t>Car power switch source.</w:t>
-      </w:r>
-    </w:p>
-    <w:p>
-      <w:pPr>
-        <w:pStyle w:val="ListParagraph"/>
-        <w:numPr>
-          <w:ilvl w:val="1"/>
-          <w:numId w:val="2"/>
-        </w:numPr>
-        <w:rPr>
-          <w:sz w:val="28"/>
-        </w:rPr>
-      </w:pPr>
-      <w:proofErr w:type="gramStart"/>
-      <w:r>
-        <w:rPr>
-          <w:sz w:val="28"/>
-        </w:rPr>
-        <w:t>iPhone</w:t>
-      </w:r>
-      <w:proofErr w:type="gramEnd"/>
-      <w:r>
-        <w:rPr>
-          <w:sz w:val="28"/>
-        </w:rPr>
-        <w:t xml:space="preserve"> charge cable.</w:t>
-      </w:r>
-    </w:p>
-    <w:p>
-      <w:pPr>
-        <w:rPr>
-          <w:sz w:val="28"/>
-          <w:lang w:val="en-US"/>
-        </w:rPr>
-      </w:pPr>
-      <w:r>
-        <w:rPr>
-          <w:sz w:val="28"/>
-          <w:lang w:val="en-US"/>
-        </w:rPr>
-        <w:br w:type="page"/>
-      </w:r>
-    </w:p>
-    <w:p>
-      <w:pPr>
+        <w:t>Pre</w:t>
+      </w:r>
+      <w:proofErr w:type="spellEnd"/>
+      <w:r>
         <w:rPr>
           <w:b/>
           <w:sz w:val="36"/>
         </w:rPr>
-      </w:pPr>
+        <w:t xml:space="preserve"> </w:t>
+      </w:r>
+      <w:proofErr w:type="spellStart"/>
       <w:r>
         <w:rPr>
           <w:b/>
           <w:sz w:val="36"/>
         </w:rPr>
+        <w:t>Fly</w:t>
+      </w:r>
+      <w:proofErr w:type="spellEnd"/>
+      <w:r>
+        <w:rPr>
+          <w:b/>
+          <w:sz w:val="36"/>
+        </w:rPr>
+        <w:t xml:space="preserve"> </w:t>
+      </w:r>
+      <w:proofErr w:type="spellStart"/>
+      <w:r>
+        <w:rPr>
+          <w:b/>
+          <w:sz w:val="36"/>
+        </w:rPr>
+        <w:t>Day</w:t>
+      </w:r>
+      <w:proofErr w:type="spellEnd"/>
+      <w:r>
+        <w:rPr>
+          <w:b/>
+          <w:sz w:val="36"/>
+        </w:rPr>
+        <w:t xml:space="preserve"> </w:t>
+      </w:r>
+      <w:proofErr w:type="spellStart"/>
+      <w:r>
+        <w:rPr>
+          <w:b/>
+          <w:sz w:val="36"/>
+        </w:rPr>
+        <w:t>Checklist</w:t>
+      </w:r>
+      <w:proofErr w:type="spellEnd"/>
+    </w:p>
+    <w:p>
+      <w:pPr>
+        <w:pStyle w:val="ListParagraph"/>
+        <w:numPr>
+          <w:ilvl w:val="0"/>
+          <w:numId w:val="2"/>
+        </w:numPr>
+        <w:rPr>
+          <w:sz w:val="28"/>
+        </w:rPr>
+      </w:pPr>
+      <w:proofErr w:type="spellStart"/>
+      <w:r>
+        <w:rPr>
+          <w:sz w:val="28"/>
+        </w:rPr>
+        <w:t>Inform</w:t>
+      </w:r>
+      <w:proofErr w:type="spellEnd"/>
+      <w:r>
+        <w:rPr>
+          <w:sz w:val="28"/>
+        </w:rPr>
+        <w:t xml:space="preserve"> </w:t>
+      </w:r>
+      <w:proofErr w:type="spellStart"/>
+      <w:r>
+        <w:rPr>
+          <w:sz w:val="28"/>
+        </w:rPr>
+        <w:t>Flight</w:t>
+      </w:r>
+      <w:proofErr w:type="spellEnd"/>
+      <w:r>
+        <w:rPr>
+          <w:sz w:val="28"/>
+        </w:rPr>
+        <w:t xml:space="preserve"> </w:t>
+      </w:r>
+      <w:proofErr w:type="spellStart"/>
+      <w:proofErr w:type="gramStart"/>
+      <w:r>
+        <w:rPr>
+          <w:sz w:val="28"/>
+        </w:rPr>
+        <w:t>control</w:t>
+      </w:r>
+      <w:proofErr w:type="spellEnd"/>
+      <w:proofErr w:type="gramEnd"/>
+      <w:r>
+        <w:rPr>
+          <w:sz w:val="28"/>
+        </w:rPr>
+        <w:t xml:space="preserve"> </w:t>
+      </w:r>
+      <w:r>
+        <w:rPr>
+          <w:color w:val="FF0000"/>
+          <w:sz w:val="28"/>
+        </w:rPr>
+        <w:t>T – 25h</w:t>
+      </w:r>
+    </w:p>
+    <w:p>
+      <w:pPr>
+        <w:pStyle w:val="ListParagraph"/>
+        <w:numPr>
+          <w:ilvl w:val="1"/>
+          <w:numId w:val="2"/>
+        </w:numPr>
+        <w:rPr>
+          <w:color w:val="000000" w:themeColor="text1"/>
+          <w:sz w:val="28"/>
+          <w:lang w:val="en-US"/>
+        </w:rPr>
+      </w:pPr>
+      <w:r>
+        <w:rPr>
+          <w:color w:val="000000" w:themeColor="text1"/>
+          <w:sz w:val="28"/>
+          <w:lang w:val="en-US"/>
+        </w:rPr>
+        <w:t>Run predictions and prepare Pre Flight Report</w:t>
+      </w:r>
+    </w:p>
+    <w:p>
+      <w:pPr>
+        <w:pStyle w:val="ListParagraph"/>
+        <w:numPr>
+          <w:ilvl w:val="1"/>
+          <w:numId w:val="2"/>
+        </w:numPr>
+        <w:rPr>
+          <w:sz w:val="28"/>
+          <w:lang w:val="en-US"/>
+        </w:rPr>
+      </w:pPr>
+      <w:r>
+        <w:rPr>
+          <w:color w:val="000000" w:themeColor="text1"/>
+          <w:sz w:val="28"/>
+          <w:lang w:val="en-US"/>
+        </w:rPr>
+        <w:t xml:space="preserve">Send email to flight control </w:t>
+      </w:r>
+      <w:r>
+        <w:rPr>
+          <w:color w:val="FF0000"/>
+          <w:sz w:val="28"/>
+          <w:lang w:val="en-US"/>
+        </w:rPr>
+        <w:t>T – 24h</w:t>
+      </w:r>
+    </w:p>
+    <w:p>
+      <w:pPr>
+        <w:pStyle w:val="ListParagraph"/>
+        <w:numPr>
+          <w:ilvl w:val="0"/>
+          <w:numId w:val="2"/>
+        </w:numPr>
+        <w:rPr>
+          <w:sz w:val="28"/>
+          <w:lang w:val="en-US"/>
+        </w:rPr>
+      </w:pPr>
+      <w:r>
+        <w:rPr>
+          <w:sz w:val="28"/>
+          <w:lang w:val="en-US"/>
+        </w:rPr>
+        <w:t>Check flight computer, Sensors and Calibrate</w:t>
+      </w:r>
+      <w:r>
+        <w:rPr>
+          <w:color w:val="FF0000"/>
+          <w:sz w:val="28"/>
+          <w:lang w:val="en-US"/>
+        </w:rPr>
+        <w:t xml:space="preserve"> T-17h</w:t>
+      </w:r>
+    </w:p>
+    <w:p>
+      <w:pPr>
+        <w:pStyle w:val="ListParagraph"/>
+        <w:numPr>
+          <w:ilvl w:val="1"/>
+          <w:numId w:val="2"/>
+        </w:numPr>
+        <w:rPr>
+          <w:sz w:val="28"/>
+          <w:lang w:val="en-US"/>
+        </w:rPr>
+      </w:pPr>
+      <w:r>
+        <w:rPr>
+          <w:sz w:val="28"/>
+          <w:lang w:val="en-US"/>
+        </w:rPr>
+        <w:t>Charge power bank</w:t>
+      </w:r>
+    </w:p>
+    <w:p>
+      <w:pPr>
+        <w:pStyle w:val="ListParagraph"/>
+        <w:numPr>
+          <w:ilvl w:val="1"/>
+          <w:numId w:val="2"/>
+        </w:numPr>
+        <w:rPr>
+          <w:sz w:val="28"/>
+          <w:lang w:val="en-US"/>
+        </w:rPr>
+      </w:pPr>
+      <w:r>
+        <w:rPr>
+          <w:sz w:val="28"/>
+          <w:lang w:val="en-US"/>
+        </w:rPr>
+        <w:t xml:space="preserve">Update calibration values for sensors </w:t>
+      </w:r>
+    </w:p>
+    <w:p>
+      <w:pPr>
+        <w:pStyle w:val="ListParagraph"/>
+        <w:numPr>
+          <w:ilvl w:val="1"/>
+          <w:numId w:val="2"/>
+        </w:numPr>
+        <w:rPr>
+          <w:sz w:val="28"/>
+          <w:lang w:val="en-US"/>
+        </w:rPr>
+      </w:pPr>
+      <w:r>
+        <w:rPr>
+          <w:sz w:val="28"/>
+          <w:lang w:val="en-US"/>
+        </w:rPr>
+        <w:t>Take trial images. Download images to computer and check them.</w:t>
+      </w:r>
+    </w:p>
+    <w:p>
+      <w:pPr>
+        <w:pStyle w:val="ListParagraph"/>
+        <w:numPr>
+          <w:ilvl w:val="1"/>
+          <w:numId w:val="2"/>
+        </w:numPr>
+        <w:rPr>
+          <w:sz w:val="28"/>
+          <w:lang w:val="en-US"/>
+        </w:rPr>
+      </w:pPr>
+      <w:r>
+        <w:rPr>
+          <w:sz w:val="28"/>
+          <w:lang w:val="en-US"/>
+        </w:rPr>
+        <w:t>Take sensor trial measurements. Download to computer and check them.</w:t>
+      </w:r>
+    </w:p>
+    <w:p>
+      <w:pPr>
+        <w:pStyle w:val="ListParagraph"/>
+        <w:numPr>
+          <w:ilvl w:val="1"/>
+          <w:numId w:val="2"/>
+        </w:numPr>
+        <w:rPr>
+          <w:sz w:val="28"/>
+          <w:lang w:val="en-US"/>
+        </w:rPr>
+      </w:pPr>
+      <w:r>
+        <w:rPr>
+          <w:sz w:val="28"/>
+          <w:lang w:val="en-US"/>
+        </w:rPr>
+        <w:t>Check communications</w:t>
+      </w:r>
+    </w:p>
+    <w:p>
+      <w:pPr>
+        <w:pStyle w:val="ListParagraph"/>
+        <w:numPr>
+          <w:ilvl w:val="0"/>
+          <w:numId w:val="2"/>
+        </w:numPr>
+        <w:rPr>
+          <w:sz w:val="28"/>
+          <w:lang w:val="en-US"/>
+        </w:rPr>
+      </w:pPr>
+      <w:r>
+        <w:rPr>
+          <w:sz w:val="28"/>
+          <w:lang w:val="en-US"/>
+        </w:rPr>
+        <w:t>Packing tools</w:t>
+      </w:r>
+      <w:r>
+        <w:rPr>
+          <w:sz w:val="28"/>
+          <w:lang w:val="en-US"/>
+        </w:rPr>
+        <w:t xml:space="preserve"> </w:t>
+      </w:r>
+      <w:r>
+        <w:rPr>
+          <w:color w:val="FF0000"/>
+          <w:sz w:val="28"/>
+          <w:lang w:val="en-US"/>
+        </w:rPr>
+        <w:t>T-16h</w:t>
+      </w:r>
+    </w:p>
+    <w:p>
+      <w:pPr>
+        <w:pStyle w:val="ListParagraph"/>
+        <w:numPr>
+          <w:ilvl w:val="1"/>
+          <w:numId w:val="2"/>
+        </w:numPr>
+        <w:rPr>
+          <w:sz w:val="28"/>
+          <w:lang w:val="en-US"/>
+        </w:rPr>
+      </w:pPr>
+      <w:r>
+        <w:rPr>
+          <w:sz w:val="28"/>
+          <w:lang w:val="en-US"/>
+        </w:rPr>
+        <w:t>Wire cutter, scissors, knife, pen, paper, torch</w:t>
+      </w:r>
+    </w:p>
+    <w:p>
+      <w:pPr>
+        <w:pStyle w:val="ListParagraph"/>
+        <w:numPr>
+          <w:ilvl w:val="1"/>
+          <w:numId w:val="2"/>
+        </w:numPr>
+        <w:rPr>
+          <w:sz w:val="28"/>
+          <w:lang w:val="en-US"/>
+        </w:rPr>
+      </w:pPr>
+      <w:r>
+        <w:rPr>
+          <w:sz w:val="28"/>
+          <w:lang w:val="en-US"/>
+        </w:rPr>
+        <w:t>Duct tape</w:t>
+      </w:r>
+    </w:p>
+    <w:p>
+      <w:pPr>
+        <w:pStyle w:val="ListParagraph"/>
+        <w:numPr>
+          <w:ilvl w:val="1"/>
+          <w:numId w:val="2"/>
+        </w:numPr>
+        <w:rPr>
+          <w:sz w:val="28"/>
+          <w:lang w:val="en-US"/>
+        </w:rPr>
+      </w:pPr>
+      <w:r>
+        <w:rPr>
+          <w:sz w:val="28"/>
+          <w:lang w:val="en-US"/>
+        </w:rPr>
+        <w:t>Payload box labels (info tag)</w:t>
+      </w:r>
+    </w:p>
+    <w:p>
+      <w:pPr>
+        <w:pStyle w:val="ListParagraph"/>
+        <w:numPr>
+          <w:ilvl w:val="1"/>
+          <w:numId w:val="2"/>
+        </w:numPr>
+        <w:rPr>
+          <w:sz w:val="28"/>
+          <w:lang w:val="en-US"/>
+        </w:rPr>
+      </w:pPr>
+      <w:r>
+        <w:rPr>
+          <w:sz w:val="28"/>
+          <w:lang w:val="en-US"/>
+        </w:rPr>
+        <w:t>Protecting blanket</w:t>
+      </w:r>
+    </w:p>
+    <w:p>
+      <w:pPr>
+        <w:pStyle w:val="ListParagraph"/>
+        <w:numPr>
+          <w:ilvl w:val="1"/>
+          <w:numId w:val="2"/>
+        </w:numPr>
+        <w:rPr>
+          <w:sz w:val="28"/>
+          <w:lang w:val="en-US"/>
+        </w:rPr>
+      </w:pPr>
+      <w:r>
+        <w:rPr>
+          <w:sz w:val="28"/>
+          <w:lang w:val="en-US"/>
+        </w:rPr>
+        <w:t>Cable ties (minimum 10 pieces)</w:t>
+      </w:r>
+    </w:p>
+    <w:p>
+      <w:pPr>
+        <w:pStyle w:val="ListParagraph"/>
+        <w:numPr>
+          <w:ilvl w:val="0"/>
+          <w:numId w:val="2"/>
+        </w:numPr>
+        <w:rPr>
+          <w:sz w:val="28"/>
+          <w:lang w:val="en-US"/>
+        </w:rPr>
+      </w:pPr>
+      <w:r>
+        <w:rPr>
+          <w:sz w:val="28"/>
+          <w:lang w:val="en-US"/>
+        </w:rPr>
+        <w:t xml:space="preserve">Packing payload Sealed </w:t>
+      </w:r>
+      <w:r>
+        <w:rPr>
+          <w:color w:val="FF0000"/>
+          <w:sz w:val="28"/>
+          <w:lang w:val="en-US"/>
+        </w:rPr>
+        <w:t>T-15h</w:t>
+      </w:r>
+    </w:p>
+    <w:p>
+      <w:pPr>
+        <w:pStyle w:val="ListParagraph"/>
+        <w:numPr>
+          <w:ilvl w:val="1"/>
+          <w:numId w:val="2"/>
+        </w:numPr>
+        <w:rPr>
+          <w:sz w:val="28"/>
+          <w:lang w:val="en-US"/>
+        </w:rPr>
+      </w:pPr>
+      <w:r>
+        <w:rPr>
+          <w:sz w:val="28"/>
+          <w:lang w:val="en-US"/>
+        </w:rPr>
+        <w:t>Payload box closed and sealed</w:t>
+      </w:r>
+    </w:p>
+    <w:p>
+      <w:pPr>
+        <w:pStyle w:val="ListParagraph"/>
+        <w:numPr>
+          <w:ilvl w:val="1"/>
+          <w:numId w:val="2"/>
+        </w:numPr>
+        <w:rPr>
+          <w:sz w:val="28"/>
+          <w:lang w:val="en-US"/>
+        </w:rPr>
+      </w:pPr>
+      <w:r>
+        <w:rPr>
+          <w:sz w:val="28"/>
+          <w:lang w:val="en-US"/>
+        </w:rPr>
+        <w:t>Payload box labels</w:t>
+      </w:r>
+    </w:p>
+    <w:p>
+      <w:pPr>
+        <w:pStyle w:val="ListParagraph"/>
+        <w:numPr>
+          <w:ilvl w:val="1"/>
+          <w:numId w:val="2"/>
+        </w:numPr>
+        <w:rPr>
+          <w:sz w:val="28"/>
+          <w:lang w:val="en-US"/>
+        </w:rPr>
+      </w:pPr>
+      <w:r>
+        <w:rPr>
+          <w:sz w:val="28"/>
+          <w:lang w:val="en-US"/>
+        </w:rPr>
+        <w:t>Weight payload</w:t>
+      </w:r>
+    </w:p>
+    <w:p>
+      <w:pPr>
+        <w:pStyle w:val="ListParagraph"/>
+        <w:numPr>
+          <w:ilvl w:val="0"/>
+          <w:numId w:val="2"/>
+        </w:numPr>
+        <w:rPr>
+          <w:sz w:val="28"/>
+          <w:lang w:val="en-US"/>
+        </w:rPr>
+      </w:pPr>
+      <w:r>
+        <w:rPr>
+          <w:sz w:val="28"/>
+          <w:lang w:val="en-US"/>
+        </w:rPr>
+        <w:t xml:space="preserve">Packing Balloon and Filling Equipment </w:t>
+      </w:r>
+      <w:r>
+        <w:rPr>
+          <w:color w:val="FF0000"/>
+          <w:sz w:val="28"/>
+          <w:lang w:val="en-US"/>
+        </w:rPr>
+        <w:t>T-14h</w:t>
+      </w:r>
+    </w:p>
+    <w:p>
+      <w:pPr>
+        <w:pStyle w:val="ListParagraph"/>
+        <w:numPr>
+          <w:ilvl w:val="1"/>
+          <w:numId w:val="2"/>
+        </w:numPr>
+        <w:rPr>
+          <w:sz w:val="28"/>
+          <w:lang w:val="en-US"/>
+        </w:rPr>
+      </w:pPr>
+      <w:r>
+        <w:rPr>
+          <w:sz w:val="28"/>
+          <w:lang w:val="en-US"/>
+        </w:rPr>
+        <w:t>Balloon</w:t>
+      </w:r>
+    </w:p>
+    <w:p>
+      <w:pPr>
+        <w:pStyle w:val="ListParagraph"/>
+        <w:numPr>
+          <w:ilvl w:val="1"/>
+          <w:numId w:val="2"/>
+        </w:numPr>
+        <w:rPr>
+          <w:sz w:val="28"/>
+          <w:lang w:val="en-US"/>
+        </w:rPr>
+      </w:pPr>
+      <w:r>
+        <w:rPr>
+          <w:sz w:val="28"/>
+          <w:lang w:val="en-US"/>
+        </w:rPr>
+        <w:t>Latex gloves</w:t>
+      </w:r>
+    </w:p>
+    <w:p>
+      <w:pPr>
+        <w:pStyle w:val="ListParagraph"/>
+        <w:numPr>
+          <w:ilvl w:val="1"/>
+          <w:numId w:val="2"/>
+        </w:numPr>
+        <w:rPr>
+          <w:sz w:val="28"/>
+          <w:lang w:val="en-US"/>
+        </w:rPr>
+      </w:pPr>
+      <w:r>
+        <w:rPr>
+          <w:sz w:val="28"/>
+          <w:lang w:val="en-US"/>
+        </w:rPr>
+        <w:t>Check tank and filling equipment.</w:t>
+      </w:r>
+    </w:p>
+    <w:p>
+      <w:pPr>
+        <w:pStyle w:val="ListParagraph"/>
+        <w:numPr>
+          <w:ilvl w:val="1"/>
+          <w:numId w:val="2"/>
+        </w:numPr>
+        <w:rPr>
+          <w:sz w:val="28"/>
+          <w:lang w:val="en-US"/>
+        </w:rPr>
+      </w:pPr>
+      <w:r>
+        <w:rPr>
+          <w:sz w:val="28"/>
+          <w:lang w:val="en-US"/>
+        </w:rPr>
+        <w:t>Tank, pressure reducer, hose, fill tube.</w:t>
+      </w:r>
+    </w:p>
+    <w:p>
+      <w:pPr>
+        <w:pStyle w:val="ListParagraph"/>
+        <w:numPr>
+          <w:ilvl w:val="1"/>
+          <w:numId w:val="2"/>
+        </w:numPr>
+        <w:rPr>
+          <w:sz w:val="28"/>
+          <w:lang w:val="en-US"/>
+        </w:rPr>
+      </w:pPr>
+      <w:r>
+        <w:rPr>
+          <w:sz w:val="28"/>
+          <w:lang w:val="en-US"/>
+        </w:rPr>
+        <w:t>Weight to check balloon fill state.</w:t>
+      </w:r>
+    </w:p>
+    <w:p>
+      <w:pPr>
+        <w:pStyle w:val="ListParagraph"/>
+        <w:numPr>
+          <w:ilvl w:val="0"/>
+          <w:numId w:val="2"/>
+        </w:numPr>
+        <w:rPr>
+          <w:sz w:val="28"/>
+        </w:rPr>
+      </w:pPr>
+      <w:proofErr w:type="spellStart"/>
+      <w:r>
+        <w:rPr>
+          <w:sz w:val="28"/>
+        </w:rPr>
+        <w:t>Packing</w:t>
+      </w:r>
+      <w:proofErr w:type="spellEnd"/>
+      <w:r>
+        <w:rPr>
+          <w:sz w:val="28"/>
+        </w:rPr>
+        <w:t xml:space="preserve"> </w:t>
+      </w:r>
+      <w:proofErr w:type="spellStart"/>
+      <w:r>
+        <w:rPr>
+          <w:sz w:val="28"/>
+        </w:rPr>
+        <w:t>Tracking</w:t>
+      </w:r>
+      <w:proofErr w:type="spellEnd"/>
+      <w:r>
+        <w:rPr>
+          <w:sz w:val="28"/>
+        </w:rPr>
+        <w:t xml:space="preserve"> </w:t>
+      </w:r>
+      <w:proofErr w:type="spellStart"/>
+      <w:r>
+        <w:rPr>
+          <w:sz w:val="28"/>
+        </w:rPr>
+        <w:t>Equipment</w:t>
+      </w:r>
+      <w:proofErr w:type="spellEnd"/>
+      <w:r>
+        <w:rPr>
+          <w:sz w:val="28"/>
+        </w:rPr>
+        <w:t xml:space="preserve"> </w:t>
+      </w:r>
+      <w:r>
+        <w:rPr>
+          <w:color w:val="FF0000"/>
+          <w:sz w:val="28"/>
+        </w:rPr>
+        <w:t>T-13h</w:t>
+      </w:r>
+    </w:p>
+    <w:p>
+      <w:pPr>
+        <w:pStyle w:val="ListParagraph"/>
+        <w:numPr>
+          <w:ilvl w:val="1"/>
+          <w:numId w:val="2"/>
+        </w:numPr>
+        <w:rPr>
+          <w:sz w:val="28"/>
+          <w:lang w:val="en-US"/>
+        </w:rPr>
+      </w:pPr>
+      <w:r>
+        <w:rPr>
+          <w:sz w:val="28"/>
+          <w:lang w:val="en-US"/>
+        </w:rPr>
+        <w:t xml:space="preserve">Track Antenna. Assembled Yagi antenna, </w:t>
+      </w:r>
+      <w:proofErr w:type="spellStart"/>
+      <w:r>
+        <w:rPr>
+          <w:sz w:val="28"/>
+          <w:lang w:val="en-US"/>
+        </w:rPr>
+        <w:t>FUNcube</w:t>
+      </w:r>
+      <w:proofErr w:type="spellEnd"/>
+      <w:r>
+        <w:rPr>
+          <w:sz w:val="28"/>
+          <w:lang w:val="en-US"/>
+        </w:rPr>
+        <w:t xml:space="preserve"> Dongle and USB cable.</w:t>
+      </w:r>
+    </w:p>
+    <w:p>
+      <w:pPr>
+        <w:pStyle w:val="ListParagraph"/>
+        <w:numPr>
+          <w:ilvl w:val="1"/>
+          <w:numId w:val="2"/>
+        </w:numPr>
+        <w:rPr>
+          <w:sz w:val="28"/>
+        </w:rPr>
+      </w:pPr>
+      <w:proofErr w:type="spellStart"/>
+      <w:r>
+        <w:rPr>
+          <w:sz w:val="28"/>
+        </w:rPr>
+        <w:t>Ground</w:t>
+      </w:r>
+      <w:proofErr w:type="spellEnd"/>
+      <w:r>
+        <w:rPr>
+          <w:sz w:val="28"/>
+        </w:rPr>
+        <w:t xml:space="preserve"> Stations</w:t>
+      </w:r>
+      <w:r>
+        <w:rPr>
+          <w:sz w:val="28"/>
+        </w:rPr>
+        <w:t>.</w:t>
+      </w:r>
+    </w:p>
+    <w:p>
+      <w:pPr>
+        <w:pStyle w:val="ListParagraph"/>
+        <w:numPr>
+          <w:ilvl w:val="1"/>
+          <w:numId w:val="2"/>
+        </w:numPr>
+        <w:rPr>
+          <w:sz w:val="28"/>
+        </w:rPr>
+      </w:pPr>
+      <w:r>
+        <w:rPr>
+          <w:sz w:val="28"/>
+        </w:rPr>
+        <w:t>Car power switch source.</w:t>
+      </w:r>
+    </w:p>
+    <w:p>
+      <w:pPr>
+        <w:pStyle w:val="ListParagraph"/>
+        <w:numPr>
+          <w:ilvl w:val="1"/>
+          <w:numId w:val="2"/>
+        </w:numPr>
+        <w:rPr>
+          <w:sz w:val="28"/>
+        </w:rPr>
+      </w:pPr>
+      <w:proofErr w:type="spellStart"/>
+      <w:proofErr w:type="gramStart"/>
+      <w:r>
+        <w:rPr>
+          <w:sz w:val="28"/>
+        </w:rPr>
+        <w:t>iPhone</w:t>
+      </w:r>
+      <w:proofErr w:type="spellEnd"/>
+      <w:proofErr w:type="gramEnd"/>
+      <w:r>
+        <w:rPr>
+          <w:sz w:val="28"/>
+        </w:rPr>
+        <w:t xml:space="preserve"> charge cable.</w:t>
+      </w:r>
+    </w:p>
+    <w:p>
+      <w:pPr>
+        <w:pStyle w:val="ListParagraph"/>
+        <w:numPr>
+          <w:ilvl w:val="0"/>
+          <w:numId w:val="2"/>
+        </w:numPr>
+        <w:rPr>
+          <w:sz w:val="28"/>
+        </w:rPr>
+      </w:pPr>
+      <w:proofErr w:type="spellStart"/>
+      <w:r>
+        <w:rPr>
+          <w:sz w:val="28"/>
+        </w:rPr>
+        <w:t>Recovery</w:t>
+      </w:r>
+      <w:proofErr w:type="spellEnd"/>
+      <w:r>
+        <w:rPr>
+          <w:sz w:val="28"/>
+        </w:rPr>
+        <w:t xml:space="preserve"> </w:t>
+      </w:r>
+      <w:proofErr w:type="spellStart"/>
+      <w:proofErr w:type="gramStart"/>
+      <w:r>
+        <w:rPr>
+          <w:sz w:val="28"/>
+        </w:rPr>
+        <w:t>vehicle</w:t>
+      </w:r>
+      <w:proofErr w:type="spellEnd"/>
+      <w:r>
+        <w:rPr>
+          <w:sz w:val="28"/>
+        </w:rPr>
+        <w:t>(s</w:t>
+      </w:r>
+      <w:proofErr w:type="gramEnd"/>
+      <w:r>
+        <w:rPr>
+          <w:sz w:val="28"/>
+        </w:rPr>
+        <w:t>)</w:t>
+      </w:r>
+    </w:p>
+    <w:p>
+      <w:pPr>
+        <w:pStyle w:val="ListParagraph"/>
+        <w:numPr>
+          <w:ilvl w:val="1"/>
+          <w:numId w:val="2"/>
+        </w:numPr>
+        <w:rPr>
+          <w:sz w:val="28"/>
+        </w:rPr>
+      </w:pPr>
+      <w:proofErr w:type="spellStart"/>
+      <w:r>
+        <w:rPr>
+          <w:sz w:val="28"/>
+        </w:rPr>
+        <w:t>Fueled</w:t>
+      </w:r>
+      <w:proofErr w:type="spellEnd"/>
+      <w:r>
+        <w:rPr>
+          <w:sz w:val="28"/>
+        </w:rPr>
+        <w:t xml:space="preserve"> </w:t>
+      </w:r>
+      <w:proofErr w:type="spellStart"/>
+      <w:r>
+        <w:rPr>
+          <w:sz w:val="28"/>
+        </w:rPr>
+        <w:t>up</w:t>
+      </w:r>
+      <w:proofErr w:type="spellEnd"/>
+    </w:p>
+    <w:p>
+      <w:pPr>
+        <w:rPr>
+          <w:sz w:val="28"/>
+          <w:lang w:val="en-US"/>
+        </w:rPr>
+      </w:pPr>
+      <w:r>
+        <w:rPr>
+          <w:sz w:val="28"/>
+          <w:lang w:val="en-US"/>
+        </w:rPr>
+        <w:lastRenderedPageBreak/>
+        <w:br w:type="page"/>
+      </w:r>
+    </w:p>
+    <w:p>
+      <w:pPr>
+        <w:rPr>
+          <w:b/>
+          <w:sz w:val="36"/>
+        </w:rPr>
+      </w:pPr>
+      <w:r>
+        <w:rPr>
+          <w:b/>
+          <w:sz w:val="36"/>
+        </w:rPr>
         <w:lastRenderedPageBreak/>
         <w:t xml:space="preserve">2 - </w:t>
       </w:r>
@@ -1549,49 +1808,48 @@
         <w:rPr>
           <w:sz w:val="28"/>
         </w:rPr>
-        <w:t>Inform</w:t>
-      </w:r>
-      <w:proofErr w:type="spellEnd"/>
-      <w:r>
-        <w:rPr>
-          <w:sz w:val="28"/>
-        </w:rPr>
-        <w:t xml:space="preserve"> </w:t>
-      </w:r>
-      <w:proofErr w:type="spellStart"/>
-      <w:r>
-        <w:rPr>
-          <w:sz w:val="28"/>
-        </w:rPr>
-        <w:t>Flight</w:t>
-      </w:r>
-      <w:proofErr w:type="spellEnd"/>
-      <w:r>
-        <w:rPr>
-          <w:sz w:val="28"/>
-        </w:rPr>
-        <w:t xml:space="preserve"> </w:t>
-      </w:r>
-      <w:proofErr w:type="spellStart"/>
-      <w:proofErr w:type="gramStart"/>
-      <w:r>
-        <w:rPr>
-          <w:sz w:val="28"/>
-        </w:rPr>
-        <w:t>control</w:t>
-      </w:r>
-      <w:proofErr w:type="spellEnd"/>
-      <w:proofErr w:type="gramEnd"/>
-      <w:r>
-        <w:rPr>
-          <w:sz w:val="28"/>
-        </w:rPr>
-        <w:t xml:space="preserve"> </w:t>
+        <w:t>Run</w:t>
+      </w:r>
+      <w:proofErr w:type="spellEnd"/>
+      <w:r>
+        <w:rPr>
+          <w:sz w:val="28"/>
+        </w:rPr>
+        <w:t xml:space="preserve"> GO/NO GO </w:t>
+      </w:r>
+      <w:proofErr w:type="spellStart"/>
+      <w:r>
+        <w:rPr>
+          <w:sz w:val="28"/>
+        </w:rPr>
+        <w:t>checklist</w:t>
+      </w:r>
+      <w:proofErr w:type="spellEnd"/>
+    </w:p>
+    <w:p>
+      <w:pPr>
+        <w:pStyle w:val="ListParagraph"/>
+        <w:numPr>
+          <w:ilvl w:val="0"/>
+          <w:numId w:val="2"/>
+        </w:numPr>
+        <w:rPr>
+          <w:sz w:val="28"/>
+          <w:lang w:val="en-US"/>
+        </w:rPr>
+      </w:pPr>
+      <w:r>
+        <w:rPr>
+          <w:sz w:val="28"/>
+          <w:lang w:val="en-US"/>
+        </w:rPr>
+        <w:t xml:space="preserve">Inform Flight control </w:t>
       </w:r>
       <w:r>
         <w:rPr>
           <w:color w:val="FF0000"/>
           <w:sz w:val="28"/>
+          <w:lang w:val="en-US"/>
         </w:rPr>
         <w:t>T-60min</w:t>
       </w:r>
@@ -1633,15 +1891,7 @@
           <w:sz w:val="28"/>
           <w:lang w:val="en-US"/>
         </w:rPr>
-        <w:t xml:space="preserve">Verify local weather predictions for the hour and </w:t>
-      </w:r>
-      <w:r>
-        <w:rPr>
-          <w:color w:val="FF0000"/>
-          <w:sz w:val="28"/>
-          <w:lang w:val="en-US"/>
-        </w:rPr>
-        <w:t>hold countdown if necessary</w:t>
+        <w:t>Verify local weather predictions</w:t>
       </w:r>
     </w:p>
     <w:p>
@@ -2472,8 +2722,6 @@
         </w:rPr>
         <w:t>Recover payload box</w:t>
       </w:r>
-      <w:bookmarkStart w:id="0" w:name="_GoBack"/>
-      <w:bookmarkEnd w:id="0"/>
     </w:p>
     <w:p>
       <w:pPr>
@@ -2617,6 +2865,638 @@
     </w:p>
     <w:p>
       <w:pPr>
+        <w:rPr>
+          <w:b/>
+          <w:sz w:val="36"/>
+        </w:rPr>
+      </w:pPr>
+      <w:r>
+        <w:rPr>
+          <w:b/>
+          <w:sz w:val="36"/>
+        </w:rPr>
+        <w:br w:type="page"/>
+      </w:r>
+    </w:p>
+    <w:p>
+      <w:pPr>
+        <w:rPr>
+          <w:b/>
+          <w:sz w:val="36"/>
+        </w:rPr>
+      </w:pPr>
+      <w:r>
+        <w:rPr>
+          <w:b/>
+          <w:sz w:val="36"/>
+        </w:rPr>
+        <w:lastRenderedPageBreak/>
+        <w:t xml:space="preserve">4 - </w:t>
+      </w:r>
+      <w:proofErr w:type="spellStart"/>
+      <w:r>
+        <w:rPr>
+          <w:b/>
+          <w:sz w:val="36"/>
+        </w:rPr>
+        <w:t>Materials</w:t>
+      </w:r>
+      <w:proofErr w:type="spellEnd"/>
+      <w:r>
+        <w:rPr>
+          <w:b/>
+          <w:sz w:val="36"/>
+        </w:rPr>
+        <w:t xml:space="preserve"> / </w:t>
+      </w:r>
+      <w:proofErr w:type="spellStart"/>
+      <w:r>
+        <w:rPr>
+          <w:b/>
+          <w:sz w:val="36"/>
+        </w:rPr>
+        <w:t>tools</w:t>
+      </w:r>
+      <w:proofErr w:type="spellEnd"/>
+    </w:p>
+    <w:p>
+      <w:pPr>
+        <w:pStyle w:val="ListParagraph"/>
+        <w:numPr>
+          <w:ilvl w:val="0"/>
+          <w:numId w:val="2"/>
+        </w:numPr>
+        <w:rPr>
+          <w:sz w:val="28"/>
+          <w:lang w:val="en-US"/>
+        </w:rPr>
+      </w:pPr>
+      <w:r>
+        <w:rPr>
+          <w:sz w:val="28"/>
+          <w:lang w:val="en-US"/>
+        </w:rPr>
+        <w:t>Duct tape</w:t>
+      </w:r>
+    </w:p>
+    <w:p>
+      <w:pPr>
+        <w:pStyle w:val="ListParagraph"/>
+        <w:numPr>
+          <w:ilvl w:val="0"/>
+          <w:numId w:val="2"/>
+        </w:numPr>
+        <w:rPr>
+          <w:sz w:val="28"/>
+          <w:lang w:val="en-US"/>
+        </w:rPr>
+      </w:pPr>
+      <w:r>
+        <w:rPr>
+          <w:sz w:val="28"/>
+          <w:lang w:val="en-US"/>
+        </w:rPr>
+        <w:t>Payload #1</w:t>
+      </w:r>
+    </w:p>
+    <w:p>
+      <w:pPr>
+        <w:pStyle w:val="ListParagraph"/>
+        <w:numPr>
+          <w:ilvl w:val="1"/>
+          <w:numId w:val="2"/>
+        </w:numPr>
+        <w:rPr>
+          <w:sz w:val="28"/>
+          <w:lang w:val="en-US"/>
+        </w:rPr>
+      </w:pPr>
+      <w:r>
+        <w:rPr>
+          <w:sz w:val="28"/>
+          <w:lang w:val="en-US"/>
+        </w:rPr>
+        <w:t>Rpi3</w:t>
+      </w:r>
+    </w:p>
+    <w:p>
+      <w:pPr>
+        <w:pStyle w:val="ListParagraph"/>
+        <w:numPr>
+          <w:ilvl w:val="1"/>
+          <w:numId w:val="2"/>
+        </w:numPr>
+        <w:rPr>
+          <w:sz w:val="28"/>
+          <w:lang w:val="en-US"/>
+        </w:rPr>
+      </w:pPr>
+      <w:proofErr w:type="spellStart"/>
+      <w:r>
+        <w:rPr>
+          <w:sz w:val="28"/>
+          <w:lang w:val="en-US"/>
+        </w:rPr>
+        <w:t>Grovepi</w:t>
+      </w:r>
+      <w:proofErr w:type="spellEnd"/>
+    </w:p>
+    <w:p>
+      <w:pPr>
+        <w:pStyle w:val="ListParagraph"/>
+        <w:numPr>
+          <w:ilvl w:val="1"/>
+          <w:numId w:val="2"/>
+        </w:numPr>
+        <w:rPr>
+          <w:sz w:val="28"/>
+          <w:lang w:val="en-US"/>
+        </w:rPr>
+      </w:pPr>
+      <w:r>
+        <w:rPr>
+          <w:sz w:val="28"/>
+          <w:lang w:val="en-US"/>
+        </w:rPr>
+        <w:t>Sensor Temp/hum</w:t>
+      </w:r>
+    </w:p>
+    <w:p>
+      <w:pPr>
+        <w:pStyle w:val="ListParagraph"/>
+        <w:numPr>
+          <w:ilvl w:val="1"/>
+          <w:numId w:val="2"/>
+        </w:numPr>
+        <w:rPr>
+          <w:sz w:val="28"/>
+          <w:lang w:val="en-US"/>
+        </w:rPr>
+      </w:pPr>
+      <w:r>
+        <w:rPr>
+          <w:sz w:val="28"/>
+          <w:lang w:val="en-US"/>
+        </w:rPr>
+        <w:t>Sensor Magnet/</w:t>
+      </w:r>
+      <w:proofErr w:type="spellStart"/>
+      <w:r>
+        <w:rPr>
+          <w:sz w:val="28"/>
+          <w:lang w:val="en-US"/>
+        </w:rPr>
+        <w:t>accel</w:t>
+      </w:r>
+      <w:proofErr w:type="spellEnd"/>
+    </w:p>
+    <w:p>
+      <w:pPr>
+        <w:pStyle w:val="ListParagraph"/>
+        <w:numPr>
+          <w:ilvl w:val="1"/>
+          <w:numId w:val="2"/>
+        </w:numPr>
+        <w:rPr>
+          <w:sz w:val="28"/>
+          <w:lang w:val="en-US"/>
+        </w:rPr>
+      </w:pPr>
+      <w:r>
+        <w:rPr>
+          <w:sz w:val="28"/>
+          <w:lang w:val="en-US"/>
+        </w:rPr>
+        <w:t>Power bank</w:t>
+      </w:r>
+    </w:p>
+    <w:p>
+      <w:pPr>
+        <w:pStyle w:val="ListParagraph"/>
+        <w:numPr>
+          <w:ilvl w:val="1"/>
+          <w:numId w:val="2"/>
+        </w:numPr>
+        <w:rPr>
+          <w:sz w:val="28"/>
+          <w:lang w:val="en-US"/>
+        </w:rPr>
+      </w:pPr>
+      <w:r>
+        <w:rPr>
+          <w:sz w:val="28"/>
+          <w:lang w:val="en-US"/>
+        </w:rPr>
+        <w:t>Power cable</w:t>
+      </w:r>
+    </w:p>
+    <w:p>
+      <w:pPr>
+        <w:pStyle w:val="ListParagraph"/>
+        <w:numPr>
+          <w:ilvl w:val="1"/>
+          <w:numId w:val="2"/>
+        </w:numPr>
+        <w:rPr>
+          <w:sz w:val="28"/>
+          <w:lang w:val="en-US"/>
+        </w:rPr>
+      </w:pPr>
+      <w:r>
+        <w:rPr>
+          <w:sz w:val="28"/>
+          <w:lang w:val="en-US"/>
+        </w:rPr>
+        <w:t>Camera #1</w:t>
+      </w:r>
+    </w:p>
+    <w:p>
+      <w:pPr>
+        <w:pStyle w:val="ListParagraph"/>
+        <w:numPr>
+          <w:ilvl w:val="1"/>
+          <w:numId w:val="2"/>
+        </w:numPr>
+        <w:rPr>
+          <w:sz w:val="28"/>
+          <w:lang w:val="en-US"/>
+        </w:rPr>
+      </w:pPr>
+      <w:proofErr w:type="spellStart"/>
+      <w:r>
+        <w:rPr>
+          <w:sz w:val="28"/>
+          <w:lang w:val="en-US"/>
+        </w:rPr>
+        <w:t>Habduino</w:t>
+      </w:r>
+      <w:proofErr w:type="spellEnd"/>
+    </w:p>
+    <w:p>
+      <w:pPr>
+        <w:pStyle w:val="ListParagraph"/>
+        <w:numPr>
+          <w:ilvl w:val="1"/>
+          <w:numId w:val="2"/>
+        </w:numPr>
+        <w:rPr>
+          <w:sz w:val="28"/>
+          <w:lang w:val="en-US"/>
+        </w:rPr>
+      </w:pPr>
+      <w:proofErr w:type="spellStart"/>
+      <w:r>
+        <w:rPr>
+          <w:sz w:val="28"/>
+          <w:lang w:val="en-US"/>
+        </w:rPr>
+        <w:t>Pilhas</w:t>
+      </w:r>
+      <w:proofErr w:type="spellEnd"/>
+      <w:r>
+        <w:rPr>
+          <w:sz w:val="28"/>
+          <w:lang w:val="en-US"/>
+        </w:rPr>
+        <w:t xml:space="preserve"> </w:t>
+      </w:r>
+      <w:proofErr w:type="spellStart"/>
+      <w:r>
+        <w:rPr>
+          <w:sz w:val="28"/>
+          <w:lang w:val="en-US"/>
+        </w:rPr>
+        <w:t>habduino</w:t>
+      </w:r>
+      <w:proofErr w:type="spellEnd"/>
+    </w:p>
+    <w:p>
+      <w:pPr>
+        <w:pStyle w:val="ListParagraph"/>
+        <w:numPr>
+          <w:ilvl w:val="1"/>
+          <w:numId w:val="2"/>
+        </w:numPr>
+        <w:rPr>
+          <w:sz w:val="28"/>
+          <w:lang w:val="en-US"/>
+        </w:rPr>
+      </w:pPr>
+      <w:proofErr w:type="spellStart"/>
+      <w:r>
+        <w:rPr>
+          <w:sz w:val="28"/>
+          <w:lang w:val="en-US"/>
+        </w:rPr>
+        <w:t>Arduberry</w:t>
+      </w:r>
+      <w:proofErr w:type="spellEnd"/>
+    </w:p>
+    <w:p>
+      <w:pPr>
+        <w:pStyle w:val="ListParagraph"/>
+        <w:numPr>
+          <w:ilvl w:val="1"/>
+          <w:numId w:val="2"/>
+        </w:numPr>
+        <w:rPr>
+          <w:sz w:val="28"/>
+          <w:lang w:val="en-US"/>
+        </w:rPr>
+      </w:pPr>
+      <w:proofErr w:type="spellStart"/>
+      <w:r>
+        <w:rPr>
+          <w:sz w:val="28"/>
+          <w:lang w:val="en-US"/>
+        </w:rPr>
+        <w:t>Antena</w:t>
+      </w:r>
+      <w:proofErr w:type="spellEnd"/>
+      <w:r>
+        <w:rPr>
+          <w:sz w:val="28"/>
+          <w:lang w:val="en-US"/>
+        </w:rPr>
+        <w:t xml:space="preserve"> GPS</w:t>
+      </w:r>
+    </w:p>
+    <w:p>
+      <w:pPr>
+        <w:pStyle w:val="ListParagraph"/>
+        <w:numPr>
+          <w:ilvl w:val="1"/>
+          <w:numId w:val="2"/>
+        </w:numPr>
+        <w:rPr>
+          <w:sz w:val="28"/>
+          <w:lang w:val="en-US"/>
+        </w:rPr>
+      </w:pPr>
+      <w:proofErr w:type="spellStart"/>
+      <w:r>
+        <w:rPr>
+          <w:sz w:val="28"/>
+          <w:lang w:val="en-US"/>
+        </w:rPr>
+        <w:t>Antena</w:t>
+      </w:r>
+      <w:proofErr w:type="spellEnd"/>
+      <w:r>
+        <w:rPr>
+          <w:sz w:val="28"/>
+          <w:lang w:val="en-US"/>
+        </w:rPr>
+        <w:t xml:space="preserve"> 70cm</w:t>
+      </w:r>
+    </w:p>
+    <w:p>
+      <w:pPr>
+        <w:pStyle w:val="ListParagraph"/>
+        <w:numPr>
+          <w:ilvl w:val="1"/>
+          <w:numId w:val="2"/>
+        </w:numPr>
+        <w:rPr>
+          <w:sz w:val="28"/>
+          <w:lang w:val="en-US"/>
+        </w:rPr>
+      </w:pPr>
+      <w:proofErr w:type="spellStart"/>
+      <w:r>
+        <w:rPr>
+          <w:sz w:val="28"/>
+          <w:lang w:val="en-US"/>
+        </w:rPr>
+        <w:t>Antema</w:t>
+      </w:r>
+      <w:proofErr w:type="spellEnd"/>
+      <w:r>
+        <w:rPr>
+          <w:sz w:val="28"/>
+          <w:lang w:val="en-US"/>
+        </w:rPr>
+        <w:t xml:space="preserve"> 2m</w:t>
+      </w:r>
+    </w:p>
+    <w:p>
+      <w:pPr>
+        <w:pStyle w:val="ListParagraph"/>
+        <w:numPr>
+          <w:ilvl w:val="1"/>
+          <w:numId w:val="2"/>
+        </w:numPr>
+        <w:rPr>
+          <w:sz w:val="28"/>
+          <w:lang w:val="en-US"/>
+        </w:rPr>
+      </w:pPr>
+      <w:r>
+        <w:rPr>
+          <w:sz w:val="28"/>
+          <w:lang w:val="en-US"/>
+        </w:rPr>
+        <w:t>Camera #2</w:t>
+      </w:r>
+    </w:p>
+    <w:p>
+      <w:pPr>
+        <w:pStyle w:val="ListParagraph"/>
+        <w:numPr>
+          <w:ilvl w:val="1"/>
+          <w:numId w:val="2"/>
+        </w:numPr>
+        <w:rPr>
+          <w:sz w:val="28"/>
+          <w:lang w:val="en-US"/>
+        </w:rPr>
+      </w:pPr>
+      <w:proofErr w:type="spellStart"/>
+      <w:r>
+        <w:rPr>
+          <w:sz w:val="28"/>
+          <w:lang w:val="en-US"/>
+        </w:rPr>
+        <w:t>Régua</w:t>
+      </w:r>
+      <w:proofErr w:type="spellEnd"/>
+      <w:r>
+        <w:rPr>
+          <w:sz w:val="28"/>
+          <w:lang w:val="en-US"/>
+        </w:rPr>
+        <w:t xml:space="preserve"> </w:t>
+      </w:r>
+    </w:p>
+    <w:p>
+      <w:pPr>
+        <w:pStyle w:val="ListParagraph"/>
+        <w:numPr>
+          <w:ilvl w:val="1"/>
+          <w:numId w:val="2"/>
+        </w:numPr>
+        <w:rPr>
+          <w:sz w:val="28"/>
+          <w:lang w:val="en-US"/>
+        </w:rPr>
+      </w:pPr>
+      <w:r>
+        <w:rPr>
+          <w:sz w:val="28"/>
+          <w:lang w:val="en-US"/>
+        </w:rPr>
+        <w:t>Logo 3D</w:t>
+      </w:r>
+    </w:p>
+    <w:p>
+      <w:pPr>
+        <w:pStyle w:val="ListParagraph"/>
+        <w:numPr>
+          <w:ilvl w:val="0"/>
+          <w:numId w:val="2"/>
+        </w:numPr>
+        <w:rPr>
+          <w:sz w:val="28"/>
+          <w:lang w:val="en-US"/>
+        </w:rPr>
+      </w:pPr>
+      <w:r>
+        <w:rPr>
+          <w:sz w:val="28"/>
+          <w:lang w:val="en-US"/>
+        </w:rPr>
+        <w:t>Payload #2</w:t>
+      </w:r>
+    </w:p>
+    <w:p>
+      <w:pPr>
+        <w:pStyle w:val="ListParagraph"/>
+        <w:numPr>
+          <w:ilvl w:val="1"/>
+          <w:numId w:val="2"/>
+        </w:numPr>
+        <w:rPr>
+          <w:sz w:val="28"/>
+          <w:lang w:val="en-US"/>
+        </w:rPr>
+      </w:pPr>
+      <w:r>
+        <w:rPr>
+          <w:sz w:val="28"/>
+          <w:lang w:val="en-US"/>
+        </w:rPr>
+        <w:t>Spot</w:t>
+      </w:r>
+    </w:p>
+    <w:p>
+      <w:pPr>
+        <w:pStyle w:val="ListParagraph"/>
+        <w:numPr>
+          <w:ilvl w:val="0"/>
+          <w:numId w:val="2"/>
+        </w:numPr>
+        <w:rPr>
+          <w:sz w:val="28"/>
+          <w:lang w:val="en-US"/>
+        </w:rPr>
+      </w:pPr>
+      <w:proofErr w:type="spellStart"/>
+      <w:r>
+        <w:rPr>
+          <w:sz w:val="28"/>
+          <w:lang w:val="en-US"/>
+        </w:rPr>
+        <w:t>Ballon</w:t>
+      </w:r>
+      <w:proofErr w:type="spellEnd"/>
+    </w:p>
+    <w:p>
+      <w:pPr>
+        <w:pStyle w:val="ListParagraph"/>
+        <w:numPr>
+          <w:ilvl w:val="1"/>
+          <w:numId w:val="2"/>
+        </w:numPr>
+        <w:rPr>
+          <w:sz w:val="28"/>
+          <w:lang w:val="en-US"/>
+        </w:rPr>
+      </w:pPr>
+      <w:proofErr w:type="spellStart"/>
+      <w:r>
+        <w:rPr>
+          <w:sz w:val="28"/>
+          <w:lang w:val="en-US"/>
+        </w:rPr>
+        <w:t>Abraçadeiras</w:t>
+      </w:r>
+      <w:proofErr w:type="spellEnd"/>
+    </w:p>
+    <w:p>
+      <w:pPr>
+        <w:pStyle w:val="ListParagraph"/>
+        <w:numPr>
+          <w:ilvl w:val="1"/>
+          <w:numId w:val="2"/>
+        </w:numPr>
+        <w:rPr>
+          <w:sz w:val="28"/>
+          <w:lang w:val="en-US"/>
+        </w:rPr>
+      </w:pPr>
+      <w:proofErr w:type="spellStart"/>
+      <w:r>
+        <w:rPr>
+          <w:sz w:val="28"/>
+          <w:lang w:val="en-US"/>
+        </w:rPr>
+        <w:t>Bocal</w:t>
+      </w:r>
+      <w:proofErr w:type="spellEnd"/>
+      <w:r>
+        <w:rPr>
+          <w:sz w:val="28"/>
+          <w:lang w:val="en-US"/>
+        </w:rPr>
+        <w:t xml:space="preserve"> de </w:t>
+      </w:r>
+      <w:proofErr w:type="spellStart"/>
+      <w:r>
+        <w:rPr>
+          <w:sz w:val="28"/>
+          <w:lang w:val="en-US"/>
+        </w:rPr>
+        <w:t>enchimento</w:t>
+      </w:r>
+      <w:proofErr w:type="spellEnd"/>
+    </w:p>
+    <w:p>
+      <w:pPr>
+        <w:pStyle w:val="ListParagraph"/>
+        <w:numPr>
+          <w:ilvl w:val="0"/>
+          <w:numId w:val="2"/>
+        </w:numPr>
+        <w:rPr>
+          <w:sz w:val="28"/>
+          <w:lang w:val="en-US"/>
+        </w:rPr>
+      </w:pPr>
+      <w:r>
+        <w:rPr>
+          <w:sz w:val="28"/>
+          <w:lang w:val="en-US"/>
+        </w:rPr>
+        <w:t>Ground Station</w:t>
+      </w:r>
+    </w:p>
+    <w:p>
+      <w:pPr>
+        <w:pStyle w:val="ListParagraph"/>
+        <w:numPr>
+          <w:ilvl w:val="0"/>
+          <w:numId w:val="2"/>
+        </w:numPr>
         <w:rPr>
           <w:sz w:val="28"/>
           <w:lang w:val="en-US"/>

</xml_diff>

<commit_message>
added ground stations materials
</commit_message>
<xml_diff>
--- a/docs/Operations Checklist.docx
+++ b/docs/Operations Checklist.docx
@@ -1,6 +1,6 @@
 
 <file path=word/document.xml><?xml version="1.0" encoding="utf-8"?>
-<w:document xmlns:wpc="http://schemas.microsoft.com/office/word/2010/wordprocessingCanvas" xmlns:mc="http://schemas.openxmlformats.org/markup-compatibility/2006" xmlns:o="urn:schemas-microsoft-com:office:office" xmlns:r="http://schemas.openxmlformats.org/officeDocument/2006/relationships" xmlns:m="http://schemas.openxmlformats.org/officeDocument/2006/math" xmlns:v="urn:schemas-microsoft-com:vml" xmlns:wp14="http://schemas.microsoft.com/office/word/2010/wordprocessingDrawing" xmlns:wp="http://schemas.openxmlformats.org/drawingml/2006/wordprocessingDrawing" xmlns:w10="urn:schemas-microsoft-com:office:word" xmlns:w="http://schemas.openxmlformats.org/wordprocessingml/2006/main" xmlns:w14="http://schemas.microsoft.com/office/word/2010/wordml" xmlns:wpg="http://schemas.microsoft.com/office/word/2010/wordprocessingGroup" xmlns:wpi="http://schemas.microsoft.com/office/word/2010/wordprocessingInk" xmlns:wne="http://schemas.microsoft.com/office/word/2006/wordml" xmlns:wps="http://schemas.microsoft.com/office/word/2010/wordprocessingShape" mc:Ignorable="w14 wp14">
+<w:document xmlns:wpc="http://schemas.microsoft.com/office/word/2010/wordprocessingCanvas" xmlns:mc="http://schemas.openxmlformats.org/markup-compatibility/2006" xmlns:o="urn:schemas-microsoft-com:office:office" xmlns:r="http://schemas.openxmlformats.org/officeDocument/2006/relationships" xmlns:m="http://schemas.openxmlformats.org/officeDocument/2006/math" xmlns:v="urn:schemas-microsoft-com:vml" xmlns:wp14="http://schemas.microsoft.com/office/word/2010/wordprocessingDrawing" xmlns:wp="http://schemas.openxmlformats.org/drawingml/2006/wordprocessingDrawing" xmlns:w10="urn:schemas-microsoft-com:office:word" xmlns:w="http://schemas.openxmlformats.org/wordprocessingml/2006/main" xmlns:w14="http://schemas.microsoft.com/office/word/2010/wordml" xmlns:w15="http://schemas.microsoft.com/office/word/2012/wordml" xmlns:wpg="http://schemas.microsoft.com/office/word/2010/wordprocessingGroup" xmlns:wpi="http://schemas.microsoft.com/office/word/2010/wordprocessingInk" xmlns:wne="http://schemas.microsoft.com/office/word/2006/wordml" xmlns:wps="http://schemas.microsoft.com/office/word/2010/wordprocessingShape" mc:Ignorable="w14 w15 wp14">
   <w:body>
     <w:sdt>
       <w:sdtPr>
@@ -62,7 +62,7 @@
                         <pic:cNvPicPr/>
                       </pic:nvPicPr>
                       <pic:blipFill>
-                        <a:blip r:embed="rId9">
+                        <a:blip r:embed="rId8">
                           <a:extLst>
                             <a:ext uri="{28A0092B-C50C-407E-A947-70E740481C1C}">
                               <a14:useLocalDpi xmlns:a14="http://schemas.microsoft.com/office/drawing/2010/main" val="0"/>
@@ -183,6 +183,7 @@
                                     <w:dataBinding w:prefixMappings="xmlns:ns0='http://purl.org/dc/elements/1.1/' xmlns:ns1='http://schemas.openxmlformats.org/package/2006/metadata/core-properties' " w:xpath="/ns1:coreProperties[1]/ns0:title[1]" w:storeItemID="{6C3C8BC8-F283-45AE-878A-BAB7291924A1}"/>
                                     <w:text/>
                                   </w:sdtPr>
+                                  <w:sdtEndPr/>
                                   <w:sdtContent>
                                     <w:r>
                                       <w:rPr>
@@ -210,6 +211,7 @@
                                   <w:dataBinding w:prefixMappings="xmlns:ns0='http://purl.org/dc/elements/1.1/' xmlns:ns1='http://schemas.openxmlformats.org/package/2006/metadata/core-properties' " w:xpath="/ns1:coreProperties[1]/ns0:subject[1]" w:storeItemID="{6C3C8BC8-F283-45AE-878A-BAB7291924A1}"/>
                                   <w:text/>
                                 </w:sdtPr>
+                                <w:sdtEndPr/>
                                 <w:sdtContent>
                                   <w:p>
                                     <w:pPr>
@@ -248,6 +250,7 @@
                                   <w:dataBinding w:prefixMappings="xmlns:ns0='http://purl.org/dc/elements/1.1/' xmlns:ns1='http://schemas.openxmlformats.org/package/2006/metadata/core-properties' " w:xpath="/ns1:coreProperties[1]/ns0:creator[1]" w:storeItemID="{6C3C8BC8-F283-45AE-878A-BAB7291924A1}"/>
                                   <w:text/>
                                 </w:sdtPr>
+                                <w:sdtEndPr/>
                                 <w:sdtContent>
                                   <w:p>
                                     <w:pPr>
@@ -324,6 +327,7 @@
                               <w:dataBinding w:prefixMappings="xmlns:ns0='http://purl.org/dc/elements/1.1/' xmlns:ns1='http://schemas.openxmlformats.org/package/2006/metadata/core-properties' " w:xpath="/ns1:coreProperties[1]/ns0:title[1]" w:storeItemID="{6C3C8BC8-F283-45AE-878A-BAB7291924A1}"/>
                               <w:text/>
                             </w:sdtPr>
+                            <w:sdtEndPr/>
                             <w:sdtContent>
                               <w:r>
                                 <w:rPr>
@@ -351,6 +355,7 @@
                             <w:dataBinding w:prefixMappings="xmlns:ns0='http://purl.org/dc/elements/1.1/' xmlns:ns1='http://schemas.openxmlformats.org/package/2006/metadata/core-properties' " w:xpath="/ns1:coreProperties[1]/ns0:subject[1]" w:storeItemID="{6C3C8BC8-F283-45AE-878A-BAB7291924A1}"/>
                             <w:text/>
                           </w:sdtPr>
+                          <w:sdtEndPr/>
                           <w:sdtContent>
                             <w:p>
                               <w:pPr>
@@ -389,6 +394,7 @@
                             <w:dataBinding w:prefixMappings="xmlns:ns0='http://purl.org/dc/elements/1.1/' xmlns:ns1='http://schemas.openxmlformats.org/package/2006/metadata/core-properties' " w:xpath="/ns1:coreProperties[1]/ns0:creator[1]" w:storeItemID="{6C3C8BC8-F283-45AE-878A-BAB7291924A1}"/>
                             <w:text/>
                           </w:sdtPr>
+                          <w:sdtEndPr/>
                           <w:sdtContent>
                             <w:p>
                               <w:pPr>
@@ -507,6 +513,7 @@
                                     <w:calendar w:val="gregorian"/>
                                   </w:date>
                                 </w:sdtPr>
+                                <w:sdtEndPr/>
                                 <w:sdtContent>
                                   <w:p>
                                     <w:pPr>
@@ -574,6 +581,7 @@
                               <w:calendar w:val="gregorian"/>
                             </w:date>
                           </w:sdtPr>
+                          <w:sdtEndPr/>
                           <w:sdtContent>
                             <w:p>
                               <w:pPr>
@@ -621,135 +629,136 @@
           <w:sz w:val="36"/>
         </w:rPr>
       </w:pPr>
+      <w:proofErr w:type="spellStart"/>
       <w:r>
         <w:rPr>
           <w:b/>
           <w:sz w:val="36"/>
         </w:rPr>
         <w:lastRenderedPageBreak/>
-        <w:t>Run GO/NO GO checklist</w:t>
-      </w:r>
-    </w:p>
-    <w:p>
-      <w:pPr>
-        <w:pStyle w:val="ListParagraph"/>
-        <w:numPr>
-          <w:ilvl w:val="0"/>
-          <w:numId w:val="2"/>
-        </w:numPr>
-        <w:rPr>
-          <w:sz w:val="28"/>
-          <w:lang w:val="en-US"/>
-        </w:rPr>
-      </w:pPr>
-      <w:r>
-        <w:rPr>
-          <w:sz w:val="28"/>
-          <w:lang w:val="en-US"/>
-        </w:rPr>
-        <w:t>T-2h predictor indicates recovery location &gt;10km inland</w:t>
-      </w:r>
-      <w:r>
-        <w:rPr>
-          <w:sz w:val="28"/>
-          <w:lang w:val="en-US"/>
-        </w:rPr>
-        <w:t xml:space="preserve"> - </w:t>
-      </w:r>
-      <w:r>
-        <w:rPr>
-          <w:color w:val="00B050"/>
-          <w:sz w:val="28"/>
-          <w:lang w:val="en-US"/>
-        </w:rPr>
-        <w:t>GO</w:t>
-      </w:r>
-    </w:p>
-    <w:p>
-      <w:pPr>
-        <w:pStyle w:val="ListParagraph"/>
-        <w:numPr>
-          <w:ilvl w:val="0"/>
-          <w:numId w:val="2"/>
-        </w:numPr>
-        <w:rPr>
-          <w:sz w:val="28"/>
-          <w:lang w:val="en-US"/>
-        </w:rPr>
-      </w:pPr>
-      <w:r>
-        <w:rPr>
-          <w:sz w:val="28"/>
-          <w:lang w:val="en-US"/>
-        </w:rPr>
-        <w:t xml:space="preserve">T-2h predictor indicates recovery location &gt;10km </w:t>
-      </w:r>
-      <w:r>
-        <w:rPr>
-          <w:sz w:val="28"/>
-          <w:lang w:val="en-US"/>
-        </w:rPr>
-        <w:t xml:space="preserve">off urban - </w:t>
-      </w:r>
-      <w:r>
-        <w:rPr>
-          <w:color w:val="00B050"/>
-          <w:sz w:val="28"/>
-          <w:lang w:val="en-US"/>
-        </w:rPr>
-        <w:t>GO</w:t>
-      </w:r>
-    </w:p>
-    <w:p>
-      <w:pPr>
-        <w:pStyle w:val="ListParagraph"/>
-        <w:numPr>
-          <w:ilvl w:val="0"/>
-          <w:numId w:val="2"/>
-        </w:numPr>
-        <w:rPr>
-          <w:sz w:val="28"/>
-          <w:lang w:val="en-US"/>
-        </w:rPr>
-      </w:pPr>
-      <w:r>
-        <w:rPr>
-          <w:sz w:val="28"/>
-          <w:lang w:val="en-US"/>
-        </w:rPr>
-        <w:t>Pre Fly Day Checklist</w:t>
-      </w:r>
-      <w:r>
-        <w:rPr>
-          <w:sz w:val="28"/>
-          <w:lang w:val="en-US"/>
-        </w:rPr>
-        <w:t xml:space="preserve"> checked - </w:t>
-      </w:r>
-      <w:r>
-        <w:rPr>
-          <w:color w:val="00B050"/>
-          <w:sz w:val="28"/>
-          <w:lang w:val="en-US"/>
-        </w:rPr>
-        <w:t>GO</w:t>
-      </w:r>
-    </w:p>
-    <w:p>
-      <w:pPr>
+        <w:t>Run</w:t>
+      </w:r>
+      <w:proofErr w:type="spellEnd"/>
+      <w:r>
         <w:rPr>
           <w:b/>
           <w:sz w:val="36"/>
-          <w:lang w:val="en-US"/>
-        </w:rPr>
-      </w:pPr>
+        </w:rPr>
+        <w:t xml:space="preserve"> GO/NO GO </w:t>
+      </w:r>
+      <w:proofErr w:type="spellStart"/>
       <w:r>
         <w:rPr>
           <w:b/>
           <w:sz w:val="36"/>
-          <w:lang w:val="en-US"/>
-        </w:rPr>
-        <w:br w:type="page"/>
+        </w:rPr>
+        <w:t>checklist</w:t>
+      </w:r>
+      <w:proofErr w:type="spellEnd"/>
+    </w:p>
+    <w:p>
+      <w:pPr>
+        <w:pStyle w:val="ListParagraph"/>
+        <w:numPr>
+          <w:ilvl w:val="0"/>
+          <w:numId w:val="2"/>
+        </w:numPr>
+        <w:rPr>
+          <w:sz w:val="28"/>
+          <w:lang w:val="en-US"/>
+        </w:rPr>
+      </w:pPr>
+      <w:r>
+        <w:rPr>
+          <w:sz w:val="28"/>
+          <w:lang w:val="en-US"/>
+        </w:rPr>
+        <w:t>T-2h predictor indicates recovery location &gt;10km inland</w:t>
+      </w:r>
+      <w:r>
+        <w:rPr>
+          <w:sz w:val="28"/>
+          <w:lang w:val="en-US"/>
+        </w:rPr>
+        <w:t xml:space="preserve"> - </w:t>
+      </w:r>
+      <w:r>
+        <w:rPr>
+          <w:color w:val="00B050"/>
+          <w:sz w:val="28"/>
+          <w:lang w:val="en-US"/>
+        </w:rPr>
+        <w:t>GO</w:t>
+      </w:r>
+    </w:p>
+    <w:p>
+      <w:pPr>
+        <w:pStyle w:val="ListParagraph"/>
+        <w:numPr>
+          <w:ilvl w:val="0"/>
+          <w:numId w:val="2"/>
+        </w:numPr>
+        <w:rPr>
+          <w:sz w:val="28"/>
+          <w:lang w:val="en-US"/>
+        </w:rPr>
+      </w:pPr>
+      <w:r>
+        <w:rPr>
+          <w:sz w:val="28"/>
+          <w:lang w:val="en-US"/>
+        </w:rPr>
+        <w:t xml:space="preserve">T-2h predictor indicates recovery location &gt;10km </w:t>
+      </w:r>
+      <w:r>
+        <w:rPr>
+          <w:sz w:val="28"/>
+          <w:lang w:val="en-US"/>
+        </w:rPr>
+        <w:t xml:space="preserve">off urban - </w:t>
+      </w:r>
+      <w:r>
+        <w:rPr>
+          <w:color w:val="00B050"/>
+          <w:sz w:val="28"/>
+          <w:lang w:val="en-US"/>
+        </w:rPr>
+        <w:t>GO</w:t>
+      </w:r>
+    </w:p>
+    <w:p>
+      <w:pPr>
+        <w:pStyle w:val="ListParagraph"/>
+        <w:numPr>
+          <w:ilvl w:val="0"/>
+          <w:numId w:val="2"/>
+        </w:numPr>
+        <w:rPr>
+          <w:sz w:val="28"/>
+          <w:lang w:val="en-US"/>
+        </w:rPr>
+      </w:pPr>
+      <w:r>
+        <w:rPr>
+          <w:sz w:val="28"/>
+          <w:lang w:val="en-US"/>
+        </w:rPr>
+        <w:t>Pre Fly Day Checklist</w:t>
+      </w:r>
+      <w:r>
+        <w:rPr>
+          <w:sz w:val="28"/>
+          <w:lang w:val="en-US"/>
+        </w:rPr>
+        <w:t xml:space="preserve"> checked - </w:t>
+      </w:r>
+      <w:r>
+        <w:rPr>
+          <w:color w:val="00B050"/>
+          <w:sz w:val="28"/>
+          <w:lang w:val="en-US"/>
+        </w:rPr>
+        <w:t>GO</w:t>
       </w:r>
     </w:p>
     <w:p>
@@ -757,828 +766,1088 @@
         <w:rPr>
           <w:b/>
           <w:sz w:val="36"/>
+          <w:lang w:val="en-US"/>
         </w:rPr>
       </w:pPr>
       <w:r>
         <w:rPr>
           <w:b/>
           <w:sz w:val="36"/>
+          <w:lang w:val="en-US"/>
+        </w:rPr>
+        <w:br w:type="page"/>
+      </w:r>
+    </w:p>
+    <w:p>
+      <w:pPr>
+        <w:rPr>
+          <w:b/>
+          <w:sz w:val="36"/>
+        </w:rPr>
+      </w:pPr>
+      <w:r>
+        <w:rPr>
+          <w:b/>
+          <w:sz w:val="36"/>
         </w:rPr>
         <w:lastRenderedPageBreak/>
         <w:t xml:space="preserve">1 - </w:t>
       </w:r>
+      <w:proofErr w:type="spellStart"/>
       <w:r>
         <w:rPr>
           <w:b/>
           <w:sz w:val="36"/>
         </w:rPr>
-        <w:t>Pre Fly Day Checklist</w:t>
-      </w:r>
-    </w:p>
-    <w:p>
-      <w:pPr>
-        <w:pStyle w:val="ListParagraph"/>
-        <w:numPr>
-          <w:ilvl w:val="0"/>
-          <w:numId w:val="2"/>
-        </w:numPr>
-        <w:rPr>
-          <w:sz w:val="28"/>
-        </w:rPr>
-      </w:pPr>
-      <w:r>
-        <w:rPr>
-          <w:sz w:val="28"/>
-        </w:rPr>
-        <w:t xml:space="preserve">Inform Flight control </w:t>
-      </w:r>
-      <w:r>
-        <w:rPr>
-          <w:color w:val="FF0000"/>
-          <w:sz w:val="28"/>
-        </w:rPr>
-        <w:t>T – 25h</w:t>
-      </w:r>
-    </w:p>
-    <w:p>
-      <w:pPr>
-        <w:pStyle w:val="ListParagraph"/>
-        <w:numPr>
-          <w:ilvl w:val="1"/>
-          <w:numId w:val="2"/>
-        </w:numPr>
-        <w:rPr>
-          <w:color w:val="000000" w:themeColor="text1"/>
-          <w:sz w:val="28"/>
-          <w:lang w:val="en-US"/>
-        </w:rPr>
-      </w:pPr>
-      <w:r>
-        <w:rPr>
-          <w:color w:val="000000" w:themeColor="text1"/>
-          <w:sz w:val="28"/>
-          <w:lang w:val="en-US"/>
-        </w:rPr>
-        <w:t>Run predictions and prepare Pre Flight Report</w:t>
-      </w:r>
-    </w:p>
-    <w:p>
-      <w:pPr>
-        <w:pStyle w:val="ListParagraph"/>
-        <w:numPr>
-          <w:ilvl w:val="1"/>
-          <w:numId w:val="2"/>
-        </w:numPr>
-        <w:rPr>
-          <w:sz w:val="28"/>
-          <w:lang w:val="en-US"/>
-        </w:rPr>
-      </w:pPr>
-      <w:r>
-        <w:rPr>
-          <w:color w:val="000000" w:themeColor="text1"/>
-          <w:sz w:val="28"/>
-          <w:lang w:val="en-US"/>
-        </w:rPr>
-        <w:t xml:space="preserve">Send email to flight control </w:t>
-      </w:r>
-      <w:r>
-        <w:rPr>
-          <w:color w:val="FF0000"/>
-          <w:sz w:val="28"/>
-          <w:lang w:val="en-US"/>
-        </w:rPr>
-        <w:t>T – 24h</w:t>
-      </w:r>
-    </w:p>
-    <w:p>
-      <w:pPr>
-        <w:pStyle w:val="ListParagraph"/>
-        <w:numPr>
-          <w:ilvl w:val="0"/>
-          <w:numId w:val="2"/>
-        </w:numPr>
-        <w:rPr>
-          <w:sz w:val="28"/>
-          <w:lang w:val="en-US"/>
-        </w:rPr>
-      </w:pPr>
-      <w:r>
-        <w:rPr>
-          <w:sz w:val="28"/>
-          <w:lang w:val="en-US"/>
-        </w:rPr>
-        <w:t>Check flight computer, Sensors and Calibrate</w:t>
-      </w:r>
-      <w:r>
-        <w:rPr>
-          <w:color w:val="FF0000"/>
-          <w:sz w:val="28"/>
-          <w:lang w:val="en-US"/>
-        </w:rPr>
-        <w:t xml:space="preserve"> T-17h</w:t>
-      </w:r>
-    </w:p>
-    <w:p>
-      <w:pPr>
-        <w:pStyle w:val="ListParagraph"/>
-        <w:numPr>
-          <w:ilvl w:val="1"/>
-          <w:numId w:val="2"/>
-        </w:numPr>
-        <w:rPr>
-          <w:sz w:val="28"/>
-          <w:lang w:val="en-US"/>
-        </w:rPr>
-      </w:pPr>
-      <w:r>
-        <w:rPr>
-          <w:sz w:val="28"/>
-          <w:lang w:val="en-US"/>
-        </w:rPr>
-        <w:t>Charge power bank</w:t>
-      </w:r>
-    </w:p>
-    <w:p>
-      <w:pPr>
-        <w:pStyle w:val="ListParagraph"/>
-        <w:numPr>
-          <w:ilvl w:val="1"/>
-          <w:numId w:val="2"/>
-        </w:numPr>
-        <w:rPr>
-          <w:sz w:val="28"/>
-          <w:lang w:val="en-US"/>
-        </w:rPr>
-      </w:pPr>
-      <w:r>
-        <w:rPr>
-          <w:sz w:val="28"/>
-          <w:lang w:val="en-US"/>
-        </w:rPr>
-        <w:t xml:space="preserve">Update calibration values for sensors </w:t>
-      </w:r>
-    </w:p>
-    <w:p>
-      <w:pPr>
-        <w:pStyle w:val="ListParagraph"/>
-        <w:numPr>
-          <w:ilvl w:val="1"/>
-          <w:numId w:val="2"/>
-        </w:numPr>
-        <w:rPr>
-          <w:sz w:val="28"/>
-          <w:lang w:val="en-US"/>
-        </w:rPr>
-      </w:pPr>
-      <w:r>
-        <w:rPr>
-          <w:sz w:val="28"/>
-          <w:lang w:val="en-US"/>
-        </w:rPr>
-        <w:t>Take trial images. Download images to computer and check them.</w:t>
-      </w:r>
-    </w:p>
-    <w:p>
-      <w:pPr>
-        <w:pStyle w:val="ListParagraph"/>
-        <w:numPr>
-          <w:ilvl w:val="1"/>
-          <w:numId w:val="2"/>
-        </w:numPr>
-        <w:rPr>
-          <w:sz w:val="28"/>
-          <w:lang w:val="en-US"/>
-        </w:rPr>
-      </w:pPr>
-      <w:r>
-        <w:rPr>
-          <w:sz w:val="28"/>
-          <w:lang w:val="en-US"/>
-        </w:rPr>
-        <w:t>Take sensor trial measurements. Download to computer and check them.</w:t>
-      </w:r>
-    </w:p>
-    <w:p>
-      <w:pPr>
-        <w:pStyle w:val="ListParagraph"/>
-        <w:numPr>
-          <w:ilvl w:val="1"/>
-          <w:numId w:val="2"/>
-        </w:numPr>
-        <w:rPr>
-          <w:sz w:val="28"/>
-          <w:lang w:val="en-US"/>
-        </w:rPr>
-      </w:pPr>
-      <w:r>
-        <w:rPr>
-          <w:sz w:val="28"/>
-          <w:lang w:val="en-US"/>
-        </w:rPr>
-        <w:t>Check communications</w:t>
-      </w:r>
-      <w:r>
-        <w:rPr>
-          <w:sz w:val="28"/>
-          <w:lang w:val="en-US"/>
-        </w:rPr>
-        <w:t xml:space="preserve"> – 144.8</w:t>
-      </w:r>
-    </w:p>
-    <w:p>
-      <w:pPr>
-        <w:pStyle w:val="ListParagraph"/>
-        <w:numPr>
-          <w:ilvl w:val="1"/>
-          <w:numId w:val="2"/>
-        </w:numPr>
-        <w:rPr>
-          <w:sz w:val="28"/>
-          <w:lang w:val="en-US"/>
-        </w:rPr>
-      </w:pPr>
-      <w:r>
-        <w:rPr>
-          <w:sz w:val="28"/>
-          <w:lang w:val="en-US"/>
-        </w:rPr>
-        <w:t>Check communications</w:t>
-      </w:r>
-      <w:r>
-        <w:rPr>
-          <w:sz w:val="28"/>
-          <w:lang w:val="en-US"/>
-        </w:rPr>
-        <w:t xml:space="preserve"> – 434Mhz</w:t>
-      </w:r>
-    </w:p>
-    <w:p>
-      <w:pPr>
-        <w:pStyle w:val="ListParagraph"/>
-        <w:numPr>
-          <w:ilvl w:val="1"/>
-          <w:numId w:val="2"/>
-        </w:numPr>
-        <w:rPr>
-          <w:sz w:val="28"/>
-          <w:lang w:val="en-US"/>
-        </w:rPr>
-      </w:pPr>
-      <w:r>
-        <w:rPr>
-          <w:sz w:val="28"/>
-          <w:lang w:val="en-US"/>
-        </w:rPr>
-        <w:t>Check communications - SPOT</w:t>
-      </w:r>
-    </w:p>
-    <w:p>
-      <w:pPr>
-        <w:pStyle w:val="ListParagraph"/>
-        <w:numPr>
-          <w:ilvl w:val="0"/>
-          <w:numId w:val="2"/>
-        </w:numPr>
-        <w:rPr>
-          <w:sz w:val="28"/>
-          <w:lang w:val="en-US"/>
-        </w:rPr>
-      </w:pPr>
-      <w:r>
-        <w:rPr>
-          <w:sz w:val="28"/>
-          <w:lang w:val="en-US"/>
-        </w:rPr>
-        <w:t>Packing tools</w:t>
-      </w:r>
-      <w:r>
-        <w:rPr>
-          <w:sz w:val="28"/>
-          <w:lang w:val="en-US"/>
-        </w:rPr>
-        <w:t xml:space="preserve"> </w:t>
-      </w:r>
-      <w:r>
-        <w:rPr>
-          <w:color w:val="FF0000"/>
-          <w:sz w:val="28"/>
-          <w:lang w:val="en-US"/>
-        </w:rPr>
-        <w:t>T-16h</w:t>
-      </w:r>
-    </w:p>
-    <w:p>
-      <w:pPr>
-        <w:pStyle w:val="ListParagraph"/>
-        <w:numPr>
-          <w:ilvl w:val="1"/>
-          <w:numId w:val="2"/>
-        </w:numPr>
-        <w:rPr>
-          <w:sz w:val="28"/>
-          <w:lang w:val="en-US"/>
-        </w:rPr>
-      </w:pPr>
-      <w:r>
-        <w:rPr>
-          <w:sz w:val="28"/>
-          <w:lang w:val="en-US"/>
-        </w:rPr>
-        <w:t>Wire cutter, scissors, knife, pen, paper, torch</w:t>
-      </w:r>
-    </w:p>
-    <w:p>
-      <w:pPr>
-        <w:pStyle w:val="ListParagraph"/>
-        <w:numPr>
-          <w:ilvl w:val="1"/>
-          <w:numId w:val="2"/>
-        </w:numPr>
-        <w:rPr>
-          <w:sz w:val="28"/>
-          <w:lang w:val="en-US"/>
-        </w:rPr>
-      </w:pPr>
-      <w:r>
-        <w:rPr>
-          <w:sz w:val="28"/>
-          <w:lang w:val="en-US"/>
-        </w:rPr>
-        <w:t>Duct tape</w:t>
-      </w:r>
-    </w:p>
-    <w:p>
-      <w:pPr>
-        <w:pStyle w:val="ListParagraph"/>
-        <w:numPr>
-          <w:ilvl w:val="1"/>
-          <w:numId w:val="2"/>
-        </w:numPr>
-        <w:rPr>
-          <w:sz w:val="28"/>
-          <w:lang w:val="en-US"/>
-        </w:rPr>
-      </w:pPr>
-      <w:r>
-        <w:rPr>
-          <w:sz w:val="28"/>
-          <w:lang w:val="en-US"/>
-        </w:rPr>
-        <w:t>Payload box labels (info tag)</w:t>
-      </w:r>
-    </w:p>
-    <w:p>
-      <w:pPr>
-        <w:pStyle w:val="ListParagraph"/>
-        <w:numPr>
-          <w:ilvl w:val="1"/>
-          <w:numId w:val="2"/>
-        </w:numPr>
-        <w:rPr>
-          <w:sz w:val="28"/>
-          <w:lang w:val="en-US"/>
-        </w:rPr>
-      </w:pPr>
-      <w:r>
-        <w:rPr>
-          <w:sz w:val="28"/>
-          <w:lang w:val="en-US"/>
-        </w:rPr>
-        <w:t>Protecting blanket</w:t>
-      </w:r>
-    </w:p>
-    <w:p>
-      <w:pPr>
-        <w:pStyle w:val="ListParagraph"/>
-        <w:numPr>
-          <w:ilvl w:val="1"/>
-          <w:numId w:val="2"/>
-        </w:numPr>
-        <w:rPr>
-          <w:sz w:val="28"/>
-          <w:lang w:val="en-US"/>
-        </w:rPr>
-      </w:pPr>
-      <w:r>
-        <w:rPr>
-          <w:sz w:val="28"/>
-          <w:lang w:val="en-US"/>
-        </w:rPr>
-        <w:t>Cable ties (minimum 10 pieces)</w:t>
-      </w:r>
-    </w:p>
-    <w:p>
-      <w:pPr>
-        <w:pStyle w:val="ListParagraph"/>
-        <w:numPr>
-          <w:ilvl w:val="0"/>
-          <w:numId w:val="2"/>
-        </w:numPr>
-        <w:rPr>
-          <w:sz w:val="28"/>
-          <w:lang w:val="en-US"/>
-        </w:rPr>
-      </w:pPr>
-      <w:r>
-        <w:rPr>
-          <w:sz w:val="28"/>
-          <w:lang w:val="en-US"/>
-        </w:rPr>
-        <w:t xml:space="preserve">Packing payload Sealed </w:t>
-      </w:r>
-      <w:r>
-        <w:rPr>
-          <w:color w:val="FF0000"/>
-          <w:sz w:val="28"/>
-          <w:lang w:val="en-US"/>
-        </w:rPr>
-        <w:t>T-15h</w:t>
-      </w:r>
-    </w:p>
-    <w:p>
-      <w:pPr>
-        <w:pStyle w:val="ListParagraph"/>
-        <w:numPr>
-          <w:ilvl w:val="1"/>
-          <w:numId w:val="2"/>
-        </w:numPr>
-        <w:rPr>
-          <w:sz w:val="28"/>
-          <w:lang w:val="en-US"/>
-        </w:rPr>
-      </w:pPr>
-      <w:r>
-        <w:rPr>
-          <w:sz w:val="28"/>
-          <w:lang w:val="en-US"/>
-        </w:rPr>
-        <w:t>Payload box closed and sealed</w:t>
-      </w:r>
-    </w:p>
-    <w:p>
-      <w:pPr>
-        <w:pStyle w:val="ListParagraph"/>
-        <w:numPr>
-          <w:ilvl w:val="1"/>
-          <w:numId w:val="2"/>
-        </w:numPr>
-        <w:rPr>
-          <w:sz w:val="28"/>
-          <w:lang w:val="en-US"/>
-        </w:rPr>
-      </w:pPr>
-      <w:r>
-        <w:rPr>
-          <w:sz w:val="28"/>
-          <w:lang w:val="en-US"/>
-        </w:rPr>
-        <w:t>Payload box labels</w:t>
-      </w:r>
-    </w:p>
-    <w:p>
-      <w:pPr>
-        <w:pStyle w:val="ListParagraph"/>
-        <w:numPr>
-          <w:ilvl w:val="1"/>
-          <w:numId w:val="2"/>
-        </w:numPr>
-        <w:rPr>
-          <w:sz w:val="28"/>
-          <w:lang w:val="en-US"/>
-        </w:rPr>
-      </w:pPr>
-      <w:r>
-        <w:rPr>
-          <w:sz w:val="28"/>
-          <w:lang w:val="en-US"/>
-        </w:rPr>
-        <w:t>Weight payload</w:t>
-      </w:r>
-    </w:p>
-    <w:p>
-      <w:pPr>
-        <w:pStyle w:val="ListParagraph"/>
-        <w:numPr>
-          <w:ilvl w:val="0"/>
-          <w:numId w:val="2"/>
-        </w:numPr>
-        <w:rPr>
-          <w:sz w:val="28"/>
-          <w:lang w:val="en-US"/>
-        </w:rPr>
-      </w:pPr>
-      <w:r>
-        <w:rPr>
-          <w:sz w:val="28"/>
-          <w:lang w:val="en-US"/>
-        </w:rPr>
-        <w:t xml:space="preserve">Packing Balloon and Filling Equipment </w:t>
-      </w:r>
-      <w:r>
-        <w:rPr>
-          <w:color w:val="FF0000"/>
-          <w:sz w:val="28"/>
-          <w:lang w:val="en-US"/>
-        </w:rPr>
-        <w:t>T-14h</w:t>
-      </w:r>
-    </w:p>
-    <w:p>
-      <w:pPr>
-        <w:pStyle w:val="ListParagraph"/>
-        <w:numPr>
-          <w:ilvl w:val="1"/>
-          <w:numId w:val="2"/>
-        </w:numPr>
-        <w:rPr>
-          <w:sz w:val="28"/>
-          <w:lang w:val="en-US"/>
-        </w:rPr>
-      </w:pPr>
-      <w:r>
-        <w:rPr>
-          <w:sz w:val="28"/>
-          <w:lang w:val="en-US"/>
-        </w:rPr>
-        <w:t>Balloon</w:t>
-      </w:r>
-    </w:p>
-    <w:p>
-      <w:pPr>
-        <w:pStyle w:val="ListParagraph"/>
-        <w:numPr>
-          <w:ilvl w:val="1"/>
-          <w:numId w:val="2"/>
-        </w:numPr>
-        <w:rPr>
-          <w:sz w:val="28"/>
-          <w:lang w:val="en-US"/>
-        </w:rPr>
-      </w:pPr>
-      <w:r>
-        <w:rPr>
-          <w:sz w:val="28"/>
-          <w:lang w:val="en-US"/>
-        </w:rPr>
-        <w:t>Latex gloves</w:t>
-      </w:r>
-    </w:p>
-    <w:p>
-      <w:pPr>
-        <w:pStyle w:val="ListParagraph"/>
-        <w:numPr>
-          <w:ilvl w:val="1"/>
-          <w:numId w:val="2"/>
-        </w:numPr>
-        <w:rPr>
-          <w:sz w:val="28"/>
-          <w:lang w:val="en-US"/>
-        </w:rPr>
-      </w:pPr>
-      <w:r>
-        <w:rPr>
-          <w:sz w:val="28"/>
-          <w:lang w:val="en-US"/>
-        </w:rPr>
-        <w:t>Check tank and filling equipment.</w:t>
-      </w:r>
-    </w:p>
-    <w:p>
-      <w:pPr>
-        <w:pStyle w:val="ListParagraph"/>
-        <w:numPr>
-          <w:ilvl w:val="1"/>
-          <w:numId w:val="2"/>
-        </w:numPr>
-        <w:rPr>
-          <w:sz w:val="28"/>
-          <w:lang w:val="en-US"/>
-        </w:rPr>
-      </w:pPr>
-      <w:r>
-        <w:rPr>
-          <w:sz w:val="28"/>
-          <w:lang w:val="en-US"/>
-        </w:rPr>
-        <w:t>Tank, pressure reducer, hose, fill tube.</w:t>
-      </w:r>
-    </w:p>
-    <w:p>
-      <w:pPr>
-        <w:pStyle w:val="ListParagraph"/>
-        <w:numPr>
-          <w:ilvl w:val="1"/>
-          <w:numId w:val="2"/>
-        </w:numPr>
-        <w:rPr>
-          <w:sz w:val="28"/>
-          <w:lang w:val="en-US"/>
-        </w:rPr>
-      </w:pPr>
-      <w:r>
-        <w:rPr>
-          <w:sz w:val="28"/>
-          <w:lang w:val="en-US"/>
-        </w:rPr>
-        <w:t>Weight to check balloon fill state.</w:t>
-      </w:r>
-    </w:p>
-    <w:p>
-      <w:pPr>
-        <w:pStyle w:val="ListParagraph"/>
-        <w:numPr>
-          <w:ilvl w:val="0"/>
-          <w:numId w:val="2"/>
-        </w:numPr>
-        <w:rPr>
-          <w:sz w:val="28"/>
-        </w:rPr>
-      </w:pPr>
-      <w:r>
-        <w:rPr>
-          <w:sz w:val="28"/>
-        </w:rPr>
-        <w:t xml:space="preserve">Packing Tracking Equipment </w:t>
-      </w:r>
-      <w:r>
-        <w:rPr>
-          <w:color w:val="FF0000"/>
-          <w:sz w:val="28"/>
-        </w:rPr>
-        <w:t>T-13h</w:t>
-      </w:r>
-    </w:p>
-    <w:p>
-      <w:pPr>
-        <w:pStyle w:val="ListParagraph"/>
-        <w:numPr>
-          <w:ilvl w:val="1"/>
-          <w:numId w:val="2"/>
-        </w:numPr>
-        <w:rPr>
-          <w:sz w:val="28"/>
-          <w:lang w:val="en-US"/>
-        </w:rPr>
-      </w:pPr>
-      <w:r>
-        <w:rPr>
-          <w:sz w:val="28"/>
-          <w:lang w:val="en-US"/>
-        </w:rPr>
-        <w:t xml:space="preserve">Track Antenna. Assembled Yagi antenna, </w:t>
-      </w:r>
-      <w:proofErr w:type="spellStart"/>
-      <w:r>
-        <w:rPr>
-          <w:sz w:val="28"/>
-          <w:lang w:val="en-US"/>
-        </w:rPr>
-        <w:t>FUNcube</w:t>
+        <w:t>Pre</w:t>
       </w:r>
       <w:proofErr w:type="spellEnd"/>
       <w:r>
-        <w:rPr>
-          <w:sz w:val="28"/>
-          <w:lang w:val="en-US"/>
-        </w:rPr>
-        <w:t xml:space="preserve"> Dongle and USB cable.</w:t>
-      </w:r>
-    </w:p>
-    <w:p>
-      <w:pPr>
-        <w:pStyle w:val="ListParagraph"/>
-        <w:numPr>
-          <w:ilvl w:val="1"/>
-          <w:numId w:val="2"/>
-        </w:numPr>
-        <w:rPr>
-          <w:sz w:val="28"/>
-        </w:rPr>
-      </w:pPr>
-      <w:r>
-        <w:rPr>
-          <w:sz w:val="28"/>
-        </w:rPr>
-        <w:t>Ground Stations</w:t>
-      </w:r>
-      <w:r>
-        <w:rPr>
-          <w:sz w:val="28"/>
-        </w:rPr>
-        <w:t>.</w:t>
-      </w:r>
-    </w:p>
-    <w:p>
-      <w:pPr>
-        <w:pStyle w:val="ListParagraph"/>
-        <w:numPr>
-          <w:ilvl w:val="1"/>
-          <w:numId w:val="2"/>
-        </w:numPr>
-        <w:rPr>
-          <w:sz w:val="28"/>
-        </w:rPr>
-      </w:pPr>
-      <w:r>
-        <w:rPr>
-          <w:sz w:val="28"/>
-        </w:rPr>
-        <w:t>Car power switch source.</w:t>
-      </w:r>
-    </w:p>
-    <w:p>
-      <w:pPr>
-        <w:pStyle w:val="ListParagraph"/>
-        <w:numPr>
-          <w:ilvl w:val="1"/>
-          <w:numId w:val="2"/>
-        </w:numPr>
-        <w:rPr>
-          <w:sz w:val="28"/>
-        </w:rPr>
-      </w:pPr>
-      <w:r>
-        <w:rPr>
-          <w:sz w:val="28"/>
-        </w:rPr>
-        <w:t>iPhone charge cable.</w:t>
-      </w:r>
-    </w:p>
-    <w:p>
-      <w:pPr>
-        <w:pStyle w:val="ListParagraph"/>
-        <w:numPr>
-          <w:ilvl w:val="0"/>
-          <w:numId w:val="2"/>
-        </w:numPr>
-        <w:rPr>
-          <w:sz w:val="28"/>
-        </w:rPr>
-      </w:pPr>
-      <w:r>
-        <w:rPr>
-          <w:sz w:val="28"/>
-        </w:rPr>
-        <w:t>Recovery vehicle(s)</w:t>
-      </w:r>
-    </w:p>
-    <w:p>
-      <w:pPr>
-        <w:pStyle w:val="ListParagraph"/>
-        <w:numPr>
-          <w:ilvl w:val="1"/>
-          <w:numId w:val="2"/>
-        </w:numPr>
-        <w:rPr>
-          <w:sz w:val="28"/>
-        </w:rPr>
-      </w:pPr>
-      <w:r>
-        <w:rPr>
-          <w:sz w:val="28"/>
-        </w:rPr>
-        <w:lastRenderedPageBreak/>
-        <w:t>Fueled up</w:t>
-      </w:r>
-    </w:p>
-    <w:p>
-      <w:pPr>
-        <w:rPr>
-          <w:sz w:val="28"/>
-          <w:lang w:val="en-US"/>
-        </w:rPr>
-      </w:pPr>
-      <w:r>
-        <w:rPr>
-          <w:sz w:val="28"/>
-          <w:lang w:val="en-US"/>
-        </w:rPr>
-        <w:br w:type="page"/>
-      </w:r>
-    </w:p>
-    <w:p>
-      <w:pPr>
         <w:rPr>
           <w:b/>
           <w:sz w:val="36"/>
         </w:rPr>
-      </w:pPr>
+        <w:t xml:space="preserve"> </w:t>
+      </w:r>
+      <w:proofErr w:type="spellStart"/>
       <w:r>
         <w:rPr>
           <w:b/>
           <w:sz w:val="36"/>
         </w:rPr>
+        <w:t>Fly</w:t>
+      </w:r>
+      <w:proofErr w:type="spellEnd"/>
+      <w:r>
+        <w:rPr>
+          <w:b/>
+          <w:sz w:val="36"/>
+        </w:rPr>
+        <w:t xml:space="preserve"> </w:t>
+      </w:r>
+      <w:proofErr w:type="spellStart"/>
+      <w:r>
+        <w:rPr>
+          <w:b/>
+          <w:sz w:val="36"/>
+        </w:rPr>
+        <w:t>Day</w:t>
+      </w:r>
+      <w:proofErr w:type="spellEnd"/>
+      <w:r>
+        <w:rPr>
+          <w:b/>
+          <w:sz w:val="36"/>
+        </w:rPr>
+        <w:t xml:space="preserve"> </w:t>
+      </w:r>
+      <w:proofErr w:type="spellStart"/>
+      <w:r>
+        <w:rPr>
+          <w:b/>
+          <w:sz w:val="36"/>
+        </w:rPr>
+        <w:t>Checklist</w:t>
+      </w:r>
+      <w:proofErr w:type="spellEnd"/>
+    </w:p>
+    <w:p>
+      <w:pPr>
+        <w:pStyle w:val="ListParagraph"/>
+        <w:numPr>
+          <w:ilvl w:val="0"/>
+          <w:numId w:val="2"/>
+        </w:numPr>
+        <w:rPr>
+          <w:sz w:val="28"/>
+        </w:rPr>
+      </w:pPr>
+      <w:proofErr w:type="spellStart"/>
+      <w:r>
+        <w:rPr>
+          <w:sz w:val="28"/>
+        </w:rPr>
+        <w:t>Inform</w:t>
+      </w:r>
+      <w:proofErr w:type="spellEnd"/>
+      <w:r>
+        <w:rPr>
+          <w:sz w:val="28"/>
+        </w:rPr>
+        <w:t xml:space="preserve"> </w:t>
+      </w:r>
+      <w:proofErr w:type="spellStart"/>
+      <w:r>
+        <w:rPr>
+          <w:sz w:val="28"/>
+        </w:rPr>
+        <w:t>Flight</w:t>
+      </w:r>
+      <w:proofErr w:type="spellEnd"/>
+      <w:r>
+        <w:rPr>
+          <w:sz w:val="28"/>
+        </w:rPr>
+        <w:t xml:space="preserve"> </w:t>
+      </w:r>
+      <w:proofErr w:type="spellStart"/>
+      <w:r>
+        <w:rPr>
+          <w:sz w:val="28"/>
+        </w:rPr>
+        <w:t>control</w:t>
+      </w:r>
+      <w:proofErr w:type="spellEnd"/>
+      <w:r>
+        <w:rPr>
+          <w:sz w:val="28"/>
+        </w:rPr>
+        <w:t xml:space="preserve"> </w:t>
+      </w:r>
+      <w:r>
+        <w:rPr>
+          <w:color w:val="FF0000"/>
+          <w:sz w:val="28"/>
+        </w:rPr>
+        <w:t>T – 25h</w:t>
+      </w:r>
+    </w:p>
+    <w:p>
+      <w:pPr>
+        <w:pStyle w:val="ListParagraph"/>
+        <w:numPr>
+          <w:ilvl w:val="1"/>
+          <w:numId w:val="2"/>
+        </w:numPr>
+        <w:rPr>
+          <w:color w:val="000000" w:themeColor="text1"/>
+          <w:sz w:val="28"/>
+          <w:lang w:val="en-US"/>
+        </w:rPr>
+      </w:pPr>
+      <w:r>
+        <w:rPr>
+          <w:color w:val="000000" w:themeColor="text1"/>
+          <w:sz w:val="28"/>
+          <w:lang w:val="en-US"/>
+        </w:rPr>
+        <w:t>Run predictions and prepare Pre Flight Report</w:t>
+      </w:r>
+    </w:p>
+    <w:p>
+      <w:pPr>
+        <w:pStyle w:val="ListParagraph"/>
+        <w:numPr>
+          <w:ilvl w:val="1"/>
+          <w:numId w:val="2"/>
+        </w:numPr>
+        <w:rPr>
+          <w:sz w:val="28"/>
+          <w:lang w:val="en-US"/>
+        </w:rPr>
+      </w:pPr>
+      <w:r>
+        <w:rPr>
+          <w:color w:val="000000" w:themeColor="text1"/>
+          <w:sz w:val="28"/>
+          <w:lang w:val="en-US"/>
+        </w:rPr>
+        <w:t xml:space="preserve">Send email to flight control </w:t>
+      </w:r>
+      <w:r>
+        <w:rPr>
+          <w:color w:val="FF0000"/>
+          <w:sz w:val="28"/>
+          <w:lang w:val="en-US"/>
+        </w:rPr>
+        <w:t>T – 24h</w:t>
+      </w:r>
+    </w:p>
+    <w:p>
+      <w:pPr>
+        <w:pStyle w:val="ListParagraph"/>
+        <w:numPr>
+          <w:ilvl w:val="0"/>
+          <w:numId w:val="2"/>
+        </w:numPr>
+        <w:rPr>
+          <w:sz w:val="28"/>
+          <w:lang w:val="en-US"/>
+        </w:rPr>
+      </w:pPr>
+      <w:r>
+        <w:rPr>
+          <w:sz w:val="28"/>
+          <w:lang w:val="en-US"/>
+        </w:rPr>
+        <w:t>Check flight computer, Sensors and Calibrate</w:t>
+      </w:r>
+      <w:r>
+        <w:rPr>
+          <w:color w:val="FF0000"/>
+          <w:sz w:val="28"/>
+          <w:lang w:val="en-US"/>
+        </w:rPr>
+        <w:t xml:space="preserve"> T-17h</w:t>
+      </w:r>
+    </w:p>
+    <w:p>
+      <w:pPr>
+        <w:pStyle w:val="ListParagraph"/>
+        <w:numPr>
+          <w:ilvl w:val="1"/>
+          <w:numId w:val="2"/>
+        </w:numPr>
+        <w:rPr>
+          <w:sz w:val="28"/>
+          <w:lang w:val="en-US"/>
+        </w:rPr>
+      </w:pPr>
+      <w:r>
+        <w:rPr>
+          <w:sz w:val="28"/>
+          <w:lang w:val="en-US"/>
+        </w:rPr>
+        <w:t>Charge power bank</w:t>
+      </w:r>
+    </w:p>
+    <w:p>
+      <w:pPr>
+        <w:pStyle w:val="ListParagraph"/>
+        <w:numPr>
+          <w:ilvl w:val="1"/>
+          <w:numId w:val="2"/>
+        </w:numPr>
+        <w:rPr>
+          <w:sz w:val="28"/>
+          <w:lang w:val="en-US"/>
+        </w:rPr>
+      </w:pPr>
+      <w:r>
+        <w:rPr>
+          <w:sz w:val="28"/>
+          <w:lang w:val="en-US"/>
+        </w:rPr>
+        <w:t xml:space="preserve">Update calibration values for sensors </w:t>
+      </w:r>
+    </w:p>
+    <w:p>
+      <w:pPr>
+        <w:pStyle w:val="ListParagraph"/>
+        <w:numPr>
+          <w:ilvl w:val="1"/>
+          <w:numId w:val="2"/>
+        </w:numPr>
+        <w:rPr>
+          <w:sz w:val="28"/>
+          <w:lang w:val="en-US"/>
+        </w:rPr>
+      </w:pPr>
+      <w:r>
+        <w:rPr>
+          <w:sz w:val="28"/>
+          <w:lang w:val="en-US"/>
+        </w:rPr>
+        <w:t>Take trial images. Download images to computer and check them.</w:t>
+      </w:r>
+    </w:p>
+    <w:p>
+      <w:pPr>
+        <w:pStyle w:val="ListParagraph"/>
+        <w:numPr>
+          <w:ilvl w:val="1"/>
+          <w:numId w:val="2"/>
+        </w:numPr>
+        <w:rPr>
+          <w:sz w:val="28"/>
+          <w:lang w:val="en-US"/>
+        </w:rPr>
+      </w:pPr>
+      <w:r>
+        <w:rPr>
+          <w:sz w:val="28"/>
+          <w:lang w:val="en-US"/>
+        </w:rPr>
+        <w:t>Take sensor trial measurements. Download to computer and check them.</w:t>
+      </w:r>
+    </w:p>
+    <w:p>
+      <w:pPr>
+        <w:pStyle w:val="ListParagraph"/>
+        <w:numPr>
+          <w:ilvl w:val="1"/>
+          <w:numId w:val="2"/>
+        </w:numPr>
+        <w:rPr>
+          <w:sz w:val="28"/>
+          <w:lang w:val="en-US"/>
+        </w:rPr>
+      </w:pPr>
+      <w:r>
+        <w:rPr>
+          <w:sz w:val="28"/>
+          <w:lang w:val="en-US"/>
+        </w:rPr>
+        <w:t>Check communications</w:t>
+      </w:r>
+      <w:r>
+        <w:rPr>
+          <w:sz w:val="28"/>
+          <w:lang w:val="en-US"/>
+        </w:rPr>
+        <w:t xml:space="preserve"> – 144.8</w:t>
+      </w:r>
+    </w:p>
+    <w:p>
+      <w:pPr>
+        <w:pStyle w:val="ListParagraph"/>
+        <w:numPr>
+          <w:ilvl w:val="1"/>
+          <w:numId w:val="2"/>
+        </w:numPr>
+        <w:rPr>
+          <w:sz w:val="28"/>
+          <w:lang w:val="en-US"/>
+        </w:rPr>
+      </w:pPr>
+      <w:r>
+        <w:rPr>
+          <w:sz w:val="28"/>
+          <w:lang w:val="en-US"/>
+        </w:rPr>
+        <w:t>Check communications</w:t>
+      </w:r>
+      <w:r>
+        <w:rPr>
+          <w:sz w:val="28"/>
+          <w:lang w:val="en-US"/>
+        </w:rPr>
+        <w:t xml:space="preserve"> – 434Mhz</w:t>
+      </w:r>
+    </w:p>
+    <w:p>
+      <w:pPr>
+        <w:pStyle w:val="ListParagraph"/>
+        <w:numPr>
+          <w:ilvl w:val="1"/>
+          <w:numId w:val="2"/>
+        </w:numPr>
+        <w:rPr>
+          <w:sz w:val="28"/>
+          <w:lang w:val="en-US"/>
+        </w:rPr>
+      </w:pPr>
+      <w:r>
+        <w:rPr>
+          <w:sz w:val="28"/>
+          <w:lang w:val="en-US"/>
+        </w:rPr>
+        <w:t>Check communications - SPOT</w:t>
+      </w:r>
+    </w:p>
+    <w:p>
+      <w:pPr>
+        <w:pStyle w:val="ListParagraph"/>
+        <w:numPr>
+          <w:ilvl w:val="0"/>
+          <w:numId w:val="2"/>
+        </w:numPr>
+        <w:rPr>
+          <w:sz w:val="28"/>
+          <w:lang w:val="en-US"/>
+        </w:rPr>
+      </w:pPr>
+      <w:r>
+        <w:rPr>
+          <w:sz w:val="28"/>
+          <w:lang w:val="en-US"/>
+        </w:rPr>
+        <w:t>Packing tools</w:t>
+      </w:r>
+      <w:r>
+        <w:rPr>
+          <w:sz w:val="28"/>
+          <w:lang w:val="en-US"/>
+        </w:rPr>
+        <w:t xml:space="preserve"> </w:t>
+      </w:r>
+      <w:r>
+        <w:rPr>
+          <w:color w:val="FF0000"/>
+          <w:sz w:val="28"/>
+          <w:lang w:val="en-US"/>
+        </w:rPr>
+        <w:t>T-16h</w:t>
+      </w:r>
+    </w:p>
+    <w:p>
+      <w:pPr>
+        <w:pStyle w:val="ListParagraph"/>
+        <w:numPr>
+          <w:ilvl w:val="1"/>
+          <w:numId w:val="2"/>
+        </w:numPr>
+        <w:rPr>
+          <w:sz w:val="28"/>
+          <w:lang w:val="en-US"/>
+        </w:rPr>
+      </w:pPr>
+      <w:r>
+        <w:rPr>
+          <w:sz w:val="28"/>
+          <w:lang w:val="en-US"/>
+        </w:rPr>
+        <w:t>Wire cutter, scissors, knife, pen, paper, torch</w:t>
+      </w:r>
+    </w:p>
+    <w:p>
+      <w:pPr>
+        <w:pStyle w:val="ListParagraph"/>
+        <w:numPr>
+          <w:ilvl w:val="1"/>
+          <w:numId w:val="2"/>
+        </w:numPr>
+        <w:rPr>
+          <w:sz w:val="28"/>
+          <w:lang w:val="en-US"/>
+        </w:rPr>
+      </w:pPr>
+      <w:r>
+        <w:rPr>
+          <w:sz w:val="28"/>
+          <w:lang w:val="en-US"/>
+        </w:rPr>
+        <w:t>Duct tape</w:t>
+      </w:r>
+    </w:p>
+    <w:p>
+      <w:pPr>
+        <w:pStyle w:val="ListParagraph"/>
+        <w:numPr>
+          <w:ilvl w:val="1"/>
+          <w:numId w:val="2"/>
+        </w:numPr>
+        <w:rPr>
+          <w:sz w:val="28"/>
+          <w:lang w:val="en-US"/>
+        </w:rPr>
+      </w:pPr>
+      <w:r>
+        <w:rPr>
+          <w:sz w:val="28"/>
+          <w:lang w:val="en-US"/>
+        </w:rPr>
+        <w:t>Payload box labels (info tag)</w:t>
+      </w:r>
+    </w:p>
+    <w:p>
+      <w:pPr>
+        <w:pStyle w:val="ListParagraph"/>
+        <w:numPr>
+          <w:ilvl w:val="1"/>
+          <w:numId w:val="2"/>
+        </w:numPr>
+        <w:rPr>
+          <w:sz w:val="28"/>
+          <w:lang w:val="en-US"/>
+        </w:rPr>
+      </w:pPr>
+      <w:r>
+        <w:rPr>
+          <w:sz w:val="28"/>
+          <w:lang w:val="en-US"/>
+        </w:rPr>
+        <w:t>Protecting blanket</w:t>
+      </w:r>
+    </w:p>
+    <w:p>
+      <w:pPr>
+        <w:pStyle w:val="ListParagraph"/>
+        <w:numPr>
+          <w:ilvl w:val="1"/>
+          <w:numId w:val="2"/>
+        </w:numPr>
+        <w:rPr>
+          <w:sz w:val="28"/>
+          <w:lang w:val="en-US"/>
+        </w:rPr>
+      </w:pPr>
+      <w:r>
+        <w:rPr>
+          <w:sz w:val="28"/>
+          <w:lang w:val="en-US"/>
+        </w:rPr>
+        <w:t>Cable ties (minimum 10 pieces)</w:t>
+      </w:r>
+    </w:p>
+    <w:p>
+      <w:pPr>
+        <w:pStyle w:val="ListParagraph"/>
+        <w:numPr>
+          <w:ilvl w:val="0"/>
+          <w:numId w:val="2"/>
+        </w:numPr>
+        <w:rPr>
+          <w:sz w:val="28"/>
+          <w:lang w:val="en-US"/>
+        </w:rPr>
+      </w:pPr>
+      <w:r>
+        <w:rPr>
+          <w:sz w:val="28"/>
+          <w:lang w:val="en-US"/>
+        </w:rPr>
+        <w:t xml:space="preserve">Packing payload Sealed </w:t>
+      </w:r>
+      <w:r>
+        <w:rPr>
+          <w:color w:val="FF0000"/>
+          <w:sz w:val="28"/>
+          <w:lang w:val="en-US"/>
+        </w:rPr>
+        <w:t>T-15h</w:t>
+      </w:r>
+    </w:p>
+    <w:p>
+      <w:pPr>
+        <w:pStyle w:val="ListParagraph"/>
+        <w:numPr>
+          <w:ilvl w:val="1"/>
+          <w:numId w:val="2"/>
+        </w:numPr>
+        <w:rPr>
+          <w:sz w:val="28"/>
+          <w:lang w:val="en-US"/>
+        </w:rPr>
+      </w:pPr>
+      <w:r>
+        <w:rPr>
+          <w:sz w:val="28"/>
+          <w:lang w:val="en-US"/>
+        </w:rPr>
+        <w:t>Payload box closed and sealed</w:t>
+      </w:r>
+    </w:p>
+    <w:p>
+      <w:pPr>
+        <w:pStyle w:val="ListParagraph"/>
+        <w:numPr>
+          <w:ilvl w:val="1"/>
+          <w:numId w:val="2"/>
+        </w:numPr>
+        <w:rPr>
+          <w:sz w:val="28"/>
+          <w:lang w:val="en-US"/>
+        </w:rPr>
+      </w:pPr>
+      <w:r>
+        <w:rPr>
+          <w:sz w:val="28"/>
+          <w:lang w:val="en-US"/>
+        </w:rPr>
+        <w:t>Payload box labels</w:t>
+      </w:r>
+    </w:p>
+    <w:p>
+      <w:pPr>
+        <w:pStyle w:val="ListParagraph"/>
+        <w:numPr>
+          <w:ilvl w:val="1"/>
+          <w:numId w:val="2"/>
+        </w:numPr>
+        <w:rPr>
+          <w:sz w:val="28"/>
+          <w:lang w:val="en-US"/>
+        </w:rPr>
+      </w:pPr>
+      <w:r>
+        <w:rPr>
+          <w:sz w:val="28"/>
+          <w:lang w:val="en-US"/>
+        </w:rPr>
+        <w:t>Weight payload</w:t>
+      </w:r>
+    </w:p>
+    <w:p>
+      <w:pPr>
+        <w:pStyle w:val="ListParagraph"/>
+        <w:numPr>
+          <w:ilvl w:val="0"/>
+          <w:numId w:val="2"/>
+        </w:numPr>
+        <w:rPr>
+          <w:sz w:val="28"/>
+          <w:lang w:val="en-US"/>
+        </w:rPr>
+      </w:pPr>
+      <w:r>
+        <w:rPr>
+          <w:sz w:val="28"/>
+          <w:lang w:val="en-US"/>
+        </w:rPr>
+        <w:t xml:space="preserve">Packing Balloon and Filling Equipment </w:t>
+      </w:r>
+      <w:r>
+        <w:rPr>
+          <w:color w:val="FF0000"/>
+          <w:sz w:val="28"/>
+          <w:lang w:val="en-US"/>
+        </w:rPr>
+        <w:t>T-14h</w:t>
+      </w:r>
+    </w:p>
+    <w:p>
+      <w:pPr>
+        <w:pStyle w:val="ListParagraph"/>
+        <w:numPr>
+          <w:ilvl w:val="1"/>
+          <w:numId w:val="2"/>
+        </w:numPr>
+        <w:rPr>
+          <w:sz w:val="28"/>
+          <w:lang w:val="en-US"/>
+        </w:rPr>
+      </w:pPr>
+      <w:r>
+        <w:rPr>
+          <w:sz w:val="28"/>
+          <w:lang w:val="en-US"/>
+        </w:rPr>
+        <w:t>Balloon</w:t>
+      </w:r>
+    </w:p>
+    <w:p>
+      <w:pPr>
+        <w:pStyle w:val="ListParagraph"/>
+        <w:numPr>
+          <w:ilvl w:val="1"/>
+          <w:numId w:val="2"/>
+        </w:numPr>
+        <w:rPr>
+          <w:sz w:val="28"/>
+          <w:lang w:val="en-US"/>
+        </w:rPr>
+      </w:pPr>
+      <w:r>
+        <w:rPr>
+          <w:sz w:val="28"/>
+          <w:lang w:val="en-US"/>
+        </w:rPr>
+        <w:t>Latex gloves</w:t>
+      </w:r>
+    </w:p>
+    <w:p>
+      <w:pPr>
+        <w:pStyle w:val="ListParagraph"/>
+        <w:numPr>
+          <w:ilvl w:val="1"/>
+          <w:numId w:val="2"/>
+        </w:numPr>
+        <w:rPr>
+          <w:sz w:val="28"/>
+          <w:lang w:val="en-US"/>
+        </w:rPr>
+      </w:pPr>
+      <w:r>
+        <w:rPr>
+          <w:sz w:val="28"/>
+          <w:lang w:val="en-US"/>
+        </w:rPr>
+        <w:t>Check tank and filling equipment.</w:t>
+      </w:r>
+    </w:p>
+    <w:p>
+      <w:pPr>
+        <w:pStyle w:val="ListParagraph"/>
+        <w:numPr>
+          <w:ilvl w:val="1"/>
+          <w:numId w:val="2"/>
+        </w:numPr>
+        <w:rPr>
+          <w:sz w:val="28"/>
+          <w:lang w:val="en-US"/>
+        </w:rPr>
+      </w:pPr>
+      <w:r>
+        <w:rPr>
+          <w:sz w:val="28"/>
+          <w:lang w:val="en-US"/>
+        </w:rPr>
+        <w:t>Tank, pressure reducer, hose, fill tube.</w:t>
+      </w:r>
+    </w:p>
+    <w:p>
+      <w:pPr>
+        <w:pStyle w:val="ListParagraph"/>
+        <w:numPr>
+          <w:ilvl w:val="1"/>
+          <w:numId w:val="2"/>
+        </w:numPr>
+        <w:rPr>
+          <w:sz w:val="28"/>
+          <w:lang w:val="en-US"/>
+        </w:rPr>
+      </w:pPr>
+      <w:r>
+        <w:rPr>
+          <w:sz w:val="28"/>
+          <w:lang w:val="en-US"/>
+        </w:rPr>
+        <w:t>Weight to check balloon fill state.</w:t>
+      </w:r>
+    </w:p>
+    <w:p>
+      <w:pPr>
+        <w:pStyle w:val="ListParagraph"/>
+        <w:numPr>
+          <w:ilvl w:val="0"/>
+          <w:numId w:val="2"/>
+        </w:numPr>
+        <w:rPr>
+          <w:sz w:val="28"/>
+        </w:rPr>
+      </w:pPr>
+      <w:proofErr w:type="spellStart"/>
+      <w:r>
+        <w:rPr>
+          <w:sz w:val="28"/>
+        </w:rPr>
+        <w:t>Packing</w:t>
+      </w:r>
+      <w:proofErr w:type="spellEnd"/>
+      <w:r>
+        <w:rPr>
+          <w:sz w:val="28"/>
+        </w:rPr>
+        <w:t xml:space="preserve"> </w:t>
+      </w:r>
+      <w:proofErr w:type="spellStart"/>
+      <w:r>
+        <w:rPr>
+          <w:sz w:val="28"/>
+        </w:rPr>
+        <w:t>Tracking</w:t>
+      </w:r>
+      <w:proofErr w:type="spellEnd"/>
+      <w:r>
+        <w:rPr>
+          <w:sz w:val="28"/>
+        </w:rPr>
+        <w:t xml:space="preserve"> </w:t>
+      </w:r>
+      <w:proofErr w:type="spellStart"/>
+      <w:r>
+        <w:rPr>
+          <w:sz w:val="28"/>
+        </w:rPr>
+        <w:t>Equipment</w:t>
+      </w:r>
+      <w:proofErr w:type="spellEnd"/>
+      <w:r>
+        <w:rPr>
+          <w:sz w:val="28"/>
+        </w:rPr>
+        <w:t xml:space="preserve"> </w:t>
+      </w:r>
+      <w:r>
+        <w:rPr>
+          <w:color w:val="FF0000"/>
+          <w:sz w:val="28"/>
+        </w:rPr>
+        <w:t>T-13h</w:t>
+      </w:r>
+    </w:p>
+    <w:p>
+      <w:pPr>
+        <w:pStyle w:val="ListParagraph"/>
+        <w:numPr>
+          <w:ilvl w:val="1"/>
+          <w:numId w:val="2"/>
+        </w:numPr>
+        <w:rPr>
+          <w:sz w:val="28"/>
+          <w:lang w:val="en-US"/>
+        </w:rPr>
+      </w:pPr>
+      <w:r>
+        <w:rPr>
+          <w:sz w:val="28"/>
+          <w:lang w:val="en-US"/>
+        </w:rPr>
+        <w:t xml:space="preserve">Track Antenna. Assembled Yagi antenna, </w:t>
+      </w:r>
+      <w:proofErr w:type="spellStart"/>
+      <w:r>
+        <w:rPr>
+          <w:sz w:val="28"/>
+          <w:lang w:val="en-US"/>
+        </w:rPr>
+        <w:t>FUNcube</w:t>
+      </w:r>
+      <w:proofErr w:type="spellEnd"/>
+      <w:r>
+        <w:rPr>
+          <w:sz w:val="28"/>
+          <w:lang w:val="en-US"/>
+        </w:rPr>
+        <w:t xml:space="preserve"> Dongle and USB cable.</w:t>
+      </w:r>
+    </w:p>
+    <w:p>
+      <w:pPr>
+        <w:pStyle w:val="ListParagraph"/>
+        <w:numPr>
+          <w:ilvl w:val="1"/>
+          <w:numId w:val="2"/>
+        </w:numPr>
+        <w:rPr>
+          <w:sz w:val="28"/>
+        </w:rPr>
+      </w:pPr>
+      <w:proofErr w:type="spellStart"/>
+      <w:r>
+        <w:rPr>
+          <w:sz w:val="28"/>
+        </w:rPr>
+        <w:t>Ground</w:t>
+      </w:r>
+      <w:proofErr w:type="spellEnd"/>
+      <w:r>
+        <w:rPr>
+          <w:sz w:val="28"/>
+        </w:rPr>
+        <w:t xml:space="preserve"> Stations</w:t>
+      </w:r>
+      <w:r>
+        <w:rPr>
+          <w:sz w:val="28"/>
+        </w:rPr>
+        <w:t>.</w:t>
+      </w:r>
+    </w:p>
+    <w:p>
+      <w:pPr>
+        <w:pStyle w:val="ListParagraph"/>
+        <w:numPr>
+          <w:ilvl w:val="1"/>
+          <w:numId w:val="2"/>
+        </w:numPr>
+        <w:rPr>
+          <w:sz w:val="28"/>
+        </w:rPr>
+      </w:pPr>
+      <w:r>
+        <w:rPr>
+          <w:sz w:val="28"/>
+        </w:rPr>
+        <w:t xml:space="preserve">Car </w:t>
+      </w:r>
+      <w:proofErr w:type="spellStart"/>
+      <w:r>
+        <w:rPr>
+          <w:sz w:val="28"/>
+        </w:rPr>
+        <w:t>power</w:t>
+      </w:r>
+      <w:proofErr w:type="spellEnd"/>
+      <w:r>
+        <w:rPr>
+          <w:sz w:val="28"/>
+        </w:rPr>
+        <w:t xml:space="preserve"> </w:t>
+      </w:r>
+      <w:proofErr w:type="spellStart"/>
+      <w:r>
+        <w:rPr>
+          <w:sz w:val="28"/>
+        </w:rPr>
+        <w:t>switch</w:t>
+      </w:r>
+      <w:proofErr w:type="spellEnd"/>
+      <w:r>
+        <w:rPr>
+          <w:sz w:val="28"/>
+        </w:rPr>
+        <w:t xml:space="preserve"> </w:t>
+      </w:r>
+      <w:proofErr w:type="spellStart"/>
+      <w:r>
+        <w:rPr>
+          <w:sz w:val="28"/>
+        </w:rPr>
+        <w:t>source</w:t>
+      </w:r>
+      <w:proofErr w:type="spellEnd"/>
+      <w:r>
+        <w:rPr>
+          <w:sz w:val="28"/>
+        </w:rPr>
+        <w:t>.</w:t>
+      </w:r>
+    </w:p>
+    <w:p>
+      <w:pPr>
+        <w:pStyle w:val="ListParagraph"/>
+        <w:numPr>
+          <w:ilvl w:val="1"/>
+          <w:numId w:val="2"/>
+        </w:numPr>
+        <w:rPr>
+          <w:sz w:val="28"/>
+        </w:rPr>
+      </w:pPr>
+      <w:proofErr w:type="spellStart"/>
+      <w:r>
+        <w:rPr>
+          <w:sz w:val="28"/>
+        </w:rPr>
+        <w:t>iPhone</w:t>
+      </w:r>
+      <w:proofErr w:type="spellEnd"/>
+      <w:r>
+        <w:rPr>
+          <w:sz w:val="28"/>
+        </w:rPr>
+        <w:t xml:space="preserve"> charge cable.</w:t>
+      </w:r>
+    </w:p>
+    <w:p>
+      <w:pPr>
+        <w:pStyle w:val="ListParagraph"/>
+        <w:numPr>
+          <w:ilvl w:val="0"/>
+          <w:numId w:val="2"/>
+        </w:numPr>
+        <w:rPr>
+          <w:sz w:val="28"/>
+        </w:rPr>
+      </w:pPr>
+      <w:proofErr w:type="spellStart"/>
+      <w:r>
+        <w:rPr>
+          <w:sz w:val="28"/>
+        </w:rPr>
+        <w:t>Recovery</w:t>
+      </w:r>
+      <w:proofErr w:type="spellEnd"/>
+      <w:r>
+        <w:rPr>
+          <w:sz w:val="28"/>
+        </w:rPr>
+        <w:t xml:space="preserve"> </w:t>
+      </w:r>
+      <w:proofErr w:type="spellStart"/>
+      <w:r>
+        <w:rPr>
+          <w:sz w:val="28"/>
+        </w:rPr>
+        <w:t>vehicle</w:t>
+      </w:r>
+      <w:proofErr w:type="spellEnd"/>
+      <w:r>
+        <w:rPr>
+          <w:sz w:val="28"/>
+        </w:rPr>
+        <w:t>(s)</w:t>
+      </w:r>
+    </w:p>
+    <w:p>
+      <w:pPr>
+        <w:pStyle w:val="ListParagraph"/>
+        <w:numPr>
+          <w:ilvl w:val="1"/>
+          <w:numId w:val="2"/>
+        </w:numPr>
+        <w:rPr>
+          <w:sz w:val="28"/>
+        </w:rPr>
+      </w:pPr>
+      <w:proofErr w:type="spellStart"/>
+      <w:r>
+        <w:rPr>
+          <w:sz w:val="28"/>
+        </w:rPr>
+        <w:t>Fueled</w:t>
+      </w:r>
+      <w:proofErr w:type="spellEnd"/>
+      <w:r>
+        <w:rPr>
+          <w:sz w:val="28"/>
+        </w:rPr>
+        <w:t xml:space="preserve"> </w:t>
+      </w:r>
+      <w:proofErr w:type="spellStart"/>
+      <w:r>
+        <w:rPr>
+          <w:sz w:val="28"/>
+        </w:rPr>
+        <w:t>up</w:t>
+      </w:r>
+      <w:proofErr w:type="spellEnd"/>
+      <w:r>
+        <w:rPr>
+          <w:sz w:val="28"/>
+          <w:lang w:val="en-US"/>
+        </w:rPr>
+        <w:br w:type="page"/>
+      </w:r>
+    </w:p>
+    <w:p>
+      <w:pPr>
+        <w:rPr>
+          <w:b/>
+          <w:sz w:val="36"/>
+        </w:rPr>
+      </w:pPr>
+      <w:r>
+        <w:rPr>
+          <w:b/>
+          <w:sz w:val="36"/>
+        </w:rPr>
         <w:lastRenderedPageBreak/>
         <w:t xml:space="preserve">2 - </w:t>
       </w:r>
+      <w:proofErr w:type="spellStart"/>
       <w:r>
         <w:rPr>
           <w:b/>
           <w:sz w:val="36"/>
         </w:rPr>
-        <w:t>Pre Fly Checklist</w:t>
-      </w:r>
+        <w:t>Pre</w:t>
+      </w:r>
+      <w:proofErr w:type="spellEnd"/>
+      <w:r>
+        <w:rPr>
+          <w:b/>
+          <w:sz w:val="36"/>
+        </w:rPr>
+        <w:t xml:space="preserve"> </w:t>
+      </w:r>
+      <w:proofErr w:type="spellStart"/>
+      <w:r>
+        <w:rPr>
+          <w:b/>
+          <w:sz w:val="36"/>
+        </w:rPr>
+        <w:t>Fly</w:t>
+      </w:r>
+      <w:proofErr w:type="spellEnd"/>
+      <w:r>
+        <w:rPr>
+          <w:b/>
+          <w:sz w:val="36"/>
+        </w:rPr>
+        <w:t xml:space="preserve"> </w:t>
+      </w:r>
+      <w:proofErr w:type="spellStart"/>
+      <w:r>
+        <w:rPr>
+          <w:b/>
+          <w:sz w:val="36"/>
+        </w:rPr>
+        <w:t>Checklist</w:t>
+      </w:r>
+      <w:proofErr w:type="spellEnd"/>
     </w:p>
     <w:p>
       <w:pPr>
@@ -1591,12 +1860,28 @@
           <w:sz w:val="28"/>
         </w:rPr>
       </w:pPr>
-      <w:r>
-        <w:rPr>
-          <w:sz w:val="28"/>
-        </w:rPr>
-        <w:t>Run GO/NO GO checklist</w:t>
-      </w:r>
+      <w:proofErr w:type="spellStart"/>
+      <w:r>
+        <w:rPr>
+          <w:sz w:val="28"/>
+        </w:rPr>
+        <w:t>Run</w:t>
+      </w:r>
+      <w:proofErr w:type="spellEnd"/>
+      <w:r>
+        <w:rPr>
+          <w:sz w:val="28"/>
+        </w:rPr>
+        <w:t xml:space="preserve"> GO/NO GO </w:t>
+      </w:r>
+      <w:proofErr w:type="spellStart"/>
+      <w:r>
+        <w:rPr>
+          <w:sz w:val="28"/>
+        </w:rPr>
+        <w:t>checklist</w:t>
+      </w:r>
+      <w:proofErr w:type="spellEnd"/>
     </w:p>
     <w:p>
       <w:pPr>
@@ -1903,126 +2188,133 @@
           <w:lang w:val="en-US"/>
         </w:rPr>
         <w:t>Set Date/Time on Raspberry PI before starting scripts</w:t>
+      </w:r>
+    </w:p>
+    <w:p>
+      <w:pPr>
+        <w:pStyle w:val="ListParagraph"/>
+        <w:numPr>
+          <w:ilvl w:val="1"/>
+          <w:numId w:val="2"/>
+        </w:numPr>
+        <w:rPr>
+          <w:sz w:val="28"/>
+        </w:rPr>
+      </w:pPr>
+      <w:r>
+        <w:rPr>
+          <w:sz w:val="28"/>
+        </w:rPr>
+        <w:t>Lay out protecting blanket</w:t>
+      </w:r>
+    </w:p>
+    <w:p>
+      <w:pPr>
+        <w:pStyle w:val="ListParagraph"/>
+        <w:numPr>
+          <w:ilvl w:val="1"/>
+          <w:numId w:val="2"/>
+        </w:numPr>
+        <w:rPr>
+          <w:sz w:val="28"/>
+          <w:lang w:val="en-US"/>
+        </w:rPr>
+      </w:pPr>
+      <w:r>
+        <w:rPr>
+          <w:sz w:val="28"/>
+          <w:lang w:val="en-US"/>
+        </w:rPr>
+        <w:t>Connect battery to flight computer (turn on the payload)</w:t>
+      </w:r>
+    </w:p>
+    <w:p>
+      <w:pPr>
+        <w:pStyle w:val="ListParagraph"/>
+        <w:numPr>
+          <w:ilvl w:val="1"/>
+          <w:numId w:val="2"/>
+        </w:numPr>
+        <w:rPr>
+          <w:sz w:val="28"/>
+          <w:lang w:val="en-US"/>
+        </w:rPr>
+      </w:pPr>
+      <w:r>
+        <w:rPr>
+          <w:sz w:val="28"/>
+          <w:lang w:val="en-US"/>
+        </w:rPr>
+        <w:t>Check signal received in ground station</w:t>
+      </w:r>
+    </w:p>
+    <w:p>
+      <w:pPr>
+        <w:pStyle w:val="ListParagraph"/>
+        <w:numPr>
+          <w:ilvl w:val="1"/>
+          <w:numId w:val="2"/>
+        </w:numPr>
+        <w:rPr>
+          <w:sz w:val="28"/>
+          <w:lang w:val="en-US"/>
+        </w:rPr>
+      </w:pPr>
+      <w:r>
+        <w:rPr>
+          <w:sz w:val="28"/>
+          <w:lang w:val="en-US"/>
+        </w:rPr>
+        <w:t>Check successful transmission</w:t>
+      </w:r>
+    </w:p>
+    <w:p>
+      <w:pPr>
+        <w:pStyle w:val="ListParagraph"/>
+        <w:numPr>
+          <w:ilvl w:val="1"/>
+          <w:numId w:val="2"/>
+        </w:numPr>
+        <w:rPr>
+          <w:sz w:val="28"/>
+          <w:lang w:val="en-US"/>
+        </w:rPr>
+      </w:pPr>
+      <w:r>
+        <w:rPr>
+          <w:sz w:val="28"/>
+          <w:lang w:val="en-US"/>
+        </w:rPr>
+        <w:t>Lay out rigging lines and parachute to check for damage</w:t>
+      </w:r>
+    </w:p>
+    <w:p>
+      <w:pPr>
+        <w:pStyle w:val="ListParagraph"/>
+        <w:numPr>
+          <w:ilvl w:val="1"/>
+          <w:numId w:val="2"/>
+        </w:numPr>
+        <w:rPr>
+          <w:sz w:val="28"/>
+          <w:lang w:val="en-US"/>
+        </w:rPr>
+      </w:pPr>
+      <w:r>
+        <w:rPr>
+          <w:sz w:val="28"/>
+          <w:lang w:val="en-US"/>
+        </w:rPr>
+        <w:t>Check surrounding area to</w:t>
       </w:r>
       <w:bookmarkStart w:id="0" w:name="_GoBack"/>
       <w:bookmarkEnd w:id="0"/>
-    </w:p>
-    <w:p>
-      <w:pPr>
-        <w:pStyle w:val="ListParagraph"/>
-        <w:numPr>
-          <w:ilvl w:val="1"/>
-          <w:numId w:val="2"/>
-        </w:numPr>
-        <w:rPr>
-          <w:sz w:val="28"/>
-        </w:rPr>
-      </w:pPr>
-      <w:r>
-        <w:rPr>
-          <w:sz w:val="28"/>
-        </w:rPr>
-        <w:t>Lay out protecting blanket</w:t>
-      </w:r>
-    </w:p>
-    <w:p>
-      <w:pPr>
-        <w:pStyle w:val="ListParagraph"/>
-        <w:numPr>
-          <w:ilvl w:val="1"/>
-          <w:numId w:val="2"/>
-        </w:numPr>
-        <w:rPr>
-          <w:sz w:val="28"/>
-          <w:lang w:val="en-US"/>
-        </w:rPr>
-      </w:pPr>
-      <w:r>
-        <w:rPr>
-          <w:sz w:val="28"/>
-          <w:lang w:val="en-US"/>
-        </w:rPr>
-        <w:t>Connect battery to flight computer (turn on the payload)</w:t>
-      </w:r>
-    </w:p>
-    <w:p>
-      <w:pPr>
-        <w:pStyle w:val="ListParagraph"/>
-        <w:numPr>
-          <w:ilvl w:val="1"/>
-          <w:numId w:val="2"/>
-        </w:numPr>
-        <w:rPr>
-          <w:sz w:val="28"/>
-          <w:lang w:val="en-US"/>
-        </w:rPr>
-      </w:pPr>
-      <w:r>
-        <w:rPr>
-          <w:sz w:val="28"/>
-          <w:lang w:val="en-US"/>
-        </w:rPr>
-        <w:t>Check signal received in ground station</w:t>
-      </w:r>
-    </w:p>
-    <w:p>
-      <w:pPr>
-        <w:pStyle w:val="ListParagraph"/>
-        <w:numPr>
-          <w:ilvl w:val="1"/>
-          <w:numId w:val="2"/>
-        </w:numPr>
-        <w:rPr>
-          <w:sz w:val="28"/>
-          <w:lang w:val="en-US"/>
-        </w:rPr>
-      </w:pPr>
-      <w:r>
-        <w:rPr>
-          <w:sz w:val="28"/>
-          <w:lang w:val="en-US"/>
-        </w:rPr>
-        <w:t>Check successful transmission</w:t>
-      </w:r>
-    </w:p>
-    <w:p>
-      <w:pPr>
-        <w:pStyle w:val="ListParagraph"/>
-        <w:numPr>
-          <w:ilvl w:val="1"/>
-          <w:numId w:val="2"/>
-        </w:numPr>
-        <w:rPr>
-          <w:sz w:val="28"/>
-          <w:lang w:val="en-US"/>
-        </w:rPr>
-      </w:pPr>
-      <w:r>
-        <w:rPr>
-          <w:sz w:val="28"/>
-          <w:lang w:val="en-US"/>
-        </w:rPr>
-        <w:t>Lay out rigging lines and parachute to check for damage</w:t>
-      </w:r>
-    </w:p>
-    <w:p>
-      <w:pPr>
-        <w:pStyle w:val="ListParagraph"/>
-        <w:numPr>
-          <w:ilvl w:val="1"/>
-          <w:numId w:val="2"/>
-        </w:numPr>
-        <w:rPr>
-          <w:sz w:val="28"/>
-          <w:lang w:val="en-US"/>
-        </w:rPr>
-      </w:pPr>
-      <w:r>
-        <w:rPr>
-          <w:sz w:val="28"/>
-          <w:lang w:val="en-US"/>
-        </w:rPr>
-        <w:t>Check surrounding area to be free of obstacles</w:t>
+      <w:r>
+        <w:rPr>
+          <w:sz w:val="28"/>
+          <w:lang w:val="en-US"/>
+        </w:rPr>
+        <w:t xml:space="preserve"> be free of obstacles</w:t>
       </w:r>
     </w:p>
     <w:p>
@@ -2296,7 +2588,6 @@
           <w:sz w:val="28"/>
           <w:lang w:val="en-US"/>
         </w:rPr>
-        <w:lastRenderedPageBreak/>
         <w:t>Let it go.</w:t>
       </w:r>
       <w:r>
@@ -3158,6 +3449,160 @@
         </w:rPr>
         <w:t>Ground Station</w:t>
       </w:r>
+      <w:r>
+        <w:rPr>
+          <w:sz w:val="28"/>
+          <w:lang w:val="en-US"/>
+        </w:rPr>
+        <w:t xml:space="preserve"> #1</w:t>
+      </w:r>
+    </w:p>
+    <w:p>
+      <w:pPr>
+        <w:pStyle w:val="ListParagraph"/>
+        <w:numPr>
+          <w:ilvl w:val="1"/>
+          <w:numId w:val="2"/>
+        </w:numPr>
+        <w:rPr>
+          <w:sz w:val="28"/>
+          <w:lang w:val="en-US"/>
+        </w:rPr>
+      </w:pPr>
+      <w:r>
+        <w:rPr>
+          <w:sz w:val="28"/>
+          <w:lang w:val="en-US"/>
+        </w:rPr>
+        <w:t xml:space="preserve">PC do Hélio + </w:t>
+      </w:r>
+      <w:proofErr w:type="spellStart"/>
+      <w:r>
+        <w:rPr>
+          <w:sz w:val="28"/>
+          <w:lang w:val="en-US"/>
+        </w:rPr>
+        <w:t>Carregador</w:t>
+      </w:r>
+      <w:proofErr w:type="spellEnd"/>
+    </w:p>
+    <w:p>
+      <w:pPr>
+        <w:pStyle w:val="ListParagraph"/>
+        <w:numPr>
+          <w:ilvl w:val="1"/>
+          <w:numId w:val="2"/>
+        </w:numPr>
+        <w:rPr>
+          <w:sz w:val="28"/>
+        </w:rPr>
+      </w:pPr>
+      <w:r>
+        <w:rPr>
+          <w:sz w:val="28"/>
+        </w:rPr>
+        <w:t>Conversor para isqueiro</w:t>
+      </w:r>
+      <w:r>
+        <w:rPr>
+          <w:sz w:val="28"/>
+        </w:rPr>
+        <w:t xml:space="preserve"> do carro</w:t>
+      </w:r>
+    </w:p>
+    <w:p>
+      <w:pPr>
+        <w:pStyle w:val="ListParagraph"/>
+        <w:numPr>
+          <w:ilvl w:val="1"/>
+          <w:numId w:val="2"/>
+        </w:numPr>
+        <w:rPr>
+          <w:sz w:val="28"/>
+        </w:rPr>
+      </w:pPr>
+      <w:proofErr w:type="spellStart"/>
+      <w:r>
+        <w:rPr>
+          <w:sz w:val="28"/>
+        </w:rPr>
+        <w:t>HackRF</w:t>
+      </w:r>
+      <w:proofErr w:type="spellEnd"/>
+    </w:p>
+    <w:p>
+      <w:pPr>
+        <w:pStyle w:val="ListParagraph"/>
+        <w:numPr>
+          <w:ilvl w:val="1"/>
+          <w:numId w:val="2"/>
+        </w:numPr>
+        <w:rPr>
+          <w:sz w:val="28"/>
+        </w:rPr>
+      </w:pPr>
+      <w:r>
+        <w:rPr>
+          <w:sz w:val="28"/>
+        </w:rPr>
+        <w:t>Antena portátil do Miguel</w:t>
+      </w:r>
+    </w:p>
+    <w:p>
+      <w:pPr>
+        <w:pStyle w:val="ListParagraph"/>
+        <w:numPr>
+          <w:ilvl w:val="1"/>
+          <w:numId w:val="2"/>
+        </w:numPr>
+        <w:rPr>
+          <w:sz w:val="28"/>
+        </w:rPr>
+      </w:pPr>
+      <w:r>
+        <w:rPr>
+          <w:sz w:val="28"/>
+        </w:rPr>
+        <w:t>Fichas SMA fêmea-fêmea</w:t>
+      </w:r>
+    </w:p>
+    <w:p>
+      <w:pPr>
+        <w:pStyle w:val="ListParagraph"/>
+        <w:numPr>
+          <w:ilvl w:val="1"/>
+          <w:numId w:val="2"/>
+        </w:numPr>
+        <w:rPr>
+          <w:sz w:val="28"/>
+        </w:rPr>
+      </w:pPr>
+      <w:proofErr w:type="gramStart"/>
+      <w:r>
+        <w:rPr>
+          <w:sz w:val="28"/>
+        </w:rPr>
+        <w:t>Fichas SMA fêmea-PL fêmea</w:t>
+      </w:r>
+      <w:proofErr w:type="gramEnd"/>
+    </w:p>
+    <w:p>
+      <w:pPr>
+        <w:pStyle w:val="ListParagraph"/>
+        <w:numPr>
+          <w:ilvl w:val="1"/>
+          <w:numId w:val="2"/>
+        </w:numPr>
+        <w:rPr>
+          <w:sz w:val="28"/>
+        </w:rPr>
+      </w:pPr>
+      <w:r>
+        <w:rPr>
+          <w:sz w:val="28"/>
+        </w:rPr>
+        <w:t>HUB internet 3G Miguel</w:t>
+      </w:r>
     </w:p>
     <w:p>
       <w:pPr>
@@ -3171,11 +3616,175 @@
           <w:lang w:val="en-US"/>
         </w:rPr>
       </w:pPr>
+      <w:r>
+        <w:rPr>
+          <w:sz w:val="28"/>
+          <w:lang w:val="en-US"/>
+        </w:rPr>
+        <w:t>Ground Station</w:t>
+      </w:r>
+      <w:r>
+        <w:rPr>
+          <w:sz w:val="28"/>
+          <w:lang w:val="en-US"/>
+        </w:rPr>
+        <w:t xml:space="preserve"> #2</w:t>
+      </w:r>
+    </w:p>
+    <w:p>
+      <w:pPr>
+        <w:pStyle w:val="ListParagraph"/>
+        <w:numPr>
+          <w:ilvl w:val="1"/>
+          <w:numId w:val="2"/>
+        </w:numPr>
+        <w:rPr>
+          <w:sz w:val="28"/>
+          <w:lang w:val="en-US"/>
+        </w:rPr>
+      </w:pPr>
+      <w:r>
+        <w:rPr>
+          <w:sz w:val="28"/>
+          <w:lang w:val="en-US"/>
+        </w:rPr>
+        <w:t xml:space="preserve">PC </w:t>
+      </w:r>
+      <w:r>
+        <w:rPr>
+          <w:sz w:val="28"/>
+          <w:lang w:val="en-US"/>
+        </w:rPr>
+        <w:t>EEC</w:t>
+      </w:r>
+    </w:p>
+    <w:p>
+      <w:pPr>
+        <w:pStyle w:val="ListParagraph"/>
+        <w:numPr>
+          <w:ilvl w:val="1"/>
+          <w:numId w:val="2"/>
+        </w:numPr>
+        <w:rPr>
+          <w:sz w:val="28"/>
+        </w:rPr>
+      </w:pPr>
+      <w:r>
+        <w:rPr>
+          <w:sz w:val="28"/>
+        </w:rPr>
+        <w:t xml:space="preserve">Rádio </w:t>
+      </w:r>
+      <w:proofErr w:type="spellStart"/>
+      <w:r>
+        <w:rPr>
+          <w:sz w:val="28"/>
+        </w:rPr>
+        <w:t>Boafeng</w:t>
+      </w:r>
+      <w:proofErr w:type="spellEnd"/>
+    </w:p>
+    <w:p>
+      <w:pPr>
+        <w:pStyle w:val="ListParagraph"/>
+        <w:numPr>
+          <w:ilvl w:val="1"/>
+          <w:numId w:val="2"/>
+        </w:numPr>
+        <w:rPr>
+          <w:sz w:val="28"/>
+        </w:rPr>
+      </w:pPr>
+      <w:r>
+        <w:rPr>
+          <w:sz w:val="28"/>
+        </w:rPr>
+        <w:t>Cabo áudio</w:t>
+      </w:r>
+    </w:p>
+    <w:p>
+      <w:pPr>
+        <w:pStyle w:val="ListParagraph"/>
+        <w:numPr>
+          <w:ilvl w:val="1"/>
+          <w:numId w:val="2"/>
+        </w:numPr>
+        <w:rPr>
+          <w:sz w:val="28"/>
+        </w:rPr>
+      </w:pPr>
+      <w:r>
+        <w:rPr>
+          <w:sz w:val="28"/>
+        </w:rPr>
+        <w:t xml:space="preserve">TNC </w:t>
+      </w:r>
+      <w:proofErr w:type="spellStart"/>
+      <w:r>
+        <w:rPr>
+          <w:sz w:val="28"/>
+        </w:rPr>
+        <w:t>bluetooth</w:t>
+      </w:r>
+      <w:proofErr w:type="spellEnd"/>
+    </w:p>
+    <w:p>
+      <w:pPr>
+        <w:pStyle w:val="ListParagraph"/>
+        <w:numPr>
+          <w:ilvl w:val="1"/>
+          <w:numId w:val="2"/>
+        </w:numPr>
+        <w:rPr>
+          <w:sz w:val="28"/>
+        </w:rPr>
+      </w:pPr>
+      <w:r>
+        <w:rPr>
+          <w:sz w:val="28"/>
+        </w:rPr>
+        <w:t>Telemóvel do Freitas</w:t>
+      </w:r>
+    </w:p>
+    <w:p>
+      <w:pPr>
+        <w:pStyle w:val="ListParagraph"/>
+        <w:numPr>
+          <w:ilvl w:val="1"/>
+          <w:numId w:val="2"/>
+        </w:numPr>
+        <w:rPr>
+          <w:sz w:val="28"/>
+        </w:rPr>
+      </w:pPr>
+      <w:proofErr w:type="spellStart"/>
+      <w:r>
+        <w:rPr>
+          <w:sz w:val="28"/>
+        </w:rPr>
+        <w:lastRenderedPageBreak/>
+        <w:t>Ipad</w:t>
+      </w:r>
+      <w:proofErr w:type="spellEnd"/>
+      <w:r>
+        <w:rPr>
+          <w:sz w:val="28"/>
+        </w:rPr>
+        <w:t xml:space="preserve"> do </w:t>
+      </w:r>
+      <w:proofErr w:type="spellStart"/>
+      <w:r>
+        <w:rPr>
+          <w:sz w:val="28"/>
+        </w:rPr>
+        <w:t>freitas</w:t>
+      </w:r>
+      <w:proofErr w:type="spellEnd"/>
     </w:p>
     <w:sectPr>
-      <w:headerReference w:type="default" r:id="rId10"/>
+      <w:headerReference w:type="default" r:id="rId9"/>
       <w:pgSz w:w="11906" w:h="16838"/>
-      <w:pgMar w:top="1417" w:right="1701" w:bottom="1135" w:left="1701" w:header="708" w:footer="708" w:gutter="0"/>
+      <w:pgMar w:top="1417" w:right="1701" w:bottom="709" w:left="1701" w:header="708" w:footer="708" w:gutter="0"/>
       <w:pgNumType w:start="0"/>
       <w:cols w:space="708"/>
       <w:titlePg/>
@@ -3186,7 +3795,7 @@
 </file>
 
 <file path=word/endnotes.xml><?xml version="1.0" encoding="utf-8"?>
-<w:endnotes xmlns:wpc="http://schemas.microsoft.com/office/word/2010/wordprocessingCanvas" xmlns:mc="http://schemas.openxmlformats.org/markup-compatibility/2006" xmlns:o="urn:schemas-microsoft-com:office:office" xmlns:r="http://schemas.openxmlformats.org/officeDocument/2006/relationships" xmlns:m="http://schemas.openxmlformats.org/officeDocument/2006/math" xmlns:v="urn:schemas-microsoft-com:vml" xmlns:wp14="http://schemas.microsoft.com/office/word/2010/wordprocessingDrawing" xmlns:wp="http://schemas.openxmlformats.org/drawingml/2006/wordprocessingDrawing" xmlns:w10="urn:schemas-microsoft-com:office:word" xmlns:w="http://schemas.openxmlformats.org/wordprocessingml/2006/main" xmlns:w14="http://schemas.microsoft.com/office/word/2010/wordml" xmlns:wpg="http://schemas.microsoft.com/office/word/2010/wordprocessingGroup" xmlns:wpi="http://schemas.microsoft.com/office/word/2010/wordprocessingInk" xmlns:wne="http://schemas.microsoft.com/office/word/2006/wordml" xmlns:wps="http://schemas.microsoft.com/office/word/2010/wordprocessingShape" mc:Ignorable="w14 wp14">
+<w:endnotes xmlns:wpc="http://schemas.microsoft.com/office/word/2010/wordprocessingCanvas" xmlns:mc="http://schemas.openxmlformats.org/markup-compatibility/2006" xmlns:o="urn:schemas-microsoft-com:office:office" xmlns:r="http://schemas.openxmlformats.org/officeDocument/2006/relationships" xmlns:m="http://schemas.openxmlformats.org/officeDocument/2006/math" xmlns:v="urn:schemas-microsoft-com:vml" xmlns:wp14="http://schemas.microsoft.com/office/word/2010/wordprocessingDrawing" xmlns:wp="http://schemas.openxmlformats.org/drawingml/2006/wordprocessingDrawing" xmlns:w10="urn:schemas-microsoft-com:office:word" xmlns:w="http://schemas.openxmlformats.org/wordprocessingml/2006/main" xmlns:w14="http://schemas.microsoft.com/office/word/2010/wordml" xmlns:w15="http://schemas.microsoft.com/office/word/2012/wordml" xmlns:wpg="http://schemas.microsoft.com/office/word/2010/wordprocessingGroup" xmlns:wpi="http://schemas.microsoft.com/office/word/2010/wordprocessingInk" xmlns:wne="http://schemas.microsoft.com/office/word/2006/wordml" xmlns:wps="http://schemas.microsoft.com/office/word/2010/wordprocessingShape" mc:Ignorable="w14 w15 wp14">
   <w:endnote w:type="separator" w:id="-1">
     <w:p>
       <w:pPr>
@@ -3211,7 +3820,7 @@
 </file>
 
 <file path=word/footnotes.xml><?xml version="1.0" encoding="utf-8"?>
-<w:footnotes xmlns:wpc="http://schemas.microsoft.com/office/word/2010/wordprocessingCanvas" xmlns:mc="http://schemas.openxmlformats.org/markup-compatibility/2006" xmlns:o="urn:schemas-microsoft-com:office:office" xmlns:r="http://schemas.openxmlformats.org/officeDocument/2006/relationships" xmlns:m="http://schemas.openxmlformats.org/officeDocument/2006/math" xmlns:v="urn:schemas-microsoft-com:vml" xmlns:wp14="http://schemas.microsoft.com/office/word/2010/wordprocessingDrawing" xmlns:wp="http://schemas.openxmlformats.org/drawingml/2006/wordprocessingDrawing" xmlns:w10="urn:schemas-microsoft-com:office:word" xmlns:w="http://schemas.openxmlformats.org/wordprocessingml/2006/main" xmlns:w14="http://schemas.microsoft.com/office/word/2010/wordml" xmlns:wpg="http://schemas.microsoft.com/office/word/2010/wordprocessingGroup" xmlns:wpi="http://schemas.microsoft.com/office/word/2010/wordprocessingInk" xmlns:wne="http://schemas.microsoft.com/office/word/2006/wordml" xmlns:wps="http://schemas.microsoft.com/office/word/2010/wordprocessingShape" mc:Ignorable="w14 wp14">
+<w:footnotes xmlns:wpc="http://schemas.microsoft.com/office/word/2010/wordprocessingCanvas" xmlns:mc="http://schemas.openxmlformats.org/markup-compatibility/2006" xmlns:o="urn:schemas-microsoft-com:office:office" xmlns:r="http://schemas.openxmlformats.org/officeDocument/2006/relationships" xmlns:m="http://schemas.openxmlformats.org/officeDocument/2006/math" xmlns:v="urn:schemas-microsoft-com:vml" xmlns:wp14="http://schemas.microsoft.com/office/word/2010/wordprocessingDrawing" xmlns:wp="http://schemas.openxmlformats.org/drawingml/2006/wordprocessingDrawing" xmlns:w10="urn:schemas-microsoft-com:office:word" xmlns:w="http://schemas.openxmlformats.org/wordprocessingml/2006/main" xmlns:w14="http://schemas.microsoft.com/office/word/2010/wordml" xmlns:w15="http://schemas.microsoft.com/office/word/2012/wordml" xmlns:wpg="http://schemas.microsoft.com/office/word/2010/wordprocessingGroup" xmlns:wpi="http://schemas.microsoft.com/office/word/2010/wordprocessingInk" xmlns:wne="http://schemas.microsoft.com/office/word/2006/wordml" xmlns:wps="http://schemas.microsoft.com/office/word/2010/wordprocessingShape" mc:Ignorable="w14 w15 wp14">
   <w:footnote w:type="separator" w:id="-1">
     <w:p>
       <w:pPr>
@@ -3236,7 +3845,7 @@
 </file>
 
 <file path=word/header1.xml><?xml version="1.0" encoding="utf-8"?>
-<w:hdr xmlns:wpc="http://schemas.microsoft.com/office/word/2010/wordprocessingCanvas" xmlns:mc="http://schemas.openxmlformats.org/markup-compatibility/2006" xmlns:o="urn:schemas-microsoft-com:office:office" xmlns:r="http://schemas.openxmlformats.org/officeDocument/2006/relationships" xmlns:m="http://schemas.openxmlformats.org/officeDocument/2006/math" xmlns:v="urn:schemas-microsoft-com:vml" xmlns:wp14="http://schemas.microsoft.com/office/word/2010/wordprocessingDrawing" xmlns:wp="http://schemas.openxmlformats.org/drawingml/2006/wordprocessingDrawing" xmlns:w10="urn:schemas-microsoft-com:office:word" xmlns:w="http://schemas.openxmlformats.org/wordprocessingml/2006/main" xmlns:w14="http://schemas.microsoft.com/office/word/2010/wordml" xmlns:wpg="http://schemas.microsoft.com/office/word/2010/wordprocessingGroup" xmlns:wpi="http://schemas.microsoft.com/office/word/2010/wordprocessingInk" xmlns:wne="http://schemas.microsoft.com/office/word/2006/wordml" xmlns:wps="http://schemas.microsoft.com/office/word/2010/wordprocessingShape" mc:Ignorable="w14 wp14">
+<w:hdr xmlns:wpc="http://schemas.microsoft.com/office/word/2010/wordprocessingCanvas" xmlns:mc="http://schemas.openxmlformats.org/markup-compatibility/2006" xmlns:o="urn:schemas-microsoft-com:office:office" xmlns:r="http://schemas.openxmlformats.org/officeDocument/2006/relationships" xmlns:m="http://schemas.openxmlformats.org/officeDocument/2006/math" xmlns:v="urn:schemas-microsoft-com:vml" xmlns:wp14="http://schemas.microsoft.com/office/word/2010/wordprocessingDrawing" xmlns:wp="http://schemas.openxmlformats.org/drawingml/2006/wordprocessingDrawing" xmlns:w10="urn:schemas-microsoft-com:office:word" xmlns:w="http://schemas.openxmlformats.org/wordprocessingml/2006/main" xmlns:w14="http://schemas.microsoft.com/office/word/2010/wordml" xmlns:w15="http://schemas.microsoft.com/office/word/2012/wordml" xmlns:wpg="http://schemas.microsoft.com/office/word/2010/wordprocessingGroup" xmlns:wpi="http://schemas.microsoft.com/office/word/2010/wordprocessingInk" xmlns:wne="http://schemas.microsoft.com/office/word/2006/wordml" xmlns:wps="http://schemas.microsoft.com/office/word/2010/wordprocessingShape" mc:Ignorable="w14 w15 wp14">
   <w:tbl>
     <w:tblPr>
       <w:tblStyle w:val="TableGrid"/>
@@ -3273,7 +3882,7 @@
               <wp:inline distT="0" distB="0" distL="0" distR="0" wp14:anchorId="0055BB7F" wp14:editId="7406B8FF">
                 <wp:extent cx="428625" cy="429986"/>
                 <wp:effectExtent l="0" t="0" r="0" b="8255"/>
-                <wp:docPr id="4" name="Picture 4"/>
+                <wp:docPr id="5" name="Picture 5"/>
                 <wp:cNvGraphicFramePr>
                   <a:graphicFrameLocks xmlns:a="http://schemas.openxmlformats.org/drawingml/2006/main" noChangeAspect="1"/>
                 </wp:cNvGraphicFramePr>
@@ -3344,8 +3953,8 @@
 </file>
 
 <file path=word/numbering.xml><?xml version="1.0" encoding="utf-8"?>
-<w:numbering xmlns:wpc="http://schemas.microsoft.com/office/word/2010/wordprocessingCanvas" xmlns:mc="http://schemas.openxmlformats.org/markup-compatibility/2006" xmlns:o="urn:schemas-microsoft-com:office:office" xmlns:r="http://schemas.openxmlformats.org/officeDocument/2006/relationships" xmlns:m="http://schemas.openxmlformats.org/officeDocument/2006/math" xmlns:v="urn:schemas-microsoft-com:vml" xmlns:wp14="http://schemas.microsoft.com/office/word/2010/wordprocessingDrawing" xmlns:wp="http://schemas.openxmlformats.org/drawingml/2006/wordprocessingDrawing" xmlns:w10="urn:schemas-microsoft-com:office:word" xmlns:w="http://schemas.openxmlformats.org/wordprocessingml/2006/main" xmlns:w14="http://schemas.microsoft.com/office/word/2010/wordml" xmlns:wpg="http://schemas.microsoft.com/office/word/2010/wordprocessingGroup" xmlns:wpi="http://schemas.microsoft.com/office/word/2010/wordprocessingInk" xmlns:wne="http://schemas.microsoft.com/office/word/2006/wordml" xmlns:wps="http://schemas.microsoft.com/office/word/2010/wordprocessingShape" mc:Ignorable="w14 wp14">
-  <w:abstractNum w:abstractNumId="0">
+<w:numbering xmlns:wpc="http://schemas.microsoft.com/office/word/2010/wordprocessingCanvas" xmlns:mc="http://schemas.openxmlformats.org/markup-compatibility/2006" xmlns:o="urn:schemas-microsoft-com:office:office" xmlns:r="http://schemas.openxmlformats.org/officeDocument/2006/relationships" xmlns:m="http://schemas.openxmlformats.org/officeDocument/2006/math" xmlns:v="urn:schemas-microsoft-com:vml" xmlns:wp14="http://schemas.microsoft.com/office/word/2010/wordprocessingDrawing" xmlns:wp="http://schemas.openxmlformats.org/drawingml/2006/wordprocessingDrawing" xmlns:w10="urn:schemas-microsoft-com:office:word" xmlns:w="http://schemas.openxmlformats.org/wordprocessingml/2006/main" xmlns:w14="http://schemas.microsoft.com/office/word/2010/wordml" xmlns:w15="http://schemas.microsoft.com/office/word/2012/wordml" xmlns:wpg="http://schemas.microsoft.com/office/word/2010/wordprocessingGroup" xmlns:wpi="http://schemas.microsoft.com/office/word/2010/wordprocessingInk" xmlns:wne="http://schemas.microsoft.com/office/word/2006/wordml" xmlns:wps="http://schemas.microsoft.com/office/word/2010/wordprocessingShape" mc:Ignorable="w14 w15 wp14">
+  <w:abstractNum w:abstractNumId="0" w15:restartNumberingAfterBreak="0">
     <w:nsid w:val="462A7875"/>
     <w:multiLevelType w:val="hybridMultilevel"/>
     <w:tmpl w:val="D48C97DE"/>
@@ -3458,7 +4067,7 @@
       </w:rPr>
     </w:lvl>
   </w:abstractNum>
-  <w:abstractNum w:abstractNumId="1">
+  <w:abstractNum w:abstractNumId="1" w15:restartNumberingAfterBreak="0">
     <w:nsid w:val="6ED40EB0"/>
     <w:multiLevelType w:val="hybridMultilevel"/>
     <w:tmpl w:val="65BC6C80"/>
@@ -3554,7 +4163,7 @@
 </file>
 
 <file path=word/styles.xml><?xml version="1.0" encoding="utf-8"?>
-<w:styles xmlns:mc="http://schemas.openxmlformats.org/markup-compatibility/2006" xmlns:r="http://schemas.openxmlformats.org/officeDocument/2006/relationships" xmlns:w="http://schemas.openxmlformats.org/wordprocessingml/2006/main" xmlns:w14="http://schemas.microsoft.com/office/word/2010/wordml" mc:Ignorable="w14">
+<w:styles xmlns:mc="http://schemas.openxmlformats.org/markup-compatibility/2006" xmlns:r="http://schemas.openxmlformats.org/officeDocument/2006/relationships" xmlns:w="http://schemas.openxmlformats.org/wordprocessingml/2006/main" xmlns:w14="http://schemas.microsoft.com/office/word/2010/wordml" xmlns:w15="http://schemas.microsoft.com/office/word/2012/wordml" mc:Ignorable="w14 w15">
   <w:docDefaults>
     <w:rPrDefault>
       <w:rPr>
@@ -3570,463 +4179,378 @@
       </w:pPr>
     </w:pPrDefault>
   </w:docDefaults>
-  <w:latentStyles w:defLockedState="0" w:defUIPriority="99" w:defSemiHidden="1" w:defUnhideWhenUsed="1" w:defQFormat="0" w:count="267">
-    <w:lsdException w:name="Normal" w:semiHidden="0" w:uiPriority="0" w:unhideWhenUsed="0" w:qFormat="1"/>
-    <w:lsdException w:name="heading 1" w:semiHidden="0" w:uiPriority="9" w:unhideWhenUsed="0" w:qFormat="1"/>
-    <w:lsdException w:name="heading 2" w:uiPriority="9" w:qFormat="1"/>
-    <w:lsdException w:name="heading 3" w:uiPriority="9" w:qFormat="1"/>
-    <w:lsdException w:name="heading 4" w:uiPriority="9" w:qFormat="1"/>
-    <w:lsdException w:name="heading 5" w:uiPriority="9" w:qFormat="1"/>
-    <w:lsdException w:name="heading 6" w:uiPriority="9" w:qFormat="1"/>
-    <w:lsdException w:name="heading 7" w:uiPriority="9" w:qFormat="1"/>
-    <w:lsdException w:name="heading 8" w:uiPriority="9" w:qFormat="1"/>
-    <w:lsdException w:name="heading 9" w:uiPriority="9" w:qFormat="1"/>
-    <w:lsdException w:name="toc 1" w:uiPriority="39"/>
-    <w:lsdException w:name="toc 2" w:uiPriority="39"/>
-    <w:lsdException w:name="toc 3" w:uiPriority="39"/>
-    <w:lsdException w:name="toc 4" w:uiPriority="39"/>
-    <w:lsdException w:name="toc 5" w:uiPriority="39"/>
-    <w:lsdException w:name="toc 6" w:uiPriority="39"/>
-    <w:lsdException w:name="toc 7" w:uiPriority="39"/>
-    <w:lsdException w:name="toc 8" w:uiPriority="39"/>
-    <w:lsdException w:name="toc 9" w:uiPriority="39"/>
-    <w:lsdException w:name="caption" w:uiPriority="35" w:qFormat="1"/>
-    <w:lsdException w:name="Title" w:semiHidden="0" w:uiPriority="10" w:unhideWhenUsed="0" w:qFormat="1"/>
-    <w:lsdException w:name="Default Paragraph Font" w:uiPriority="1"/>
-    <w:lsdException w:name="Subtitle" w:semiHidden="0" w:uiPriority="11" w:unhideWhenUsed="0" w:qFormat="1"/>
-    <w:lsdException w:name="Strong" w:semiHidden="0" w:uiPriority="22" w:unhideWhenUsed="0" w:qFormat="1"/>
-    <w:lsdException w:name="Emphasis" w:semiHidden="0" w:uiPriority="20" w:unhideWhenUsed="0" w:qFormat="1"/>
-    <w:lsdException w:name="Table Grid" w:semiHidden="0" w:uiPriority="39" w:unhideWhenUsed="0"/>
-    <w:lsdException w:name="Placeholder Text" w:unhideWhenUsed="0"/>
-    <w:lsdException w:name="No Spacing" w:semiHidden="0" w:uiPriority="1" w:unhideWhenUsed="0" w:qFormat="1"/>
-    <w:lsdException w:name="Light Shading" w:semiHidden="0" w:uiPriority="60" w:unhideWhenUsed="0"/>
-    <w:lsdException w:name="Light List" w:semiHidden="0" w:uiPriority="61" w:unhideWhenUsed="0"/>
-    <w:lsdException w:name="Light Grid" w:semiHidden="0" w:uiPriority="62" w:unhideWhenUsed="0"/>
-    <w:lsdException w:name="Medium Shading 1" w:semiHidden="0" w:uiPriority="63" w:unhideWhenUsed="0"/>
-    <w:lsdException w:name="Medium Shading 2" w:semiHidden="0" w:uiPriority="64" w:unhideWhenUsed="0"/>
-    <w:lsdException w:name="Medium List 1" w:semiHidden="0" w:uiPriority="65" w:unhideWhenUsed="0"/>
-    <w:lsdException w:name="Medium List 2" w:semiHidden="0" w:uiPriority="66" w:unhideWhenUsed="0"/>
-    <w:lsdException w:name="Medium Grid 1" w:semiHidden="0" w:uiPriority="67" w:unhideWhenUsed="0"/>
-    <w:lsdException w:name="Medium Grid 2" w:semiHidden="0" w:uiPriority="68" w:unhideWhenUsed="0"/>
-    <w:lsdException w:name="Medium Grid 3" w:semiHidden="0" w:uiPriority="69" w:unhideWhenUsed="0"/>
-    <w:lsdException w:name="Dark List" w:semiHidden="0" w:uiPriority="70" w:unhideWhenUsed="0"/>
-    <w:lsdException w:name="Colorful Shading" w:semiHidden="0" w:uiPriority="71" w:unhideWhenUsed="0"/>
-    <w:lsdException w:name="Colorful List" w:semiHidden="0" w:uiPriority="72" w:unhideWhenUsed="0"/>
-    <w:lsdException w:name="Colorful Grid" w:semiHidden="0" w:uiPriority="73" w:unhideWhenUsed="0"/>
-    <w:lsdException w:name="Light Shading Accent 1" w:semiHidden="0" w:uiPriority="60" w:unhideWhenUsed="0"/>
-    <w:lsdException w:name="Light List Accent 1" w:semiHidden="0" w:uiPriority="61" w:unhideWhenUsed="0"/>
-    <w:lsdException w:name="Light Grid Accent 1" w:semiHidden="0" w:uiPriority="62" w:unhideWhenUsed="0"/>
-    <w:lsdException w:name="Medium Shading 1 Accent 1" w:semiHidden="0" w:uiPriority="63" w:unhideWhenUsed="0"/>
-    <w:lsdException w:name="Medium Shading 2 Accent 1" w:semiHidden="0" w:uiPriority="64" w:unhideWhenUsed="0"/>
-    <w:lsdException w:name="Medium List 1 Accent 1" w:semiHidden="0" w:uiPriority="65" w:unhideWhenUsed="0"/>
-    <w:lsdException w:name="Revision" w:unhideWhenUsed="0"/>
-    <w:lsdException w:name="List Paragraph" w:semiHidden="0" w:uiPriority="34" w:unhideWhenUsed="0" w:qFormat="1"/>
-    <w:lsdException w:name="Quote" w:semiHidden="0" w:uiPriority="29" w:unhideWhenUsed="0" w:qFormat="1"/>
-    <w:lsdException w:name="Intense Quote" w:semiHidden="0" w:uiPriority="30" w:unhideWhenUsed="0" w:qFormat="1"/>
-    <w:lsdException w:name="Medium List 2 Accent 1" w:semiHidden="0" w:uiPriority="66" w:unhideWhenUsed="0"/>
-    <w:lsdException w:name="Medium Grid 1 Accent 1" w:semiHidden="0" w:uiPriority="67" w:unhideWhenUsed="0"/>
-    <w:lsdException w:name="Medium Grid 2 Accent 1" w:semiHidden="0" w:uiPriority="68" w:unhideWhenUsed="0"/>
-    <w:lsdException w:name="Medium Grid 3 Accent 1" w:semiHidden="0" w:uiPriority="69" w:unhideWhenUsed="0"/>
-    <w:lsdException w:name="Dark List Accent 1" w:semiHidden="0" w:uiPriority="70" w:unhideWhenUsed="0"/>
-    <w:lsdException w:name="Colorful Shading Accent 1" w:semiHidden="0" w:uiPriority="71" w:unhideWhenUsed="0"/>
-    <w:lsdException w:name="Colorful List Accent 1" w:semiHidden="0" w:uiPriority="72" w:unhideWhenUsed="0"/>
-    <w:lsdException w:name="Colorful Grid Accent 1" w:semiHidden="0" w:uiPriority="73" w:unhideWhenUsed="0"/>
-    <w:lsdException w:name="Light Shading Accent 2" w:semiHidden="0" w:uiPriority="60" w:unhideWhenUsed="0"/>
-    <w:lsdException w:name="Light List Accent 2" w:semiHidden="0" w:uiPriority="61" w:unhideWhenUsed="0"/>
-    <w:lsdException w:name="Light Grid Accent 2" w:semiHidden="0" w:uiPriority="62" w:unhideWhenUsed="0"/>
-    <w:lsdException w:name="Medium Shading 1 Accent 2" w:semiHidden="0" w:uiPriority="63" w:unhideWhenUsed="0"/>
-    <w:lsdException w:name="Medium Shading 2 Accent 2" w:semiHidden="0" w:uiPriority="64" w:unhideWhenUsed="0"/>
-    <w:lsdException w:name="Medium List 1 Accent 2" w:semiHidden="0" w:uiPriority="65" w:unhideWhenUsed="0"/>
-    <w:lsdException w:name="Medium List 2 Accent 2" w:semiHidden="0" w:uiPriority="66" w:unhideWhenUsed="0"/>
-    <w:lsdException w:name="Medium Grid 1 Accent 2" w:semiHidden="0" w:uiPriority="67" w:unhideWhenUsed="0"/>
-    <w:lsdException w:name="Medium Grid 2 Accent 2" w:semiHidden="0" w:uiPriority="68" w:unhideWhenUsed="0"/>
-    <w:lsdException w:name="Medium Grid 3 Accent 2" w:semiHidden="0" w:uiPriority="69" w:unhideWhenUsed="0"/>
-    <w:lsdException w:name="Dark List Accent 2" w:semiHidden="0" w:uiPriority="70" w:unhideWhenUsed="0"/>
-    <w:lsdException w:name="Colorful Shading Accent 2" w:semiHidden="0" w:uiPriority="71" w:unhideWhenUsed="0"/>
-    <w:lsdException w:name="Colorful List Accent 2" w:semiHidden="0" w:uiPriority="72" w:unhideWhenUsed="0"/>
-    <w:lsdException w:name="Colorful Grid Accent 2" w:semiHidden="0" w:uiPriority="73" w:unhideWhenUsed="0"/>
-    <w:lsdException w:name="Light Shading Accent 3" w:semiHidden="0" w:uiPriority="60" w:unhideWhenUsed="0"/>
-    <w:lsdException w:name="Light List Accent 3" w:semiHidden="0" w:uiPriority="61" w:unhideWhenUsed="0"/>
-    <w:lsdException w:name="Light Grid Accent 3" w:semiHidden="0" w:uiPriority="62" w:unhideWhenUsed="0"/>
-    <w:lsdException w:name="Medium Shading 1 Accent 3" w:semiHidden="0" w:uiPriority="63" w:unhideWhenUsed="0"/>
-    <w:lsdException w:name="Medium Shading 2 Accent 3" w:semiHidden="0" w:uiPriority="64" w:unhideWhenUsed="0"/>
-    <w:lsdException w:name="Medium List 1 Accent 3" w:semiHidden="0" w:uiPriority="65" w:unhideWhenUsed="0"/>
-    <w:lsdException w:name="Medium List 2 Accent 3" w:semiHidden="0" w:uiPriority="66" w:unhideWhenUsed="0"/>
-    <w:lsdException w:name="Medium Grid 1 Accent 3" w:semiHidden="0" w:uiPriority="67" w:unhideWhenUsed="0"/>
-    <w:lsdException w:name="Medium Grid 2 Accent 3" w:semiHidden="0" w:uiPriority="68" w:unhideWhenUsed="0"/>
-    <w:lsdException w:name="Medium Grid 3 Accent 3" w:semiHidden="0" w:uiPriority="69" w:unhideWhenUsed="0"/>
-    <w:lsdException w:name="Dark List Accent 3" w:semiHidden="0" w:uiPriority="70" w:unhideWhenUsed="0"/>
-    <w:lsdException w:name="Colorful Shading Accent 3" w:semiHidden="0" w:uiPriority="71" w:unhideWhenUsed="0"/>
-    <w:lsdException w:name="Colorful List Accent 3" w:semiHidden="0" w:uiPriority="72" w:unhideWhenUsed="0"/>
-    <w:lsdException w:name="Colorful Grid Accent 3" w:semiHidden="0" w:uiPriority="73" w:unhideWhenUsed="0"/>
-    <w:lsdException w:name="Light Shading Accent 4" w:semiHidden="0" w:uiPriority="60" w:unhideWhenUsed="0"/>
-    <w:lsdException w:name="Light List Accent 4" w:semiHidden="0" w:uiPriority="61" w:unhideWhenUsed="0"/>
-    <w:lsdException w:name="Light Grid Accent 4" w:semiHidden="0" w:uiPriority="62" w:unhideWhenUsed="0"/>
-    <w:lsdException w:name="Medium Shading 1 Accent 4" w:semiHidden="0" w:uiPriority="63" w:unhideWhenUsed="0"/>
-    <w:lsdException w:name="Medium Shading 2 Accent 4" w:semiHidden="0" w:uiPriority="64" w:unhideWhenUsed="0"/>
-    <w:lsdException w:name="Medium List 1 Accent 4" w:semiHidden="0" w:uiPriority="65" w:unhideWhenUsed="0"/>
-    <w:lsdException w:name="Medium List 2 Accent 4" w:semiHidden="0" w:uiPriority="66" w:unhideWhenUsed="0"/>
-    <w:lsdException w:name="Medium Grid 1 Accent 4" w:semiHidden="0" w:uiPriority="67" w:unhideWhenUsed="0"/>
-    <w:lsdException w:name="Medium Grid 2 Accent 4" w:semiHidden="0" w:uiPriority="68" w:unhideWhenUsed="0"/>
-    <w:lsdException w:name="Medium Grid 3 Accent 4" w:semiHidden="0" w:uiPriority="69" w:unhideWhenUsed="0"/>
-    <w:lsdException w:name="Dark List Accent 4" w:semiHidden="0" w:uiPriority="70" w:unhideWhenUsed="0"/>
-    <w:lsdException w:name="Colorful Shading Accent 4" w:semiHidden="0" w:uiPriority="71" w:unhideWhenUsed="0"/>
-    <w:lsdException w:name="Colorful List Accent 4" w:semiHidden="0" w:uiPriority="72" w:unhideWhenUsed="0"/>
-    <w:lsdException w:name="Colorful Grid Accent 4" w:semiHidden="0" w:uiPriority="73" w:unhideWhenUsed="0"/>
-    <w:lsdException w:name="Light Shading Accent 5" w:semiHidden="0" w:uiPriority="60" w:unhideWhenUsed="0"/>
-    <w:lsdException w:name="Light List Accent 5" w:semiHidden="0" w:uiPriority="61" w:unhideWhenUsed="0"/>
-    <w:lsdException w:name="Light Grid Accent 5" w:semiHidden="0" w:uiPriority="62" w:unhideWhenUsed="0"/>
-    <w:lsdException w:name="Medium Shading 1 Accent 5" w:semiHidden="0" w:uiPriority="63" w:unhideWhenUsed="0"/>
-    <w:lsdException w:name="Medium Shading 2 Accent 5" w:semiHidden="0" w:uiPriority="64" w:unhideWhenUsed="0"/>
-    <w:lsdException w:name="Medium List 1 Accent 5" w:semiHidden="0" w:uiPriority="65" w:unhideWhenUsed="0"/>
-    <w:lsdException w:name="Medium List 2 Accent 5" w:semiHidden="0" w:uiPriority="66" w:unhideWhenUsed="0"/>
-    <w:lsdException w:name="Medium Grid 1 Accent 5" w:semiHidden="0" w:uiPriority="67" w:unhideWhenUsed="0"/>
-    <w:lsdException w:name="Medium Grid 2 Accent 5" w:semiHidden="0" w:uiPriority="68" w:unhideWhenUsed="0"/>
-    <w:lsdException w:name="Medium Grid 3 Accent 5" w:semiHidden="0" w:uiPriority="69" w:unhideWhenUsed="0"/>
-    <w:lsdException w:name="Dark List Accent 5" w:semiHidden="0" w:uiPriority="70" w:unhideWhenUsed="0"/>
-    <w:lsdException w:name="Colorful Shading Accent 5" w:semiHidden="0" w:uiPriority="71" w:unhideWhenUsed="0"/>
-    <w:lsdException w:name="Colorful List Accent 5" w:semiHidden="0" w:uiPriority="72" w:unhideWhenUsed="0"/>
-    <w:lsdException w:name="Colorful Grid Accent 5" w:semiHidden="0" w:uiPriority="73" w:unhideWhenUsed="0"/>
-    <w:lsdException w:name="Light Shading Accent 6" w:semiHidden="0" w:uiPriority="60" w:unhideWhenUsed="0"/>
-    <w:lsdException w:name="Light List Accent 6" w:semiHidden="0" w:uiPriority="61" w:unhideWhenUsed="0"/>
-    <w:lsdException w:name="Light Grid Accent 6" w:semiHidden="0" w:uiPriority="62" w:unhideWhenUsed="0"/>
-    <w:lsdException w:name="Medium Shading 1 Accent 6" w:semiHidden="0" w:uiPriority="63" w:unhideWhenUsed="0"/>
-    <w:lsdException w:name="Medium Shading 2 Accent 6" w:semiHidden="0" w:uiPriority="64" w:unhideWhenUsed="0"/>
-    <w:lsdException w:name="Medium List 1 Accent 6" w:semiHidden="0" w:uiPriority="65" w:unhideWhenUsed="0"/>
-    <w:lsdException w:name="Medium List 2 Accent 6" w:semiHidden="0" w:uiPriority="66" w:unhideWhenUsed="0"/>
-    <w:lsdException w:name="Medium Grid 1 Accent 6" w:semiHidden="0" w:uiPriority="67" w:unhideWhenUsed="0"/>
-    <w:lsdException w:name="Medium Grid 2 Accent 6" w:semiHidden="0" w:uiPriority="68" w:unhideWhenUsed="0"/>
-    <w:lsdException w:name="Medium Grid 3 Accent 6" w:semiHidden="0" w:uiPriority="69" w:unhideWhenUsed="0"/>
-    <w:lsdException w:name="Dark List Accent 6" w:semiHidden="0" w:uiPriority="70" w:unhideWhenUsed="0"/>
-    <w:lsdException w:name="Colorful Shading Accent 6" w:semiHidden="0" w:uiPriority="71" w:unhideWhenUsed="0"/>
-    <w:lsdException w:name="Colorful List Accent 6" w:semiHidden="0" w:uiPriority="72" w:unhideWhenUsed="0"/>
-    <w:lsdException w:name="Colorful Grid Accent 6" w:semiHidden="0" w:uiPriority="73" w:unhideWhenUsed="0"/>
-    <w:lsdException w:name="Subtle Emphasis" w:semiHidden="0" w:uiPriority="19" w:unhideWhenUsed="0" w:qFormat="1"/>
-    <w:lsdException w:name="Intense Emphasis" w:semiHidden="0" w:uiPriority="21" w:unhideWhenUsed="0" w:qFormat="1"/>
-    <w:lsdException w:name="Subtle Reference" w:semiHidden="0" w:uiPriority="31" w:unhideWhenUsed="0" w:qFormat="1"/>
-    <w:lsdException w:name="Intense Reference" w:semiHidden="0" w:uiPriority="32" w:unhideWhenUsed="0" w:qFormat="1"/>
-    <w:lsdException w:name="Book Title" w:semiHidden="0" w:uiPriority="33" w:unhideWhenUsed="0" w:qFormat="1"/>
-    <w:lsdException w:name="Bibliography" w:uiPriority="37"/>
-    <w:lsdException w:name="TOC Heading" w:uiPriority="39" w:qFormat="1"/>
-  </w:latentStyles>
-  <w:style w:type="paragraph" w:default="1" w:styleId="Normal">
-    <w:name w:val="Normal"/>
-    <w:qFormat/>
-  </w:style>
-  <w:style w:type="character" w:default="1" w:styleId="DefaultParagraphFont">
-    <w:name w:val="Default Paragraph Font"/>
-    <w:uiPriority w:val="1"/>
-    <w:semiHidden/>
-    <w:unhideWhenUsed/>
-  </w:style>
-  <w:style w:type="table" w:default="1" w:styleId="TableNormal">
-    <w:name w:val="Normal Table"/>
-    <w:uiPriority w:val="99"/>
-    <w:semiHidden/>
-    <w:unhideWhenUsed/>
-    <w:tblPr>
-      <w:tblInd w:w="0" w:type="dxa"/>
-      <w:tblCellMar>
-        <w:top w:w="0" w:type="dxa"/>
-        <w:left w:w="108" w:type="dxa"/>
-        <w:bottom w:w="0" w:type="dxa"/>
-        <w:right w:w="108" w:type="dxa"/>
-      </w:tblCellMar>
-    </w:tblPr>
-  </w:style>
-  <w:style w:type="numbering" w:default="1" w:styleId="NoList">
-    <w:name w:val="No List"/>
-    <w:uiPriority w:val="99"/>
-    <w:semiHidden/>
-    <w:unhideWhenUsed/>
-  </w:style>
-  <w:style w:type="paragraph" w:styleId="ListParagraph">
-    <w:name w:val="List Paragraph"/>
-    <w:basedOn w:val="Normal"/>
-    <w:uiPriority w:val="34"/>
-    <w:qFormat/>
-    <w:rsid w:val="00750FBE"/>
-    <w:pPr>
-      <w:ind w:left="720"/>
-      <w:contextualSpacing/>
-    </w:pPr>
-  </w:style>
-  <w:style w:type="table" w:styleId="TableGrid">
-    <w:name w:val="Table Grid"/>
-    <w:basedOn w:val="TableNormal"/>
-    <w:uiPriority w:val="39"/>
-    <w:rsid w:val="00C4285A"/>
-    <w:pPr>
-      <w:spacing w:after="0" w:line="240" w:lineRule="auto"/>
-    </w:pPr>
-    <w:tblPr>
-      <w:tblBorders>
-        <w:top w:val="single" w:sz="4" w:space="0" w:color="auto"/>
-        <w:left w:val="single" w:sz="4" w:space="0" w:color="auto"/>
-        <w:bottom w:val="single" w:sz="4" w:space="0" w:color="auto"/>
-        <w:right w:val="single" w:sz="4" w:space="0" w:color="auto"/>
-        <w:insideH w:val="single" w:sz="4" w:space="0" w:color="auto"/>
-        <w:insideV w:val="single" w:sz="4" w:space="0" w:color="auto"/>
-      </w:tblBorders>
-    </w:tblPr>
-  </w:style>
-  <w:style w:type="paragraph" w:styleId="Header">
-    <w:name w:val="header"/>
-    <w:basedOn w:val="Normal"/>
-    <w:link w:val="HeaderChar"/>
-    <w:uiPriority w:val="99"/>
-    <w:unhideWhenUsed/>
-    <w:rsid w:val="00C4285A"/>
-    <w:pPr>
-      <w:tabs>
-        <w:tab w:val="center" w:pos="4252"/>
-        <w:tab w:val="right" w:pos="8504"/>
-      </w:tabs>
-      <w:spacing w:after="0" w:line="240" w:lineRule="auto"/>
-    </w:pPr>
-  </w:style>
-  <w:style w:type="character" w:customStyle="1" w:styleId="HeaderChar">
-    <w:name w:val="Header Char"/>
-    <w:basedOn w:val="DefaultParagraphFont"/>
-    <w:link w:val="Header"/>
-    <w:uiPriority w:val="99"/>
-    <w:rsid w:val="00C4285A"/>
-  </w:style>
-  <w:style w:type="paragraph" w:styleId="Footer">
-    <w:name w:val="footer"/>
-    <w:basedOn w:val="Normal"/>
-    <w:link w:val="FooterChar"/>
-    <w:uiPriority w:val="99"/>
-    <w:unhideWhenUsed/>
-    <w:rsid w:val="00C4285A"/>
-    <w:pPr>
-      <w:tabs>
-        <w:tab w:val="center" w:pos="4252"/>
-        <w:tab w:val="right" w:pos="8504"/>
-      </w:tabs>
-      <w:spacing w:after="0" w:line="240" w:lineRule="auto"/>
-    </w:pPr>
-  </w:style>
-  <w:style w:type="character" w:customStyle="1" w:styleId="FooterChar">
-    <w:name w:val="Footer Char"/>
-    <w:basedOn w:val="DefaultParagraphFont"/>
-    <w:link w:val="Footer"/>
-    <w:uiPriority w:val="99"/>
-    <w:rsid w:val="00C4285A"/>
-  </w:style>
-  <w:style w:type="paragraph" w:styleId="NoSpacing">
-    <w:name w:val="No Spacing"/>
-    <w:link w:val="NoSpacingChar"/>
-    <w:uiPriority w:val="1"/>
-    <w:qFormat/>
-    <w:rsid w:val="00D97B3A"/>
-    <w:pPr>
-      <w:spacing w:after="0" w:line="240" w:lineRule="auto"/>
-    </w:pPr>
-    <w:rPr>
-      <w:rFonts w:eastAsiaTheme="minorEastAsia"/>
-      <w:lang w:val="en-US"/>
-    </w:rPr>
-  </w:style>
-  <w:style w:type="character" w:customStyle="1" w:styleId="NoSpacingChar">
-    <w:name w:val="No Spacing Char"/>
-    <w:basedOn w:val="DefaultParagraphFont"/>
-    <w:link w:val="NoSpacing"/>
-    <w:uiPriority w:val="1"/>
-    <w:rsid w:val="00D97B3A"/>
-    <w:rPr>
-      <w:rFonts w:eastAsiaTheme="minorEastAsia"/>
-      <w:lang w:val="en-US"/>
-    </w:rPr>
-  </w:style>
-  <w:style w:type="paragraph" w:styleId="BalloonText">
-    <w:name w:val="Balloon Text"/>
-    <w:basedOn w:val="Normal"/>
-    <w:link w:val="BalloonTextChar"/>
-    <w:uiPriority w:val="99"/>
-    <w:semiHidden/>
-    <w:unhideWhenUsed/>
-    <w:rsid w:val="009302D0"/>
-    <w:pPr>
-      <w:spacing w:after="0" w:line="240" w:lineRule="auto"/>
-    </w:pPr>
-    <w:rPr>
-      <w:rFonts w:ascii="Tahoma" w:hAnsi="Tahoma" w:cs="Tahoma"/>
-      <w:sz w:val="16"/>
-      <w:szCs w:val="16"/>
-    </w:rPr>
-  </w:style>
-  <w:style w:type="character" w:customStyle="1" w:styleId="BalloonTextChar">
-    <w:name w:val="Balloon Text Char"/>
-    <w:basedOn w:val="DefaultParagraphFont"/>
-    <w:link w:val="BalloonText"/>
-    <w:uiPriority w:val="99"/>
-    <w:semiHidden/>
-    <w:rsid w:val="009302D0"/>
-    <w:rPr>
-      <w:rFonts w:ascii="Tahoma" w:hAnsi="Tahoma" w:cs="Tahoma"/>
-      <w:sz w:val="16"/>
-      <w:szCs w:val="16"/>
-    </w:rPr>
-  </w:style>
-</w:styles>
-</file>
-
-<file path=word/stylesWithEffects.xml><?xml version="1.0" encoding="utf-8"?>
-<w:styles xmlns:wpc="http://schemas.microsoft.com/office/word/2010/wordprocessingCanvas" xmlns:mc="http://schemas.openxmlformats.org/markup-compatibility/2006" xmlns:o="urn:schemas-microsoft-com:office:office" xmlns:r="http://schemas.openxmlformats.org/officeDocument/2006/relationships" xmlns:m="http://schemas.openxmlformats.org/officeDocument/2006/math" xmlns:v="urn:schemas-microsoft-com:vml" xmlns:wp14="http://schemas.microsoft.com/office/word/2010/wordprocessingDrawing" xmlns:wp="http://schemas.openxmlformats.org/drawingml/2006/wordprocessingDrawing" xmlns:w10="urn:schemas-microsoft-com:office:word" xmlns:w="http://schemas.openxmlformats.org/wordprocessingml/2006/main" xmlns:w14="http://schemas.microsoft.com/office/word/2010/wordml" xmlns:wpg="http://schemas.microsoft.com/office/word/2010/wordprocessingGroup" xmlns:wpi="http://schemas.microsoft.com/office/word/2010/wordprocessingInk" xmlns:wne="http://schemas.microsoft.com/office/word/2006/wordml" xmlns:wps="http://schemas.microsoft.com/office/word/2010/wordprocessingShape" mc:Ignorable="w14 wp14">
-  <w:docDefaults>
-    <w:rPrDefault>
-      <w:rPr>
-        <w:rFonts w:asciiTheme="minorHAnsi" w:eastAsiaTheme="minorHAnsi" w:hAnsiTheme="minorHAnsi" w:cstheme="minorBidi"/>
-        <w:sz w:val="22"/>
-        <w:szCs w:val="22"/>
-        <w:lang w:val="pt-PT" w:eastAsia="en-US" w:bidi="ar-SA"/>
-      </w:rPr>
-    </w:rPrDefault>
-    <w:pPrDefault>
-      <w:pPr>
-        <w:spacing w:after="160" w:line="259" w:lineRule="auto"/>
-      </w:pPr>
-    </w:pPrDefault>
-  </w:docDefaults>
-  <w:latentStyles w:defLockedState="0" w:defUIPriority="99" w:defSemiHidden="1" w:defUnhideWhenUsed="1" w:defQFormat="0" w:count="267">
-    <w:lsdException w:name="Normal" w:semiHidden="0" w:uiPriority="0" w:unhideWhenUsed="0" w:qFormat="1"/>
-    <w:lsdException w:name="heading 1" w:semiHidden="0" w:uiPriority="9" w:unhideWhenUsed="0" w:qFormat="1"/>
-    <w:lsdException w:name="heading 2" w:uiPriority="9" w:qFormat="1"/>
-    <w:lsdException w:name="heading 3" w:uiPriority="9" w:qFormat="1"/>
-    <w:lsdException w:name="heading 4" w:uiPriority="9" w:qFormat="1"/>
-    <w:lsdException w:name="heading 5" w:uiPriority="9" w:qFormat="1"/>
-    <w:lsdException w:name="heading 6" w:uiPriority="9" w:qFormat="1"/>
-    <w:lsdException w:name="heading 7" w:uiPriority="9" w:qFormat="1"/>
-    <w:lsdException w:name="heading 8" w:uiPriority="9" w:qFormat="1"/>
-    <w:lsdException w:name="heading 9" w:uiPriority="9" w:qFormat="1"/>
-    <w:lsdException w:name="toc 1" w:uiPriority="39"/>
-    <w:lsdException w:name="toc 2" w:uiPriority="39"/>
-    <w:lsdException w:name="toc 3" w:uiPriority="39"/>
-    <w:lsdException w:name="toc 4" w:uiPriority="39"/>
-    <w:lsdException w:name="toc 5" w:uiPriority="39"/>
-    <w:lsdException w:name="toc 6" w:uiPriority="39"/>
-    <w:lsdException w:name="toc 7" w:uiPriority="39"/>
-    <w:lsdException w:name="toc 8" w:uiPriority="39"/>
-    <w:lsdException w:name="toc 9" w:uiPriority="39"/>
-    <w:lsdException w:name="caption" w:uiPriority="35" w:qFormat="1"/>
-    <w:lsdException w:name="Title" w:semiHidden="0" w:uiPriority="10" w:unhideWhenUsed="0" w:qFormat="1"/>
-    <w:lsdException w:name="Default Paragraph Font" w:uiPriority="1"/>
-    <w:lsdException w:name="Subtitle" w:semiHidden="0" w:uiPriority="11" w:unhideWhenUsed="0" w:qFormat="1"/>
-    <w:lsdException w:name="Strong" w:semiHidden="0" w:uiPriority="22" w:unhideWhenUsed="0" w:qFormat="1"/>
-    <w:lsdException w:name="Emphasis" w:semiHidden="0" w:uiPriority="20" w:unhideWhenUsed="0" w:qFormat="1"/>
-    <w:lsdException w:name="Table Grid" w:semiHidden="0" w:uiPriority="39" w:unhideWhenUsed="0"/>
-    <w:lsdException w:name="Placeholder Text" w:unhideWhenUsed="0"/>
-    <w:lsdException w:name="No Spacing" w:semiHidden="0" w:uiPriority="1" w:unhideWhenUsed="0" w:qFormat="1"/>
-    <w:lsdException w:name="Light Shading" w:semiHidden="0" w:uiPriority="60" w:unhideWhenUsed="0"/>
-    <w:lsdException w:name="Light List" w:semiHidden="0" w:uiPriority="61" w:unhideWhenUsed="0"/>
-    <w:lsdException w:name="Light Grid" w:semiHidden="0" w:uiPriority="62" w:unhideWhenUsed="0"/>
-    <w:lsdException w:name="Medium Shading 1" w:semiHidden="0" w:uiPriority="63" w:unhideWhenUsed="0"/>
-    <w:lsdException w:name="Medium Shading 2" w:semiHidden="0" w:uiPriority="64" w:unhideWhenUsed="0"/>
-    <w:lsdException w:name="Medium List 1" w:semiHidden="0" w:uiPriority="65" w:unhideWhenUsed="0"/>
-    <w:lsdException w:name="Medium List 2" w:semiHidden="0" w:uiPriority="66" w:unhideWhenUsed="0"/>
-    <w:lsdException w:name="Medium Grid 1" w:semiHidden="0" w:uiPriority="67" w:unhideWhenUsed="0"/>
-    <w:lsdException w:name="Medium Grid 2" w:semiHidden="0" w:uiPriority="68" w:unhideWhenUsed="0"/>
-    <w:lsdException w:name="Medium Grid 3" w:semiHidden="0" w:uiPriority="69" w:unhideWhenUsed="0"/>
-    <w:lsdException w:name="Dark List" w:semiHidden="0" w:uiPriority="70" w:unhideWhenUsed="0"/>
-    <w:lsdException w:name="Colorful Shading" w:semiHidden="0" w:uiPriority="71" w:unhideWhenUsed="0"/>
-    <w:lsdException w:name="Colorful List" w:semiHidden="0" w:uiPriority="72" w:unhideWhenUsed="0"/>
-    <w:lsdException w:name="Colorful Grid" w:semiHidden="0" w:uiPriority="73" w:unhideWhenUsed="0"/>
-    <w:lsdException w:name="Light Shading Accent 1" w:semiHidden="0" w:uiPriority="60" w:unhideWhenUsed="0"/>
-    <w:lsdException w:name="Light List Accent 1" w:semiHidden="0" w:uiPriority="61" w:unhideWhenUsed="0"/>
-    <w:lsdException w:name="Light Grid Accent 1" w:semiHidden="0" w:uiPriority="62" w:unhideWhenUsed="0"/>
-    <w:lsdException w:name="Medium Shading 1 Accent 1" w:semiHidden="0" w:uiPriority="63" w:unhideWhenUsed="0"/>
-    <w:lsdException w:name="Medium Shading 2 Accent 1" w:semiHidden="0" w:uiPriority="64" w:unhideWhenUsed="0"/>
-    <w:lsdException w:name="Medium List 1 Accent 1" w:semiHidden="0" w:uiPriority="65" w:unhideWhenUsed="0"/>
-    <w:lsdException w:name="Revision" w:unhideWhenUsed="0"/>
-    <w:lsdException w:name="List Paragraph" w:semiHidden="0" w:uiPriority="34" w:unhideWhenUsed="0" w:qFormat="1"/>
-    <w:lsdException w:name="Quote" w:semiHidden="0" w:uiPriority="29" w:unhideWhenUsed="0" w:qFormat="1"/>
-    <w:lsdException w:name="Intense Quote" w:semiHidden="0" w:uiPriority="30" w:unhideWhenUsed="0" w:qFormat="1"/>
-    <w:lsdException w:name="Medium List 2 Accent 1" w:semiHidden="0" w:uiPriority="66" w:unhideWhenUsed="0"/>
-    <w:lsdException w:name="Medium Grid 1 Accent 1" w:semiHidden="0" w:uiPriority="67" w:unhideWhenUsed="0"/>
-    <w:lsdException w:name="Medium Grid 2 Accent 1" w:semiHidden="0" w:uiPriority="68" w:unhideWhenUsed="0"/>
-    <w:lsdException w:name="Medium Grid 3 Accent 1" w:semiHidden="0" w:uiPriority="69" w:unhideWhenUsed="0"/>
-    <w:lsdException w:name="Dark List Accent 1" w:semiHidden="0" w:uiPriority="70" w:unhideWhenUsed="0"/>
-    <w:lsdException w:name="Colorful Shading Accent 1" w:semiHidden="0" w:uiPriority="71" w:unhideWhenUsed="0"/>
-    <w:lsdException w:name="Colorful List Accent 1" w:semiHidden="0" w:uiPriority="72" w:unhideWhenUsed="0"/>
-    <w:lsdException w:name="Colorful Grid Accent 1" w:semiHidden="0" w:uiPriority="73" w:unhideWhenUsed="0"/>
-    <w:lsdException w:name="Light Shading Accent 2" w:semiHidden="0" w:uiPriority="60" w:unhideWhenUsed="0"/>
-    <w:lsdException w:name="Light List Accent 2" w:semiHidden="0" w:uiPriority="61" w:unhideWhenUsed="0"/>
-    <w:lsdException w:name="Light Grid Accent 2" w:semiHidden="0" w:uiPriority="62" w:unhideWhenUsed="0"/>
-    <w:lsdException w:name="Medium Shading 1 Accent 2" w:semiHidden="0" w:uiPriority="63" w:unhideWhenUsed="0"/>
-    <w:lsdException w:name="Medium Shading 2 Accent 2" w:semiHidden="0" w:uiPriority="64" w:unhideWhenUsed="0"/>
-    <w:lsdException w:name="Medium List 1 Accent 2" w:semiHidden="0" w:uiPriority="65" w:unhideWhenUsed="0"/>
-    <w:lsdException w:name="Medium List 2 Accent 2" w:semiHidden="0" w:uiPriority="66" w:unhideWhenUsed="0"/>
-    <w:lsdException w:name="Medium Grid 1 Accent 2" w:semiHidden="0" w:uiPriority="67" w:unhideWhenUsed="0"/>
-    <w:lsdException w:name="Medium Grid 2 Accent 2" w:semiHidden="0" w:uiPriority="68" w:unhideWhenUsed="0"/>
-    <w:lsdException w:name="Medium Grid 3 Accent 2" w:semiHidden="0" w:uiPriority="69" w:unhideWhenUsed="0"/>
-    <w:lsdException w:name="Dark List Accent 2" w:semiHidden="0" w:uiPriority="70" w:unhideWhenUsed="0"/>
-    <w:lsdException w:name="Colorful Shading Accent 2" w:semiHidden="0" w:uiPriority="71" w:unhideWhenUsed="0"/>
-    <w:lsdException w:name="Colorful List Accent 2" w:semiHidden="0" w:uiPriority="72" w:unhideWhenUsed="0"/>
-    <w:lsdException w:name="Colorful Grid Accent 2" w:semiHidden="0" w:uiPriority="73" w:unhideWhenUsed="0"/>
-    <w:lsdException w:name="Light Shading Accent 3" w:semiHidden="0" w:uiPriority="60" w:unhideWhenUsed="0"/>
-    <w:lsdException w:name="Light List Accent 3" w:semiHidden="0" w:uiPriority="61" w:unhideWhenUsed="0"/>
-    <w:lsdException w:name="Light Grid Accent 3" w:semiHidden="0" w:uiPriority="62" w:unhideWhenUsed="0"/>
-    <w:lsdException w:name="Medium Shading 1 Accent 3" w:semiHidden="0" w:uiPriority="63" w:unhideWhenUsed="0"/>
-    <w:lsdException w:name="Medium Shading 2 Accent 3" w:semiHidden="0" w:uiPriority="64" w:unhideWhenUsed="0"/>
-    <w:lsdException w:name="Medium List 1 Accent 3" w:semiHidden="0" w:uiPriority="65" w:unhideWhenUsed="0"/>
-    <w:lsdException w:name="Medium List 2 Accent 3" w:semiHidden="0" w:uiPriority="66" w:unhideWhenUsed="0"/>
-    <w:lsdException w:name="Medium Grid 1 Accent 3" w:semiHidden="0" w:uiPriority="67" w:unhideWhenUsed="0"/>
-    <w:lsdException w:name="Medium Grid 2 Accent 3" w:semiHidden="0" w:uiPriority="68" w:unhideWhenUsed="0"/>
-    <w:lsdException w:name="Medium Grid 3 Accent 3" w:semiHidden="0" w:uiPriority="69" w:unhideWhenUsed="0"/>
-    <w:lsdException w:name="Dark List Accent 3" w:semiHidden="0" w:uiPriority="70" w:unhideWhenUsed="0"/>
-    <w:lsdException w:name="Colorful Shading Accent 3" w:semiHidden="0" w:uiPriority="71" w:unhideWhenUsed="0"/>
-    <w:lsdException w:name="Colorful List Accent 3" w:semiHidden="0" w:uiPriority="72" w:unhideWhenUsed="0"/>
-    <w:lsdException w:name="Colorful Grid Accent 3" w:semiHidden="0" w:uiPriority="73" w:unhideWhenUsed="0"/>
-    <w:lsdException w:name="Light Shading Accent 4" w:semiHidden="0" w:uiPriority="60" w:unhideWhenUsed="0"/>
-    <w:lsdException w:name="Light List Accent 4" w:semiHidden="0" w:uiPriority="61" w:unhideWhenUsed="0"/>
-    <w:lsdException w:name="Light Grid Accent 4" w:semiHidden="0" w:uiPriority="62" w:unhideWhenUsed="0"/>
-    <w:lsdException w:name="Medium Shading 1 Accent 4" w:semiHidden="0" w:uiPriority="63" w:unhideWhenUsed="0"/>
-    <w:lsdException w:name="Medium Shading 2 Accent 4" w:semiHidden="0" w:uiPriority="64" w:unhideWhenUsed="0"/>
-    <w:lsdException w:name="Medium List 1 Accent 4" w:semiHidden="0" w:uiPriority="65" w:unhideWhenUsed="0"/>
-    <w:lsdException w:name="Medium List 2 Accent 4" w:semiHidden="0" w:uiPriority="66" w:unhideWhenUsed="0"/>
-    <w:lsdException w:name="Medium Grid 1 Accent 4" w:semiHidden="0" w:uiPriority="67" w:unhideWhenUsed="0"/>
-    <w:lsdException w:name="Medium Grid 2 Accent 4" w:semiHidden="0" w:uiPriority="68" w:unhideWhenUsed="0"/>
-    <w:lsdException w:name="Medium Grid 3 Accent 4" w:semiHidden="0" w:uiPriority="69" w:unhideWhenUsed="0"/>
-    <w:lsdException w:name="Dark List Accent 4" w:semiHidden="0" w:uiPriority="70" w:unhideWhenUsed="0"/>
-    <w:lsdException w:name="Colorful Shading Accent 4" w:semiHidden="0" w:uiPriority="71" w:unhideWhenUsed="0"/>
-    <w:lsdException w:name="Colorful List Accent 4" w:semiHidden="0" w:uiPriority="72" w:unhideWhenUsed="0"/>
-    <w:lsdException w:name="Colorful Grid Accent 4" w:semiHidden="0" w:uiPriority="73" w:unhideWhenUsed="0"/>
-    <w:lsdException w:name="Light Shading Accent 5" w:semiHidden="0" w:uiPriority="60" w:unhideWhenUsed="0"/>
-    <w:lsdException w:name="Light List Accent 5" w:semiHidden="0" w:uiPriority="61" w:unhideWhenUsed="0"/>
-    <w:lsdException w:name="Light Grid Accent 5" w:semiHidden="0" w:uiPriority="62" w:unhideWhenUsed="0"/>
-    <w:lsdException w:name="Medium Shading 1 Accent 5" w:semiHidden="0" w:uiPriority="63" w:unhideWhenUsed="0"/>
-    <w:lsdException w:name="Medium Shading 2 Accent 5" w:semiHidden="0" w:uiPriority="64" w:unhideWhenUsed="0"/>
-    <w:lsdException w:name="Medium List 1 Accent 5" w:semiHidden="0" w:uiPriority="65" w:unhideWhenUsed="0"/>
-    <w:lsdException w:name="Medium List 2 Accent 5" w:semiHidden="0" w:uiPriority="66" w:unhideWhenUsed="0"/>
-    <w:lsdException w:name="Medium Grid 1 Accent 5" w:semiHidden="0" w:uiPriority="67" w:unhideWhenUsed="0"/>
-    <w:lsdException w:name="Medium Grid 2 Accent 5" w:semiHidden="0" w:uiPriority="68" w:unhideWhenUsed="0"/>
-    <w:lsdException w:name="Medium Grid 3 Accent 5" w:semiHidden="0" w:uiPriority="69" w:unhideWhenUsed="0"/>
-    <w:lsdException w:name="Dark List Accent 5" w:semiHidden="0" w:uiPriority="70" w:unhideWhenUsed="0"/>
-    <w:lsdException w:name="Colorful Shading Accent 5" w:semiHidden="0" w:uiPriority="71" w:unhideWhenUsed="0"/>
-    <w:lsdException w:name="Colorful List Accent 5" w:semiHidden="0" w:uiPriority="72" w:unhideWhenUsed="0"/>
-    <w:lsdException w:name="Colorful Grid Accent 5" w:semiHidden="0" w:uiPriority="73" w:unhideWhenUsed="0"/>
-    <w:lsdException w:name="Light Shading Accent 6" w:semiHidden="0" w:uiPriority="60" w:unhideWhenUsed="0"/>
-    <w:lsdException w:name="Light List Accent 6" w:semiHidden="0" w:uiPriority="61" w:unhideWhenUsed="0"/>
-    <w:lsdException w:name="Light Grid Accent 6" w:semiHidden="0" w:uiPriority="62" w:unhideWhenUsed="0"/>
-    <w:lsdException w:name="Medium Shading 1 Accent 6" w:semiHidden="0" w:uiPriority="63" w:unhideWhenUsed="0"/>
-    <w:lsdException w:name="Medium Shading 2 Accent 6" w:semiHidden="0" w:uiPriority="64" w:unhideWhenUsed="0"/>
-    <w:lsdException w:name="Medium List 1 Accent 6" w:semiHidden="0" w:uiPriority="65" w:unhideWhenUsed="0"/>
-    <w:lsdException w:name="Medium List 2 Accent 6" w:semiHidden="0" w:uiPriority="66" w:unhideWhenUsed="0"/>
-    <w:lsdException w:name="Medium Grid 1 Accent 6" w:semiHidden="0" w:uiPriority="67" w:unhideWhenUsed="0"/>
-    <w:lsdException w:name="Medium Grid 2 Accent 6" w:semiHidden="0" w:uiPriority="68" w:unhideWhenUsed="0"/>
-    <w:lsdException w:name="Medium Grid 3 Accent 6" w:semiHidden="0" w:uiPriority="69" w:unhideWhenUsed="0"/>
-    <w:lsdException w:name="Dark List Accent 6" w:semiHidden="0" w:uiPriority="70" w:unhideWhenUsed="0"/>
-    <w:lsdException w:name="Colorful Shading Accent 6" w:semiHidden="0" w:uiPriority="71" w:unhideWhenUsed="0"/>
-    <w:lsdException w:name="Colorful List Accent 6" w:semiHidden="0" w:uiPriority="72" w:unhideWhenUsed="0"/>
-    <w:lsdException w:name="Colorful Grid Accent 6" w:semiHidden="0" w:uiPriority="73" w:unhideWhenUsed="0"/>
-    <w:lsdException w:name="Subtle Emphasis" w:semiHidden="0" w:uiPriority="19" w:unhideWhenUsed="0" w:qFormat="1"/>
-    <w:lsdException w:name="Intense Emphasis" w:semiHidden="0" w:uiPriority="21" w:unhideWhenUsed="0" w:qFormat="1"/>
-    <w:lsdException w:name="Subtle Reference" w:semiHidden="0" w:uiPriority="31" w:unhideWhenUsed="0" w:qFormat="1"/>
-    <w:lsdException w:name="Intense Reference" w:semiHidden="0" w:uiPriority="32" w:unhideWhenUsed="0" w:qFormat="1"/>
-    <w:lsdException w:name="Book Title" w:semiHidden="0" w:uiPriority="33" w:unhideWhenUsed="0" w:qFormat="1"/>
-    <w:lsdException w:name="Bibliography" w:uiPriority="37"/>
-    <w:lsdException w:name="TOC Heading" w:uiPriority="39" w:qFormat="1"/>
+  <w:latentStyles w:defLockedState="0" w:defUIPriority="99" w:defSemiHidden="0" w:defUnhideWhenUsed="0" w:defQFormat="0" w:count="371">
+    <w:lsdException w:name="Normal" w:uiPriority="0" w:qFormat="1"/>
+    <w:lsdException w:name="heading 1" w:uiPriority="9" w:qFormat="1"/>
+    <w:lsdException w:name="heading 2" w:semiHidden="1" w:uiPriority="9" w:unhideWhenUsed="1" w:qFormat="1"/>
+    <w:lsdException w:name="heading 3" w:semiHidden="1" w:uiPriority="9" w:unhideWhenUsed="1" w:qFormat="1"/>
+    <w:lsdException w:name="heading 4" w:semiHidden="1" w:uiPriority="9" w:unhideWhenUsed="1" w:qFormat="1"/>
+    <w:lsdException w:name="heading 5" w:semiHidden="1" w:uiPriority="9" w:unhideWhenUsed="1" w:qFormat="1"/>
+    <w:lsdException w:name="heading 6" w:semiHidden="1" w:uiPriority="9" w:unhideWhenUsed="1" w:qFormat="1"/>
+    <w:lsdException w:name="heading 7" w:semiHidden="1" w:uiPriority="9" w:unhideWhenUsed="1" w:qFormat="1"/>
+    <w:lsdException w:name="heading 8" w:semiHidden="1" w:uiPriority="9" w:unhideWhenUsed="1" w:qFormat="1"/>
+    <w:lsdException w:name="heading 9" w:semiHidden="1" w:uiPriority="9" w:unhideWhenUsed="1" w:qFormat="1"/>
+    <w:lsdException w:name="index 1" w:semiHidden="1" w:unhideWhenUsed="1"/>
+    <w:lsdException w:name="index 2" w:semiHidden="1" w:unhideWhenUsed="1"/>
+    <w:lsdException w:name="index 3" w:semiHidden="1" w:unhideWhenUsed="1"/>
+    <w:lsdException w:name="index 4" w:semiHidden="1" w:unhideWhenUsed="1"/>
+    <w:lsdException w:name="index 5" w:semiHidden="1" w:unhideWhenUsed="1"/>
+    <w:lsdException w:name="index 6" w:semiHidden="1" w:unhideWhenUsed="1"/>
+    <w:lsdException w:name="index 7" w:semiHidden="1" w:unhideWhenUsed="1"/>
+    <w:lsdException w:name="index 8" w:semiHidden="1" w:unhideWhenUsed="1"/>
+    <w:lsdException w:name="index 9" w:semiHidden="1" w:unhideWhenUsed="1"/>
+    <w:lsdException w:name="toc 1" w:semiHidden="1" w:uiPriority="39" w:unhideWhenUsed="1"/>
+    <w:lsdException w:name="toc 2" w:semiHidden="1" w:uiPriority="39" w:unhideWhenUsed="1"/>
+    <w:lsdException w:name="toc 3" w:semiHidden="1" w:uiPriority="39" w:unhideWhenUsed="1"/>
+    <w:lsdException w:name="toc 4" w:semiHidden="1" w:uiPriority="39" w:unhideWhenUsed="1"/>
+    <w:lsdException w:name="toc 5" w:semiHidden="1" w:uiPriority="39" w:unhideWhenUsed="1"/>
+    <w:lsdException w:name="toc 6" w:semiHidden="1" w:uiPriority="39" w:unhideWhenUsed="1"/>
+    <w:lsdException w:name="toc 7" w:semiHidden="1" w:uiPriority="39" w:unhideWhenUsed="1"/>
+    <w:lsdException w:name="toc 8" w:semiHidden="1" w:uiPriority="39" w:unhideWhenUsed="1"/>
+    <w:lsdException w:name="toc 9" w:semiHidden="1" w:uiPriority="39" w:unhideWhenUsed="1"/>
+    <w:lsdException w:name="Normal Indent" w:semiHidden="1" w:unhideWhenUsed="1"/>
+    <w:lsdException w:name="footnote text" w:semiHidden="1" w:unhideWhenUsed="1"/>
+    <w:lsdException w:name="annotation text" w:semiHidden="1" w:unhideWhenUsed="1"/>
+    <w:lsdException w:name="header" w:semiHidden="1" w:unhideWhenUsed="1"/>
+    <w:lsdException w:name="footer" w:semiHidden="1" w:unhideWhenUsed="1"/>
+    <w:lsdException w:name="index heading" w:semiHidden="1" w:unhideWhenUsed="1"/>
+    <w:lsdException w:name="caption" w:semiHidden="1" w:uiPriority="35" w:unhideWhenUsed="1" w:qFormat="1"/>
+    <w:lsdException w:name="table of figures" w:semiHidden="1" w:unhideWhenUsed="1"/>
+    <w:lsdException w:name="envelope address" w:semiHidden="1" w:unhideWhenUsed="1"/>
+    <w:lsdException w:name="envelope return" w:semiHidden="1" w:unhideWhenUsed="1"/>
+    <w:lsdException w:name="footnote reference" w:semiHidden="1" w:unhideWhenUsed="1"/>
+    <w:lsdException w:name="annotation reference" w:semiHidden="1" w:unhideWhenUsed="1"/>
+    <w:lsdException w:name="line number" w:semiHidden="1" w:unhideWhenUsed="1"/>
+    <w:lsdException w:name="page number" w:semiHidden="1" w:unhideWhenUsed="1"/>
+    <w:lsdException w:name="endnote reference" w:semiHidden="1" w:unhideWhenUsed="1"/>
+    <w:lsdException w:name="endnote text" w:semiHidden="1" w:unhideWhenUsed="1"/>
+    <w:lsdException w:name="table of authorities" w:semiHidden="1" w:unhideWhenUsed="1"/>
+    <w:lsdException w:name="macro" w:semiHidden="1" w:unhideWhenUsed="1"/>
+    <w:lsdException w:name="toa heading" w:semiHidden="1" w:unhideWhenUsed="1"/>
+    <w:lsdException w:name="List" w:semiHidden="1" w:unhideWhenUsed="1"/>
+    <w:lsdException w:name="List Bullet" w:semiHidden="1" w:unhideWhenUsed="1"/>
+    <w:lsdException w:name="List Number" w:semiHidden="1" w:unhideWhenUsed="1"/>
+    <w:lsdException w:name="List 2" w:semiHidden="1" w:unhideWhenUsed="1"/>
+    <w:lsdException w:name="List 3" w:semiHidden="1" w:unhideWhenUsed="1"/>
+    <w:lsdException w:name="List 4" w:semiHidden="1" w:unhideWhenUsed="1"/>
+    <w:lsdException w:name="List 5" w:semiHidden="1" w:unhideWhenUsed="1"/>
+    <w:lsdException w:name="List Bullet 2" w:semiHidden="1" w:unhideWhenUsed="1"/>
+    <w:lsdException w:name="List Bullet 3" w:semiHidden="1" w:unhideWhenUsed="1"/>
+    <w:lsdException w:name="List Bullet 4" w:semiHidden="1" w:unhideWhenUsed="1"/>
+    <w:lsdException w:name="List Bullet 5" w:semiHidden="1" w:unhideWhenUsed="1"/>
+    <w:lsdException w:name="List Number 2" w:semiHidden="1" w:unhideWhenUsed="1"/>
+    <w:lsdException w:name="List Number 3" w:semiHidden="1" w:unhideWhenUsed="1"/>
+    <w:lsdException w:name="List Number 4" w:semiHidden="1" w:unhideWhenUsed="1"/>
+    <w:lsdException w:name="List Number 5" w:semiHidden="1" w:unhideWhenUsed="1"/>
+    <w:lsdException w:name="Title" w:uiPriority="10" w:qFormat="1"/>
+    <w:lsdException w:name="Closing" w:semiHidden="1" w:unhideWhenUsed="1"/>
+    <w:lsdException w:name="Signature" w:semiHidden="1" w:unhideWhenUsed="1"/>
+    <w:lsdException w:name="Default Paragraph Font" w:semiHidden="1" w:uiPriority="1" w:unhideWhenUsed="1"/>
+    <w:lsdException w:name="Body Text" w:semiHidden="1" w:unhideWhenUsed="1"/>
+    <w:lsdException w:name="Body Text Indent" w:semiHidden="1" w:unhideWhenUsed="1"/>
+    <w:lsdException w:name="List Continue" w:semiHidden="1" w:unhideWhenUsed="1"/>
+    <w:lsdException w:name="List Continue 2" w:semiHidden="1" w:unhideWhenUsed="1"/>
+    <w:lsdException w:name="List Continue 3" w:semiHidden="1" w:unhideWhenUsed="1"/>
+    <w:lsdException w:name="List Continue 4" w:semiHidden="1" w:unhideWhenUsed="1"/>
+    <w:lsdException w:name="List Continue 5" w:semiHidden="1" w:unhideWhenUsed="1"/>
+    <w:lsdException w:name="Message Header" w:semiHidden="1" w:unhideWhenUsed="1"/>
+    <w:lsdException w:name="Subtitle" w:uiPriority="11" w:qFormat="1"/>
+    <w:lsdException w:name="Salutation" w:semiHidden="1" w:unhideWhenUsed="1"/>
+    <w:lsdException w:name="Date" w:semiHidden="1" w:unhideWhenUsed="1"/>
+    <w:lsdException w:name="Body Text First Indent" w:semiHidden="1" w:unhideWhenUsed="1"/>
+    <w:lsdException w:name="Body Text First Indent 2" w:semiHidden="1" w:unhideWhenUsed="1"/>
+    <w:lsdException w:name="Note Heading" w:semiHidden="1" w:unhideWhenUsed="1"/>
+    <w:lsdException w:name="Body Text 2" w:semiHidden="1" w:unhideWhenUsed="1"/>
+    <w:lsdException w:name="Body Text 3" w:semiHidden="1" w:unhideWhenUsed="1"/>
+    <w:lsdException w:name="Body Text Indent 2" w:semiHidden="1" w:unhideWhenUsed="1"/>
+    <w:lsdException w:name="Body Text Indent 3" w:semiHidden="1" w:unhideWhenUsed="1"/>
+    <w:lsdException w:name="Block Text" w:semiHidden="1" w:unhideWhenUsed="1"/>
+    <w:lsdException w:name="Hyperlink" w:semiHidden="1" w:unhideWhenUsed="1"/>
+    <w:lsdException w:name="FollowedHyperlink" w:semiHidden="1" w:unhideWhenUsed="1"/>
+    <w:lsdException w:name="Strong" w:uiPriority="22" w:qFormat="1"/>
+    <w:lsdException w:name="Emphasis" w:uiPriority="20" w:qFormat="1"/>
+    <w:lsdException w:name="Document Map" w:semiHidden="1" w:unhideWhenUsed="1"/>
+    <w:lsdException w:name="Plain Text" w:semiHidden="1" w:unhideWhenUsed="1"/>
+    <w:lsdException w:name="E-mail Signature" w:semiHidden="1" w:unhideWhenUsed="1"/>
+    <w:lsdException w:name="HTML Top of Form" w:semiHidden="1" w:unhideWhenUsed="1"/>
+    <w:lsdException w:name="HTML Bottom of Form" w:semiHidden="1" w:unhideWhenUsed="1"/>
+    <w:lsdException w:name="Normal (Web)" w:semiHidden="1" w:unhideWhenUsed="1"/>
+    <w:lsdException w:name="HTML Acronym" w:semiHidden="1" w:unhideWhenUsed="1"/>
+    <w:lsdException w:name="HTML Address" w:semiHidden="1" w:unhideWhenUsed="1"/>
+    <w:lsdException w:name="HTML Cite" w:semiHidden="1" w:unhideWhenUsed="1"/>
+    <w:lsdException w:name="HTML Code" w:semiHidden="1" w:unhideWhenUsed="1"/>
+    <w:lsdException w:name="HTML Definition" w:semiHidden="1" w:unhideWhenUsed="1"/>
+    <w:lsdException w:name="HTML Keyboard" w:semiHidden="1" w:unhideWhenUsed="1"/>
+    <w:lsdException w:name="HTML Preformatted" w:semiHidden="1" w:unhideWhenUsed="1"/>
+    <w:lsdException w:name="HTML Sample" w:semiHidden="1" w:unhideWhenUsed="1"/>
+    <w:lsdException w:name="HTML Typewriter" w:semiHidden="1" w:unhideWhenUsed="1"/>
+    <w:lsdException w:name="HTML Variable" w:semiHidden="1" w:unhideWhenUsed="1"/>
+    <w:lsdException w:name="Normal Table" w:semiHidden="1" w:unhideWhenUsed="1"/>
+    <w:lsdException w:name="annotation subject" w:semiHidden="1" w:unhideWhenUsed="1"/>
+    <w:lsdException w:name="No List" w:semiHidden="1" w:unhideWhenUsed="1"/>
+    <w:lsdException w:name="Outline List 1" w:semiHidden="1" w:unhideWhenUsed="1"/>
+    <w:lsdException w:name="Outline List 2" w:semiHidden="1" w:unhideWhenUsed="1"/>
+    <w:lsdException w:name="Outline List 3" w:semiHidden="1" w:unhideWhenUsed="1"/>
+    <w:lsdException w:name="Table Simple 1" w:semiHidden="1" w:unhideWhenUsed="1"/>
+    <w:lsdException w:name="Table Simple 2" w:semiHidden="1" w:unhideWhenUsed="1"/>
+    <w:lsdException w:name="Table Simple 3" w:semiHidden="1" w:unhideWhenUsed="1"/>
+    <w:lsdException w:name="Table Classic 1" w:semiHidden="1" w:unhideWhenUsed="1"/>
+    <w:lsdException w:name="Table Classic 2" w:semiHidden="1" w:unhideWhenUsed="1"/>
+    <w:lsdException w:name="Table Classic 3" w:semiHidden="1" w:unhideWhenUsed="1"/>
+    <w:lsdException w:name="Table Classic 4" w:semiHidden="1" w:unhideWhenUsed="1"/>
+    <w:lsdException w:name="Table Colorful 1" w:semiHidden="1" w:unhideWhenUsed="1"/>
+    <w:lsdException w:name="Table Colorful 2" w:semiHidden="1" w:unhideWhenUsed="1"/>
+    <w:lsdException w:name="Table Colorful 3" w:semiHidden="1" w:unhideWhenUsed="1"/>
+    <w:lsdException w:name="Table Columns 1" w:semiHidden="1" w:unhideWhenUsed="1"/>
+    <w:lsdException w:name="Table Columns 2" w:semiHidden="1" w:unhideWhenUsed="1"/>
+    <w:lsdException w:name="Table Columns 3" w:semiHidden="1" w:unhideWhenUsed="1"/>
+    <w:lsdException w:name="Table Columns 4" w:semiHidden="1" w:unhideWhenUsed="1"/>
+    <w:lsdException w:name="Table Columns 5" w:semiHidden="1" w:unhideWhenUsed="1"/>
+    <w:lsdException w:name="Table Grid 1" w:semiHidden="1" w:unhideWhenUsed="1"/>
+    <w:lsdException w:name="Table Grid 2" w:semiHidden="1" w:unhideWhenUsed="1"/>
+    <w:lsdException w:name="Table Grid 3" w:semiHidden="1" w:unhideWhenUsed="1"/>
+    <w:lsdException w:name="Table Grid 4" w:semiHidden="1" w:unhideWhenUsed="1"/>
+    <w:lsdException w:name="Table Grid 5" w:semiHidden="1" w:unhideWhenUsed="1"/>
+    <w:lsdException w:name="Table Grid 6" w:semiHidden="1" w:unhideWhenUsed="1"/>
+    <w:lsdException w:name="Table Grid 7" w:semiHidden="1" w:unhideWhenUsed="1"/>
+    <w:lsdException w:name="Table Grid 8" w:semiHidden="1" w:unhideWhenUsed="1"/>
+    <w:lsdException w:name="Table List 1" w:semiHidden="1" w:unhideWhenUsed="1"/>
+    <w:lsdException w:name="Table List 2" w:semiHidden="1" w:unhideWhenUsed="1"/>
+    <w:lsdException w:name="Table List 3" w:semiHidden="1" w:unhideWhenUsed="1"/>
+    <w:lsdException w:name="Table List 4" w:semiHidden="1" w:unhideWhenUsed="1"/>
+    <w:lsdException w:name="Table List 5" w:semiHidden="1" w:unhideWhenUsed="1"/>
+    <w:lsdException w:name="Table List 6" w:semiHidden="1" w:unhideWhenUsed="1"/>
+    <w:lsdException w:name="Table List 7" w:semiHidden="1" w:unhideWhenUsed="1"/>
+    <w:lsdException w:name="Table List 8" w:semiHidden="1" w:unhideWhenUsed="1"/>
+    <w:lsdException w:name="Table 3D effects 1" w:semiHidden="1" w:unhideWhenUsed="1"/>
+    <w:lsdException w:name="Table 3D effects 2" w:semiHidden="1" w:unhideWhenUsed="1"/>
+    <w:lsdException w:name="Table 3D effects 3" w:semiHidden="1" w:unhideWhenUsed="1"/>
+    <w:lsdException w:name="Table Contemporary" w:semiHidden="1" w:unhideWhenUsed="1"/>
+    <w:lsdException w:name="Table Elegant" w:semiHidden="1" w:unhideWhenUsed="1"/>
+    <w:lsdException w:name="Table Professional" w:semiHidden="1" w:unhideWhenUsed="1"/>
+    <w:lsdException w:name="Table Subtle 1" w:semiHidden="1" w:unhideWhenUsed="1"/>
+    <w:lsdException w:name="Table Subtle 2" w:semiHidden="1" w:unhideWhenUsed="1"/>
+    <w:lsdException w:name="Table Web 1" w:semiHidden="1" w:unhideWhenUsed="1"/>
+    <w:lsdException w:name="Table Web 2" w:semiHidden="1" w:unhideWhenUsed="1"/>
+    <w:lsdException w:name="Table Web 3" w:semiHidden="1" w:unhideWhenUsed="1"/>
+    <w:lsdException w:name="Balloon Text" w:semiHidden="1" w:unhideWhenUsed="1"/>
+    <w:lsdException w:name="Table Grid" w:uiPriority="39"/>
+    <w:lsdException w:name="Table Theme" w:semiHidden="1" w:unhideWhenUsed="1"/>
+    <w:lsdException w:name="Placeholder Text" w:semiHidden="1"/>
+    <w:lsdException w:name="No Spacing" w:uiPriority="1" w:qFormat="1"/>
+    <w:lsdException w:name="Light Shading" w:uiPriority="60"/>
+    <w:lsdException w:name="Light List" w:uiPriority="61"/>
+    <w:lsdException w:name="Light Grid" w:uiPriority="62"/>
+    <w:lsdException w:name="Medium Shading 1" w:uiPriority="63"/>
+    <w:lsdException w:name="Medium Shading 2" w:uiPriority="64"/>
+    <w:lsdException w:name="Medium List 1" w:uiPriority="65"/>
+    <w:lsdException w:name="Medium List 2" w:uiPriority="66"/>
+    <w:lsdException w:name="Medium Grid 1" w:uiPriority="67"/>
+    <w:lsdException w:name="Medium Grid 2" w:uiPriority="68"/>
+    <w:lsdException w:name="Medium Grid 3" w:uiPriority="69"/>
+    <w:lsdException w:name="Dark List" w:uiPriority="70"/>
+    <w:lsdException w:name="Colorful Shading" w:uiPriority="71"/>
+    <w:lsdException w:name="Colorful List" w:uiPriority="72"/>
+    <w:lsdException w:name="Colorful Grid" w:uiPriority="73"/>
+    <w:lsdException w:name="Light Shading Accent 1" w:uiPriority="60"/>
+    <w:lsdException w:name="Light List Accent 1" w:uiPriority="61"/>
+    <w:lsdException w:name="Light Grid Accent 1" w:uiPriority="62"/>
+    <w:lsdException w:name="Medium Shading 1 Accent 1" w:uiPriority="63"/>
+    <w:lsdException w:name="Medium Shading 2 Accent 1" w:uiPriority="64"/>
+    <w:lsdException w:name="Medium List 1 Accent 1" w:uiPriority="65"/>
+    <w:lsdException w:name="Revision" w:semiHidden="1"/>
+    <w:lsdException w:name="List Paragraph" w:uiPriority="34" w:qFormat="1"/>
+    <w:lsdException w:name="Quote" w:uiPriority="29" w:qFormat="1"/>
+    <w:lsdException w:name="Intense Quote" w:uiPriority="30" w:qFormat="1"/>
+    <w:lsdException w:name="Medium List 2 Accent 1" w:uiPriority="66"/>
+    <w:lsdException w:name="Medium Grid 1 Accent 1" w:uiPriority="67"/>
+    <w:lsdException w:name="Medium Grid 2 Accent 1" w:uiPriority="68"/>
+    <w:lsdException w:name="Medium Grid 3 Accent 1" w:uiPriority="69"/>
+    <w:lsdException w:name="Dark List Accent 1" w:uiPriority="70"/>
+    <w:lsdException w:name="Colorful Shading Accent 1" w:uiPriority="71"/>
+    <w:lsdException w:name="Colorful List Accent 1" w:uiPriority="72"/>
+    <w:lsdException w:name="Colorful Grid Accent 1" w:uiPriority="73"/>
+    <w:lsdException w:name="Light Shading Accent 2" w:uiPriority="60"/>
+    <w:lsdException w:name="Light List Accent 2" w:uiPriority="61"/>
+    <w:lsdException w:name="Light Grid Accent 2" w:uiPriority="62"/>
+    <w:lsdException w:name="Medium Shading 1 Accent 2" w:uiPriority="63"/>
+    <w:lsdException w:name="Medium Shading 2 Accent 2" w:uiPriority="64"/>
+    <w:lsdException w:name="Medium List 1 Accent 2" w:uiPriority="65"/>
+    <w:lsdException w:name="Medium List 2 Accent 2" w:uiPriority="66"/>
+    <w:lsdException w:name="Medium Grid 1 Accent 2" w:uiPriority="67"/>
+    <w:lsdException w:name="Medium Grid 2 Accent 2" w:uiPriority="68"/>
+    <w:lsdException w:name="Medium Grid 3 Accent 2" w:uiPriority="69"/>
+    <w:lsdException w:name="Dark List Accent 2" w:uiPriority="70"/>
+    <w:lsdException w:name="Colorful Shading Accent 2" w:uiPriority="71"/>
+    <w:lsdException w:name="Colorful List Accent 2" w:uiPriority="72"/>
+    <w:lsdException w:name="Colorful Grid Accent 2" w:uiPriority="73"/>
+    <w:lsdException w:name="Light Shading Accent 3" w:uiPriority="60"/>
+    <w:lsdException w:name="Light List Accent 3" w:uiPriority="61"/>
+    <w:lsdException w:name="Light Grid Accent 3" w:uiPriority="62"/>
+    <w:lsdException w:name="Medium Shading 1 Accent 3" w:uiPriority="63"/>
+    <w:lsdException w:name="Medium Shading 2 Accent 3" w:uiPriority="64"/>
+    <w:lsdException w:name="Medium List 1 Accent 3" w:uiPriority="65"/>
+    <w:lsdException w:name="Medium List 2 Accent 3" w:uiPriority="66"/>
+    <w:lsdException w:name="Medium Grid 1 Accent 3" w:uiPriority="67"/>
+    <w:lsdException w:name="Medium Grid 2 Accent 3" w:uiPriority="68"/>
+    <w:lsdException w:name="Medium Grid 3 Accent 3" w:uiPriority="69"/>
+    <w:lsdException w:name="Dark List Accent 3" w:uiPriority="70"/>
+    <w:lsdException w:name="Colorful Shading Accent 3" w:uiPriority="71"/>
+    <w:lsdException w:name="Colorful List Accent 3" w:uiPriority="72"/>
+    <w:lsdException w:name="Colorful Grid Accent 3" w:uiPriority="73"/>
+    <w:lsdException w:name="Light Shading Accent 4" w:uiPriority="60"/>
+    <w:lsdException w:name="Light List Accent 4" w:uiPriority="61"/>
+    <w:lsdException w:name="Light Grid Accent 4" w:uiPriority="62"/>
+    <w:lsdException w:name="Medium Shading 1 Accent 4" w:uiPriority="63"/>
+    <w:lsdException w:name="Medium Shading 2 Accent 4" w:uiPriority="64"/>
+    <w:lsdException w:name="Medium List 1 Accent 4" w:uiPriority="65"/>
+    <w:lsdException w:name="Medium List 2 Accent 4" w:uiPriority="66"/>
+    <w:lsdException w:name="Medium Grid 1 Accent 4" w:uiPriority="67"/>
+    <w:lsdException w:name="Medium Grid 2 Accent 4" w:uiPriority="68"/>
+    <w:lsdException w:name="Medium Grid 3 Accent 4" w:uiPriority="69"/>
+    <w:lsdException w:name="Dark List Accent 4" w:uiPriority="70"/>
+    <w:lsdException w:name="Colorful Shading Accent 4" w:uiPriority="71"/>
+    <w:lsdException w:name="Colorful List Accent 4" w:uiPriority="72"/>
+    <w:lsdException w:name="Colorful Grid Accent 4" w:uiPriority="73"/>
+    <w:lsdException w:name="Light Shading Accent 5" w:uiPriority="60"/>
+    <w:lsdException w:name="Light List Accent 5" w:uiPriority="61"/>
+    <w:lsdException w:name="Light Grid Accent 5" w:uiPriority="62"/>
+    <w:lsdException w:name="Medium Shading 1 Accent 5" w:uiPriority="63"/>
+    <w:lsdException w:name="Medium Shading 2 Accent 5" w:uiPriority="64"/>
+    <w:lsdException w:name="Medium List 1 Accent 5" w:uiPriority="65"/>
+    <w:lsdException w:name="Medium List 2 Accent 5" w:uiPriority="66"/>
+    <w:lsdException w:name="Medium Grid 1 Accent 5" w:uiPriority="67"/>
+    <w:lsdException w:name="Medium Grid 2 Accent 5" w:uiPriority="68"/>
+    <w:lsdException w:name="Medium Grid 3 Accent 5" w:uiPriority="69"/>
+    <w:lsdException w:name="Dark List Accent 5" w:uiPriority="70"/>
+    <w:lsdException w:name="Colorful Shading Accent 5" w:uiPriority="71"/>
+    <w:lsdException w:name="Colorful List Accent 5" w:uiPriority="72"/>
+    <w:lsdException w:name="Colorful Grid Accent 5" w:uiPriority="73"/>
+    <w:lsdException w:name="Light Shading Accent 6" w:uiPriority="60"/>
+    <w:lsdException w:name="Light List Accent 6" w:uiPriority="61"/>
+    <w:lsdException w:name="Light Grid Accent 6" w:uiPriority="62"/>
+    <w:lsdException w:name="Medium Shading 1 Accent 6" w:uiPriority="63"/>
+    <w:lsdException w:name="Medium Shading 2 Accent 6" w:uiPriority="64"/>
+    <w:lsdException w:name="Medium List 1 Accent 6" w:uiPriority="65"/>
+    <w:lsdException w:name="Medium List 2 Accent 6" w:uiPriority="66"/>
+    <w:lsdException w:name="Medium Grid 1 Accent 6" w:uiPriority="67"/>
+    <w:lsdException w:name="Medium Grid 2 Accent 6" w:uiPriority="68"/>
+    <w:lsdException w:name="Medium Grid 3 Accent 6" w:uiPriority="69"/>
+    <w:lsdException w:name="Dark List Accent 6" w:uiPriority="70"/>
+    <w:lsdException w:name="Colorful Shading Accent 6" w:uiPriority="71"/>
+    <w:lsdException w:name="Colorful List Accent 6" w:uiPriority="72"/>
+    <w:lsdException w:name="Colorful Grid Accent 6" w:uiPriority="73"/>
+    <w:lsdException w:name="Subtle Emphasis" w:uiPriority="19" w:qFormat="1"/>
+    <w:lsdException w:name="Intense Emphasis" w:uiPriority="21" w:qFormat="1"/>
+    <w:lsdException w:name="Subtle Reference" w:uiPriority="31" w:qFormat="1"/>
+    <w:lsdException w:name="Intense Reference" w:uiPriority="32" w:qFormat="1"/>
+    <w:lsdException w:name="Book Title" w:uiPriority="33" w:qFormat="1"/>
+    <w:lsdException w:name="Bibliography" w:semiHidden="1" w:uiPriority="37" w:unhideWhenUsed="1"/>
+    <w:lsdException w:name="TOC Heading" w:semiHidden="1" w:uiPriority="39" w:unhideWhenUsed="1" w:qFormat="1"/>
+    <w:lsdException w:name="Plain Table 1" w:uiPriority="41"/>
+    <w:lsdException w:name="Plain Table 2" w:uiPriority="42"/>
+    <w:lsdException w:name="Plain Table 3" w:uiPriority="43"/>
+    <w:lsdException w:name="Plain Table 4" w:uiPriority="44"/>
+    <w:lsdException w:name="Plain Table 5" w:uiPriority="45"/>
+    <w:lsdException w:name="Grid Table Light" w:uiPriority="40"/>
+    <w:lsdException w:name="Grid Table 1 Light" w:uiPriority="46"/>
+    <w:lsdException w:name="Grid Table 2" w:uiPriority="47"/>
+    <w:lsdException w:name="Grid Table 3" w:uiPriority="48"/>
+    <w:lsdException w:name="Grid Table 4" w:uiPriority="49"/>
+    <w:lsdException w:name="Grid Table 5 Dark" w:uiPriority="50"/>
+    <w:lsdException w:name="Grid Table 6 Colorful" w:uiPriority="51"/>
+    <w:lsdException w:name="Grid Table 7 Colorful" w:uiPriority="52"/>
+    <w:lsdException w:name="Grid Table 1 Light Accent 1" w:uiPriority="46"/>
+    <w:lsdException w:name="Grid Table 2 Accent 1" w:uiPriority="47"/>
+    <w:lsdException w:name="Grid Table 3 Accent 1" w:uiPriority="48"/>
+    <w:lsdException w:name="Grid Table 4 Accent 1" w:uiPriority="49"/>
+    <w:lsdException w:name="Grid Table 5 Dark Accent 1" w:uiPriority="50"/>
+    <w:lsdException w:name="Grid Table 6 Colorful Accent 1" w:uiPriority="51"/>
+    <w:lsdException w:name="Grid Table 7 Colorful Accent 1" w:uiPriority="52"/>
+    <w:lsdException w:name="Grid Table 1 Light Accent 2" w:uiPriority="46"/>
+    <w:lsdException w:name="Grid Table 2 Accent 2" w:uiPriority="47"/>
+    <w:lsdException w:name="Grid Table 3 Accent 2" w:uiPriority="48"/>
+    <w:lsdException w:name="Grid Table 4 Accent 2" w:uiPriority="49"/>
+    <w:lsdException w:name="Grid Table 5 Dark Accent 2" w:uiPriority="50"/>
+    <w:lsdException w:name="Grid Table 6 Colorful Accent 2" w:uiPriority="51"/>
+    <w:lsdException w:name="Grid Table 7 Colorful Accent 2" w:uiPriority="52"/>
+    <w:lsdException w:name="Grid Table 1 Light Accent 3" w:uiPriority="46"/>
+    <w:lsdException w:name="Grid Table 2 Accent 3" w:uiPriority="47"/>
+    <w:lsdException w:name="Grid Table 3 Accent 3" w:uiPriority="48"/>
+    <w:lsdException w:name="Grid Table 4 Accent 3" w:uiPriority="49"/>
+    <w:lsdException w:name="Grid Table 5 Dark Accent 3" w:uiPriority="50"/>
+    <w:lsdException w:name="Grid Table 6 Colorful Accent 3" w:uiPriority="51"/>
+    <w:lsdException w:name="Grid Table 7 Colorful Accent 3" w:uiPriority="52"/>
+    <w:lsdException w:name="Grid Table 1 Light Accent 4" w:uiPriority="46"/>
+    <w:lsdException w:name="Grid Table 2 Accent 4" w:uiPriority="47"/>
+    <w:lsdException w:name="Grid Table 3 Accent 4" w:uiPriority="48"/>
+    <w:lsdException w:name="Grid Table 4 Accent 4" w:uiPriority="49"/>
+    <w:lsdException w:name="Grid Table 5 Dark Accent 4" w:uiPriority="50"/>
+    <w:lsdException w:name="Grid Table 6 Colorful Accent 4" w:uiPriority="51"/>
+    <w:lsdException w:name="Grid Table 7 Colorful Accent 4" w:uiPriority="52"/>
+    <w:lsdException w:name="Grid Table 1 Light Accent 5" w:uiPriority="46"/>
+    <w:lsdException w:name="Grid Table 2 Accent 5" w:uiPriority="47"/>
+    <w:lsdException w:name="Grid Table 3 Accent 5" w:uiPriority="48"/>
+    <w:lsdException w:name="Grid Table 4 Accent 5" w:uiPriority="49"/>
+    <w:lsdException w:name="Grid Table 5 Dark Accent 5" w:uiPriority="50"/>
+    <w:lsdException w:name="Grid Table 6 Colorful Accent 5" w:uiPriority="51"/>
+    <w:lsdException w:name="Grid Table 7 Colorful Accent 5" w:uiPriority="52"/>
+    <w:lsdException w:name="Grid Table 1 Light Accent 6" w:uiPriority="46"/>
+    <w:lsdException w:name="Grid Table 2 Accent 6" w:uiPriority="47"/>
+    <w:lsdException w:name="Grid Table 3 Accent 6" w:uiPriority="48"/>
+    <w:lsdException w:name="Grid Table 4 Accent 6" w:uiPriority="49"/>
+    <w:lsdException w:name="Grid Table 5 Dark Accent 6" w:uiPriority="50"/>
+    <w:lsdException w:name="Grid Table 6 Colorful Accent 6" w:uiPriority="51"/>
+    <w:lsdException w:name="Grid Table 7 Colorful Accent 6" w:uiPriority="52"/>
+    <w:lsdException w:name="List Table 1 Light" w:uiPriority="46"/>
+    <w:lsdException w:name="List Table 2" w:uiPriority="47"/>
+    <w:lsdException w:name="List Table 3" w:uiPriority="48"/>
+    <w:lsdException w:name="List Table 4" w:uiPriority="49"/>
+    <w:lsdException w:name="List Table 5 Dark" w:uiPriority="50"/>
+    <w:lsdException w:name="List Table 6 Colorful" w:uiPriority="51"/>
+    <w:lsdException w:name="List Table 7 Colorful" w:uiPriority="52"/>
+    <w:lsdException w:name="List Table 1 Light Accent 1" w:uiPriority="46"/>
+    <w:lsdException w:name="List Table 2 Accent 1" w:uiPriority="47"/>
+    <w:lsdException w:name="List Table 3 Accent 1" w:uiPriority="48"/>
+    <w:lsdException w:name="List Table 4 Accent 1" w:uiPriority="49"/>
+    <w:lsdException w:name="List Table 5 Dark Accent 1" w:uiPriority="50"/>
+    <w:lsdException w:name="List Table 6 Colorful Accent 1" w:uiPriority="51"/>
+    <w:lsdException w:name="List Table 7 Colorful Accent 1" w:uiPriority="52"/>
+    <w:lsdException w:name="List Table 1 Light Accent 2" w:uiPriority="46"/>
+    <w:lsdException w:name="List Table 2 Accent 2" w:uiPriority="47"/>
+    <w:lsdException w:name="List Table 3 Accent 2" w:uiPriority="48"/>
+    <w:lsdException w:name="List Table 4 Accent 2" w:uiPriority="49"/>
+    <w:lsdException w:name="List Table 5 Dark Accent 2" w:uiPriority="50"/>
+    <w:lsdException w:name="List Table 6 Colorful Accent 2" w:uiPriority="51"/>
+    <w:lsdException w:name="List Table 7 Colorful Accent 2" w:uiPriority="52"/>
+    <w:lsdException w:name="List Table 1 Light Accent 3" w:uiPriority="46"/>
+    <w:lsdException w:name="List Table 2 Accent 3" w:uiPriority="47"/>
+    <w:lsdException w:name="List Table 3 Accent 3" w:uiPriority="48"/>
+    <w:lsdException w:name="List Table 4 Accent 3" w:uiPriority="49"/>
+    <w:lsdException w:name="List Table 5 Dark Accent 3" w:uiPriority="50"/>
+    <w:lsdException w:name="List Table 6 Colorful Accent 3" w:uiPriority="51"/>
+    <w:lsdException w:name="List Table 7 Colorful Accent 3" w:uiPriority="52"/>
+    <w:lsdException w:name="List Table 1 Light Accent 4" w:uiPriority="46"/>
+    <w:lsdException w:name="List Table 2 Accent 4" w:uiPriority="47"/>
+    <w:lsdException w:name="List Table 3 Accent 4" w:uiPriority="48"/>
+    <w:lsdException w:name="List Table 4 Accent 4" w:uiPriority="49"/>
+    <w:lsdException w:name="List Table 5 Dark Accent 4" w:uiPriority="50"/>
+    <w:lsdException w:name="List Table 6 Colorful Accent 4" w:uiPriority="51"/>
+    <w:lsdException w:name="List Table 7 Colorful Accent 4" w:uiPriority="52"/>
+    <w:lsdException w:name="List Table 1 Light Accent 5" w:uiPriority="46"/>
+    <w:lsdException w:name="List Table 2 Accent 5" w:uiPriority="47"/>
+    <w:lsdException w:name="List Table 3 Accent 5" w:uiPriority="48"/>
+    <w:lsdException w:name="List Table 4 Accent 5" w:uiPriority="49"/>
+    <w:lsdException w:name="List Table 5 Dark Accent 5" w:uiPriority="50"/>
+    <w:lsdException w:name="List Table 6 Colorful Accent 5" w:uiPriority="51"/>
+    <w:lsdException w:name="List Table 7 Colorful Accent 5" w:uiPriority="52"/>
+    <w:lsdException w:name="List Table 1 Light Accent 6" w:uiPriority="46"/>
+    <w:lsdException w:name="List Table 2 Accent 6" w:uiPriority="47"/>
+    <w:lsdException w:name="List Table 3 Accent 6" w:uiPriority="48"/>
+    <w:lsdException w:name="List Table 4 Accent 6" w:uiPriority="49"/>
+    <w:lsdException w:name="List Table 5 Dark Accent 6" w:uiPriority="50"/>
+    <w:lsdException w:name="List Table 6 Colorful Accent 6" w:uiPriority="51"/>
+    <w:lsdException w:name="List Table 7 Colorful Accent 6" w:uiPriority="52"/>
   </w:latentStyles>
   <w:style w:type="paragraph" w:default="1" w:styleId="Normal">
     <w:name w:val="Normal"/>
@@ -4446,7 +4970,7 @@
   <a:extraClrSchemeLst/>
   <a:extLst>
     <a:ext uri="{05A4C25C-085E-4340-85A3-A5531E510DB2}">
-      <thm15:themeFamily xmlns:thm15="http://schemas.microsoft.com/office/thememl/2012/main" xmlns="" name="Office Theme" id="{62F939B6-93AF-4DB8-9C6B-D6C7DFDC589F}" vid="{4A3C46E8-61CC-4603-A589-7422A47A8E4A}"/>
+      <thm15:themeFamily xmlns:thm15="http://schemas.microsoft.com/office/thememl/2012/main" name="Office Theme" id="{62F939B6-93AF-4DB8-9C6B-D6C7DFDC589F}" vid="{4A3C46E8-61CC-4603-A589-7422A47A8E4A}"/>
     </a:ext>
   </a:extLst>
 </a:theme>

</xml_diff>

<commit_message>
versão usada no voo
</commit_message>
<xml_diff>
--- a/docs/Operations Checklist.docx
+++ b/docs/Operations Checklist.docx
@@ -1129,26 +1129,6 @@
       <w:pPr>
         <w:pStyle w:val="ListParagraph"/>
         <w:numPr>
-          <w:ilvl w:val="1"/>
-          <w:numId w:val="2"/>
-        </w:numPr>
-        <w:rPr>
-          <w:sz w:val="28"/>
-          <w:lang w:val="en-US"/>
-        </w:rPr>
-      </w:pPr>
-      <w:r>
-        <w:rPr>
-          <w:sz w:val="28"/>
-          <w:lang w:val="en-US"/>
-        </w:rPr>
-        <w:t>Check communications - SPOT</w:t>
-      </w:r>
-    </w:p>
-    <w:p>
-      <w:pPr>
-        <w:pStyle w:val="ListParagraph"/>
-        <w:numPr>
           <w:ilvl w:val="0"/>
           <w:numId w:val="2"/>
         </w:numPr>
@@ -1204,86 +1184,6 @@
       <w:pPr>
         <w:pStyle w:val="ListParagraph"/>
         <w:numPr>
-          <w:ilvl w:val="1"/>
-          <w:numId w:val="2"/>
-        </w:numPr>
-        <w:rPr>
-          <w:sz w:val="28"/>
-          <w:lang w:val="en-US"/>
-        </w:rPr>
-      </w:pPr>
-      <w:r>
-        <w:rPr>
-          <w:sz w:val="28"/>
-          <w:lang w:val="en-US"/>
-        </w:rPr>
-        <w:t>Duct tape</w:t>
-      </w:r>
-    </w:p>
-    <w:p>
-      <w:pPr>
-        <w:pStyle w:val="ListParagraph"/>
-        <w:numPr>
-          <w:ilvl w:val="1"/>
-          <w:numId w:val="2"/>
-        </w:numPr>
-        <w:rPr>
-          <w:sz w:val="28"/>
-          <w:lang w:val="en-US"/>
-        </w:rPr>
-      </w:pPr>
-      <w:r>
-        <w:rPr>
-          <w:sz w:val="28"/>
-          <w:lang w:val="en-US"/>
-        </w:rPr>
-        <w:t>Payload box labels (info tag)</w:t>
-      </w:r>
-    </w:p>
-    <w:p>
-      <w:pPr>
-        <w:pStyle w:val="ListParagraph"/>
-        <w:numPr>
-          <w:ilvl w:val="1"/>
-          <w:numId w:val="2"/>
-        </w:numPr>
-        <w:rPr>
-          <w:sz w:val="28"/>
-          <w:lang w:val="en-US"/>
-        </w:rPr>
-      </w:pPr>
-      <w:r>
-        <w:rPr>
-          <w:sz w:val="28"/>
-          <w:lang w:val="en-US"/>
-        </w:rPr>
-        <w:t>Protecting blanket</w:t>
-      </w:r>
-    </w:p>
-    <w:p>
-      <w:pPr>
-        <w:pStyle w:val="ListParagraph"/>
-        <w:numPr>
-          <w:ilvl w:val="1"/>
-          <w:numId w:val="2"/>
-        </w:numPr>
-        <w:rPr>
-          <w:sz w:val="28"/>
-          <w:lang w:val="en-US"/>
-        </w:rPr>
-      </w:pPr>
-      <w:r>
-        <w:rPr>
-          <w:sz w:val="28"/>
-          <w:lang w:val="en-US"/>
-        </w:rPr>
-        <w:t>Cable ties (minimum 10 pieces)</w:t>
-      </w:r>
-    </w:p>
-    <w:p>
-      <w:pPr>
-        <w:pStyle w:val="ListParagraph"/>
-        <w:numPr>
           <w:ilvl w:val="0"/>
           <w:numId w:val="2"/>
         </w:numPr>
@@ -1325,6 +1225,26 @@
           <w:sz w:val="28"/>
           <w:lang w:val="en-US"/>
         </w:rPr>
+        <w:t>Check payload materials</w:t>
+      </w:r>
+    </w:p>
+    <w:p>
+      <w:pPr>
+        <w:pStyle w:val="ListParagraph"/>
+        <w:numPr>
+          <w:ilvl w:val="1"/>
+          <w:numId w:val="2"/>
+        </w:numPr>
+        <w:rPr>
+          <w:sz w:val="28"/>
+          <w:lang w:val="en-US"/>
+        </w:rPr>
+      </w:pPr>
+      <w:r>
+        <w:rPr>
+          <w:sz w:val="28"/>
+          <w:lang w:val="en-US"/>
+        </w:rPr>
         <w:t>Payload box closed and sealed</w:t>
       </w:r>
     </w:p>
@@ -1413,27 +1333,21 @@
           <w:sz w:val="28"/>
           <w:lang w:val="en-US"/>
         </w:rPr>
-        <w:t>Balloon</w:t>
-      </w:r>
-    </w:p>
-    <w:p>
-      <w:pPr>
-        <w:pStyle w:val="ListParagraph"/>
-        <w:numPr>
-          <w:ilvl w:val="1"/>
-          <w:numId w:val="2"/>
-        </w:numPr>
-        <w:rPr>
-          <w:sz w:val="28"/>
-          <w:lang w:val="en-US"/>
-        </w:rPr>
-      </w:pPr>
-      <w:r>
-        <w:rPr>
-          <w:sz w:val="28"/>
-          <w:lang w:val="en-US"/>
-        </w:rPr>
-        <w:t>Latex gloves</w:t>
+        <w:t>Check b</w:t>
+      </w:r>
+      <w:r>
+        <w:rPr>
+          <w:sz w:val="28"/>
+          <w:lang w:val="en-US"/>
+        </w:rPr>
+        <w:t>alloon</w:t>
+      </w:r>
+      <w:r>
+        <w:rPr>
+          <w:sz w:val="28"/>
+          <w:lang w:val="en-US"/>
+        </w:rPr>
+        <w:t xml:space="preserve"> materials</w:t>
       </w:r>
     </w:p>
     <w:p>
@@ -1566,44 +1480,22 @@
         </w:numPr>
         <w:rPr>
           <w:sz w:val="28"/>
-          <w:lang w:val="en-US"/>
-        </w:rPr>
-      </w:pPr>
-      <w:r>
-        <w:rPr>
-          <w:sz w:val="28"/>
-          <w:lang w:val="en-US"/>
-        </w:rPr>
-        <w:t xml:space="preserve">Track Antenna. Assembled Yagi antenna, </w:t>
-      </w:r>
-      <w:proofErr w:type="spellStart"/>
-      <w:r>
-        <w:rPr>
-          <w:sz w:val="28"/>
-          <w:lang w:val="en-US"/>
-        </w:rPr>
-        <w:t>FUNcube</w:t>
-      </w:r>
-      <w:proofErr w:type="spellEnd"/>
-      <w:r>
-        <w:rPr>
-          <w:sz w:val="28"/>
-          <w:lang w:val="en-US"/>
-        </w:rPr>
-        <w:t xml:space="preserve"> Dongle and USB cable.</w:t>
-      </w:r>
-    </w:p>
-    <w:p>
-      <w:pPr>
-        <w:pStyle w:val="ListParagraph"/>
-        <w:numPr>
-          <w:ilvl w:val="1"/>
-          <w:numId w:val="2"/>
-        </w:numPr>
-        <w:rPr>
-          <w:sz w:val="28"/>
-        </w:rPr>
-      </w:pPr>
+        </w:rPr>
+      </w:pPr>
+      <w:proofErr w:type="spellStart"/>
+      <w:r>
+        <w:rPr>
+          <w:sz w:val="28"/>
+        </w:rPr>
+        <w:t>Check</w:t>
+      </w:r>
+      <w:proofErr w:type="spellEnd"/>
+      <w:r>
+        <w:rPr>
+          <w:sz w:val="28"/>
+        </w:rPr>
+        <w:t xml:space="preserve"> </w:t>
+      </w:r>
       <w:proofErr w:type="spellStart"/>
       <w:r>
         <w:rPr>
@@ -1622,6 +1514,20 @@
         <w:rPr>
           <w:sz w:val="28"/>
         </w:rPr>
+        <w:t xml:space="preserve"> </w:t>
+      </w:r>
+      <w:proofErr w:type="spellStart"/>
+      <w:r>
+        <w:rPr>
+          <w:sz w:val="28"/>
+        </w:rPr>
+        <w:t>materials</w:t>
+      </w:r>
+      <w:proofErr w:type="spellEnd"/>
+      <w:r>
+        <w:rPr>
+          <w:sz w:val="28"/>
+        </w:rPr>
         <w:t>.</w:t>
       </w:r>
     </w:p>
@@ -1689,32 +1595,6 @@
       <w:pPr>
         <w:pStyle w:val="ListParagraph"/>
         <w:numPr>
-          <w:ilvl w:val="1"/>
-          <w:numId w:val="2"/>
-        </w:numPr>
-        <w:rPr>
-          <w:sz w:val="28"/>
-        </w:rPr>
-      </w:pPr>
-      <w:proofErr w:type="spellStart"/>
-      <w:r>
-        <w:rPr>
-          <w:sz w:val="28"/>
-        </w:rPr>
-        <w:t>iPhone</w:t>
-      </w:r>
-      <w:proofErr w:type="spellEnd"/>
-      <w:r>
-        <w:rPr>
-          <w:sz w:val="28"/>
-        </w:rPr>
-        <w:t xml:space="preserve"> charge cable.</w:t>
-      </w:r>
-    </w:p>
-    <w:p>
-      <w:pPr>
-        <w:pStyle w:val="ListParagraph"/>
-        <w:numPr>
           <w:ilvl w:val="0"/>
           <w:numId w:val="2"/>
         </w:numPr>
@@ -1737,6 +1617,7 @@
         <w:t xml:space="preserve"> </w:t>
       </w:r>
       <w:proofErr w:type="spellStart"/>
+      <w:proofErr w:type="gramStart"/>
       <w:r>
         <w:rPr>
           <w:sz w:val="28"/>
@@ -1748,7 +1629,14 @@
         <w:rPr>
           <w:sz w:val="28"/>
         </w:rPr>
-        <w:t>(s)</w:t>
+        <w:t>(s</w:t>
+      </w:r>
+      <w:proofErr w:type="gramEnd"/>
+      <w:r>
+        <w:rPr>
+          <w:sz w:val="28"/>
+        </w:rPr>
+        <w:t>)</w:t>
       </w:r>
     </w:p>
     <w:p>
@@ -1948,26 +1836,6 @@
           <w:sz w:val="28"/>
           <w:lang w:val="en-US"/>
         </w:rPr>
-        <w:t>Verify local weather predictions</w:t>
-      </w:r>
-    </w:p>
-    <w:p>
-      <w:pPr>
-        <w:pStyle w:val="ListParagraph"/>
-        <w:numPr>
-          <w:ilvl w:val="1"/>
-          <w:numId w:val="2"/>
-        </w:numPr>
-        <w:rPr>
-          <w:sz w:val="28"/>
-          <w:lang w:val="en-US"/>
-        </w:rPr>
-      </w:pPr>
-      <w:r>
-        <w:rPr>
-          <w:sz w:val="28"/>
-          <w:lang w:val="en-US"/>
-        </w:rPr>
         <w:t>Call flight control</w:t>
       </w:r>
       <w:r>
@@ -1975,7 +1843,51 @@
           <w:sz w:val="28"/>
           <w:lang w:val="en-US"/>
         </w:rPr>
-        <w:t xml:space="preserve"> and confirm launch and time.</w:t>
+        <w:t xml:space="preserve"> and confirm launch and time</w:t>
+      </w:r>
+      <w:r>
+        <w:rPr>
+          <w:sz w:val="28"/>
+          <w:lang w:val="en-US"/>
+        </w:rPr>
+        <w:t xml:space="preserve"> (</w:t>
+      </w:r>
+      <w:r>
+        <w:rPr>
+          <w:sz w:val="28"/>
+          <w:lang w:val="en-US"/>
+        </w:rPr>
+        <w:t>tel</w:t>
+      </w:r>
+      <w:proofErr w:type="gramStart"/>
+      <w:r>
+        <w:rPr>
+          <w:sz w:val="28"/>
+          <w:lang w:val="en-US"/>
+        </w:rPr>
+        <w:t>:21</w:t>
+      </w:r>
+      <w:r>
+        <w:rPr>
+          <w:sz w:val="28"/>
+          <w:lang w:val="en-US"/>
+        </w:rPr>
+        <w:t>8553314</w:t>
+      </w:r>
+      <w:proofErr w:type="gramEnd"/>
+      <w:r>
+        <w:rPr>
+          <w:sz w:val="28"/>
+          <w:lang w:val="en-US"/>
+        </w:rPr>
+        <w:t>)</w:t>
+      </w:r>
+      <w:r>
+        <w:rPr>
+          <w:sz w:val="28"/>
+          <w:lang w:val="en-US"/>
+        </w:rPr>
+        <w:t>.</w:t>
       </w:r>
     </w:p>
     <w:p>
@@ -2156,11 +2068,33 @@
           <w:sz w:val="28"/>
         </w:rPr>
       </w:pPr>
-      <w:r>
-        <w:rPr>
-          <w:sz w:val="28"/>
-        </w:rPr>
-        <w:t xml:space="preserve">Start Up HAB </w:t>
+      <w:proofErr w:type="spellStart"/>
+      <w:r>
+        <w:rPr>
+          <w:sz w:val="28"/>
+        </w:rPr>
+        <w:t>Start</w:t>
+      </w:r>
+      <w:proofErr w:type="spellEnd"/>
+      <w:r>
+        <w:rPr>
+          <w:sz w:val="28"/>
+        </w:rPr>
+        <w:t xml:space="preserve"> </w:t>
+      </w:r>
+      <w:proofErr w:type="spellStart"/>
+      <w:r>
+        <w:rPr>
+          <w:sz w:val="28"/>
+        </w:rPr>
+        <w:t>Up</w:t>
+      </w:r>
+      <w:proofErr w:type="spellEnd"/>
+      <w:r>
+        <w:rPr>
+          <w:sz w:val="28"/>
+        </w:rPr>
+        <w:t xml:space="preserve"> HAB </w:t>
       </w:r>
       <w:r>
         <w:rPr>
@@ -2179,6 +2113,114 @@
         </w:numPr>
         <w:rPr>
           <w:sz w:val="28"/>
+        </w:rPr>
+      </w:pPr>
+      <w:r>
+        <w:rPr>
+          <w:sz w:val="28"/>
+        </w:rPr>
+        <w:t xml:space="preserve">New </w:t>
+      </w:r>
+      <w:proofErr w:type="spellStart"/>
+      <w:r>
+        <w:rPr>
+          <w:sz w:val="28"/>
+        </w:rPr>
+        <w:t>batteries</w:t>
+      </w:r>
+      <w:proofErr w:type="spellEnd"/>
+      <w:r>
+        <w:rPr>
+          <w:sz w:val="28"/>
+        </w:rPr>
+        <w:t xml:space="preserve"> in SPOT</w:t>
+      </w:r>
+    </w:p>
+    <w:p>
+      <w:pPr>
+        <w:pStyle w:val="ListParagraph"/>
+        <w:numPr>
+          <w:ilvl w:val="1"/>
+          <w:numId w:val="2"/>
+        </w:numPr>
+        <w:rPr>
+          <w:sz w:val="28"/>
+        </w:rPr>
+      </w:pPr>
+      <w:r>
+        <w:rPr>
+          <w:sz w:val="28"/>
+        </w:rPr>
+        <w:t xml:space="preserve">New </w:t>
+      </w:r>
+      <w:proofErr w:type="spellStart"/>
+      <w:r>
+        <w:rPr>
+          <w:sz w:val="28"/>
+        </w:rPr>
+        <w:t>batteries</w:t>
+      </w:r>
+      <w:proofErr w:type="spellEnd"/>
+      <w:r>
+        <w:rPr>
+          <w:sz w:val="28"/>
+        </w:rPr>
+        <w:t xml:space="preserve"> in </w:t>
+      </w:r>
+      <w:proofErr w:type="spellStart"/>
+      <w:r>
+        <w:rPr>
+          <w:sz w:val="28"/>
+        </w:rPr>
+        <w:t>habduino</w:t>
+      </w:r>
+      <w:proofErr w:type="spellEnd"/>
+    </w:p>
+    <w:p>
+      <w:pPr>
+        <w:pStyle w:val="ListParagraph"/>
+        <w:numPr>
+          <w:ilvl w:val="1"/>
+          <w:numId w:val="2"/>
+        </w:numPr>
+        <w:rPr>
+          <w:sz w:val="28"/>
+          <w:lang w:val="en-US"/>
+        </w:rPr>
+      </w:pPr>
+      <w:r>
+        <w:rPr>
+          <w:sz w:val="28"/>
+          <w:lang w:val="en-US"/>
+        </w:rPr>
+        <w:t xml:space="preserve">Set scripts to </w:t>
+      </w:r>
+      <w:proofErr w:type="spellStart"/>
+      <w:r>
+        <w:rPr>
+          <w:sz w:val="28"/>
+          <w:lang w:val="en-US"/>
+        </w:rPr>
+        <w:t>autostart</w:t>
+      </w:r>
+      <w:proofErr w:type="spellEnd"/>
+      <w:r>
+        <w:rPr>
+          <w:sz w:val="28"/>
+          <w:lang w:val="en-US"/>
+        </w:rPr>
+        <w:t xml:space="preserve"> on boot</w:t>
+      </w:r>
+    </w:p>
+    <w:p>
+      <w:pPr>
+        <w:pStyle w:val="ListParagraph"/>
+        <w:numPr>
+          <w:ilvl w:val="1"/>
+          <w:numId w:val="2"/>
+        </w:numPr>
+        <w:rPr>
+          <w:sz w:val="28"/>
           <w:lang w:val="en-US"/>
         </w:rPr>
       </w:pPr>
@@ -2305,16 +2347,1627 @@
           <w:sz w:val="28"/>
           <w:lang w:val="en-US"/>
         </w:rPr>
-        <w:t>Check surrounding area to</w:t>
+        <w:t>Check surrounding area to be free of obstacles</w:t>
+      </w:r>
+    </w:p>
+    <w:p>
+      <w:pPr>
+        <w:pStyle w:val="ListParagraph"/>
+        <w:numPr>
+          <w:ilvl w:val="0"/>
+          <w:numId w:val="2"/>
+        </w:numPr>
+        <w:rPr>
+          <w:sz w:val="28"/>
+          <w:lang w:val="en-US"/>
+        </w:rPr>
+      </w:pPr>
+      <w:r>
+        <w:rPr>
+          <w:sz w:val="28"/>
+          <w:lang w:val="en-US"/>
+        </w:rPr>
+        <w:t xml:space="preserve">Filling Balloon </w:t>
+      </w:r>
+      <w:r>
+        <w:rPr>
+          <w:color w:val="FF0000"/>
+          <w:sz w:val="28"/>
+          <w:lang w:val="en-US"/>
+        </w:rPr>
+        <w:t>T-20min</w:t>
+      </w:r>
+    </w:p>
+    <w:p>
+      <w:pPr>
+        <w:pStyle w:val="ListParagraph"/>
+        <w:numPr>
+          <w:ilvl w:val="1"/>
+          <w:numId w:val="2"/>
+        </w:numPr>
+        <w:rPr>
+          <w:sz w:val="28"/>
+          <w:lang w:val="en-US"/>
+        </w:rPr>
+      </w:pPr>
+      <w:r>
+        <w:rPr>
+          <w:sz w:val="28"/>
+          <w:lang w:val="en-US"/>
+        </w:rPr>
+        <w:t>Put gloves on.</w:t>
+      </w:r>
+    </w:p>
+    <w:p>
+      <w:pPr>
+        <w:pStyle w:val="ListParagraph"/>
+        <w:numPr>
+          <w:ilvl w:val="1"/>
+          <w:numId w:val="2"/>
+        </w:numPr>
+        <w:rPr>
+          <w:sz w:val="28"/>
+          <w:lang w:val="en-US"/>
+        </w:rPr>
+      </w:pPr>
+      <w:r>
+        <w:rPr>
+          <w:sz w:val="28"/>
+          <w:lang w:val="en-US"/>
+        </w:rPr>
+        <w:t>Unpack and attach filling equipment to tanks. Remember check weights.</w:t>
+      </w:r>
+    </w:p>
+    <w:p>
+      <w:pPr>
+        <w:pStyle w:val="ListParagraph"/>
+        <w:numPr>
+          <w:ilvl w:val="1"/>
+          <w:numId w:val="2"/>
+        </w:numPr>
+        <w:rPr>
+          <w:sz w:val="28"/>
+          <w:lang w:val="en-US"/>
+        </w:rPr>
+      </w:pPr>
+      <w:r>
+        <w:rPr>
+          <w:sz w:val="28"/>
+          <w:lang w:val="en-US"/>
+        </w:rPr>
+        <w:t>Open tank valve and check flow. Close tank valve.</w:t>
+      </w:r>
+    </w:p>
+    <w:p>
+      <w:pPr>
+        <w:pStyle w:val="ListParagraph"/>
+        <w:numPr>
+          <w:ilvl w:val="1"/>
+          <w:numId w:val="2"/>
+        </w:numPr>
+        <w:rPr>
+          <w:sz w:val="28"/>
+          <w:lang w:val="en-US"/>
+        </w:rPr>
+      </w:pPr>
+      <w:r>
+        <w:rPr>
+          <w:sz w:val="28"/>
+          <w:lang w:val="en-US"/>
+        </w:rPr>
+        <w:t>Unpack balloon and put over filling tube. Fix balloon with cable ties and tape.</w:t>
+      </w:r>
+    </w:p>
+    <w:p>
+      <w:pPr>
+        <w:pStyle w:val="ListParagraph"/>
+        <w:numPr>
+          <w:ilvl w:val="1"/>
+          <w:numId w:val="2"/>
+        </w:numPr>
+        <w:rPr>
+          <w:sz w:val="28"/>
+          <w:lang w:val="en-US"/>
+        </w:rPr>
+      </w:pPr>
+      <w:r>
+        <w:rPr>
+          <w:sz w:val="28"/>
+          <w:lang w:val="en-US"/>
+        </w:rPr>
+        <w:t>Start inflating balloon till nearly lift of check weights. Consider wind!</w:t>
+      </w:r>
+    </w:p>
+    <w:p>
+      <w:pPr>
+        <w:pStyle w:val="ListParagraph"/>
+        <w:numPr>
+          <w:ilvl w:val="1"/>
+          <w:numId w:val="2"/>
+        </w:numPr>
+        <w:rPr>
+          <w:sz w:val="28"/>
+          <w:lang w:val="en-US"/>
+        </w:rPr>
+      </w:pPr>
+      <w:r>
+        <w:rPr>
+          <w:sz w:val="28"/>
+          <w:lang w:val="en-US"/>
+        </w:rPr>
+        <w:t>Connect rigging line with solid nodes.</w:t>
+      </w:r>
+    </w:p>
+    <w:p>
+      <w:pPr>
+        <w:pStyle w:val="ListParagraph"/>
+        <w:numPr>
+          <w:ilvl w:val="1"/>
+          <w:numId w:val="2"/>
+        </w:numPr>
+        <w:rPr>
+          <w:sz w:val="28"/>
+          <w:lang w:val="en-US"/>
+        </w:rPr>
+      </w:pPr>
+      <w:r>
+        <w:rPr>
+          <w:sz w:val="28"/>
+          <w:lang w:val="en-US"/>
+        </w:rPr>
+        <w:t>Disconnect balloon from filling tube and close balloon end tight.</w:t>
+      </w:r>
+    </w:p>
+    <w:p>
+      <w:pPr>
+        <w:pStyle w:val="ListParagraph"/>
+        <w:numPr>
+          <w:ilvl w:val="0"/>
+          <w:numId w:val="2"/>
+        </w:numPr>
+        <w:rPr>
+          <w:sz w:val="28"/>
+          <w:lang w:val="en-US"/>
+        </w:rPr>
+      </w:pPr>
+      <w:r>
+        <w:rPr>
+          <w:sz w:val="28"/>
+        </w:rPr>
+        <w:t xml:space="preserve">Launch Balloon </w:t>
+      </w:r>
+      <w:r>
+        <w:rPr>
+          <w:color w:val="FF0000"/>
+          <w:sz w:val="28"/>
+        </w:rPr>
+        <w:t>T-0min</w:t>
+      </w:r>
+    </w:p>
+    <w:p>
+      <w:pPr>
+        <w:pStyle w:val="ListParagraph"/>
+        <w:numPr>
+          <w:ilvl w:val="1"/>
+          <w:numId w:val="2"/>
+        </w:numPr>
+        <w:rPr>
+          <w:sz w:val="28"/>
+          <w:lang w:val="en-US"/>
+        </w:rPr>
+      </w:pPr>
+      <w:r>
+        <w:rPr>
+          <w:sz w:val="28"/>
+          <w:lang w:val="en-US"/>
+        </w:rPr>
+        <w:t>Check aerial to not be bend.</w:t>
+      </w:r>
+    </w:p>
+    <w:p>
+      <w:pPr>
+        <w:pStyle w:val="ListParagraph"/>
+        <w:numPr>
+          <w:ilvl w:val="1"/>
+          <w:numId w:val="2"/>
+        </w:numPr>
+        <w:rPr>
+          <w:sz w:val="28"/>
+          <w:lang w:val="en-US"/>
+        </w:rPr>
+      </w:pPr>
+      <w:r>
+        <w:rPr>
+          <w:sz w:val="28"/>
+          <w:lang w:val="en-US"/>
+        </w:rPr>
+        <w:lastRenderedPageBreak/>
+        <w:t>Check transmission and camera to record.</w:t>
+      </w:r>
+    </w:p>
+    <w:p>
+      <w:pPr>
+        <w:pStyle w:val="ListParagraph"/>
+        <w:numPr>
+          <w:ilvl w:val="1"/>
+          <w:numId w:val="2"/>
+        </w:numPr>
+        <w:rPr>
+          <w:sz w:val="28"/>
+          <w:lang w:val="en-US"/>
+        </w:rPr>
+      </w:pPr>
+      <w:r>
+        <w:rPr>
+          <w:sz w:val="28"/>
+          <w:lang w:val="en-US"/>
+        </w:rPr>
+        <w:t>Watch out for obstacles.</w:t>
+      </w:r>
+    </w:p>
+    <w:p>
+      <w:pPr>
+        <w:pStyle w:val="ListParagraph"/>
+        <w:numPr>
+          <w:ilvl w:val="1"/>
+          <w:numId w:val="2"/>
+        </w:numPr>
+        <w:rPr>
+          <w:b/>
+          <w:sz w:val="36"/>
+        </w:rPr>
+      </w:pPr>
+      <w:r>
+        <w:rPr>
+          <w:sz w:val="28"/>
+          <w:lang w:val="en-US"/>
+        </w:rPr>
+        <w:t>Let it go.</w:t>
+      </w:r>
+      <w:r>
+        <w:rPr>
+          <w:b/>
+          <w:sz w:val="36"/>
+        </w:rPr>
+        <w:br w:type="page"/>
+      </w:r>
+    </w:p>
+    <w:p>
+      <w:pPr>
+        <w:rPr>
+          <w:b/>
+          <w:sz w:val="36"/>
+        </w:rPr>
+      </w:pPr>
+      <w:r>
+        <w:rPr>
+          <w:b/>
+          <w:sz w:val="36"/>
+        </w:rPr>
+        <w:lastRenderedPageBreak/>
+        <w:t xml:space="preserve">3 - </w:t>
+      </w:r>
+      <w:r>
+        <w:rPr>
+          <w:b/>
+          <w:sz w:val="36"/>
+        </w:rPr>
+        <w:t>Post Fly Checklist</w:t>
+      </w:r>
+    </w:p>
+    <w:p>
+      <w:pPr>
+        <w:pStyle w:val="ListParagraph"/>
+        <w:numPr>
+          <w:ilvl w:val="0"/>
+          <w:numId w:val="2"/>
+        </w:numPr>
+        <w:rPr>
+          <w:sz w:val="28"/>
+          <w:lang w:val="en-US"/>
+        </w:rPr>
+      </w:pPr>
+      <w:r>
+        <w:rPr>
+          <w:sz w:val="28"/>
+          <w:lang w:val="en-US"/>
+        </w:rPr>
+        <w:t>On site recovery</w:t>
+      </w:r>
+    </w:p>
+    <w:p>
+      <w:pPr>
+        <w:pStyle w:val="ListParagraph"/>
+        <w:numPr>
+          <w:ilvl w:val="1"/>
+          <w:numId w:val="2"/>
+        </w:numPr>
+        <w:rPr>
+          <w:sz w:val="28"/>
+          <w:lang w:val="en-US"/>
+        </w:rPr>
+      </w:pPr>
+      <w:r>
+        <w:rPr>
+          <w:sz w:val="28"/>
+          <w:lang w:val="en-US"/>
+        </w:rPr>
+        <w:t>Call flight control (and confirm touchdown or loss)</w:t>
+      </w:r>
+    </w:p>
+    <w:p>
+      <w:pPr>
+        <w:pStyle w:val="ListParagraph"/>
+        <w:numPr>
+          <w:ilvl w:val="1"/>
+          <w:numId w:val="2"/>
+        </w:numPr>
+        <w:rPr>
+          <w:sz w:val="28"/>
+          <w:lang w:val="en-US"/>
+        </w:rPr>
+      </w:pPr>
+      <w:r>
+        <w:rPr>
+          <w:sz w:val="28"/>
+          <w:lang w:val="en-US"/>
+        </w:rPr>
+        <w:t>Photograph payload box before touching</w:t>
+      </w:r>
+    </w:p>
+    <w:p>
+      <w:pPr>
+        <w:pStyle w:val="ListParagraph"/>
+        <w:numPr>
+          <w:ilvl w:val="1"/>
+          <w:numId w:val="2"/>
+        </w:numPr>
+        <w:rPr>
+          <w:sz w:val="28"/>
+          <w:lang w:val="en-US"/>
+        </w:rPr>
+      </w:pPr>
+      <w:r>
+        <w:rPr>
+          <w:sz w:val="28"/>
+          <w:lang w:val="en-US"/>
+        </w:rPr>
+        <w:t>Recover payload box</w:t>
+      </w:r>
+    </w:p>
+    <w:p>
+      <w:pPr>
+        <w:pStyle w:val="ListParagraph"/>
+        <w:numPr>
+          <w:ilvl w:val="1"/>
+          <w:numId w:val="2"/>
+        </w:numPr>
+        <w:rPr>
+          <w:sz w:val="28"/>
+          <w:lang w:val="en-US"/>
+        </w:rPr>
+      </w:pPr>
+      <w:r>
+        <w:rPr>
+          <w:sz w:val="28"/>
+          <w:lang w:val="en-US"/>
+        </w:rPr>
+        <w:t>Open payload box</w:t>
+      </w:r>
+    </w:p>
+    <w:p>
+      <w:pPr>
+        <w:pStyle w:val="ListParagraph"/>
+        <w:numPr>
+          <w:ilvl w:val="1"/>
+          <w:numId w:val="2"/>
+        </w:numPr>
+        <w:rPr>
+          <w:sz w:val="28"/>
+          <w:lang w:val="en-US"/>
+        </w:rPr>
+      </w:pPr>
+      <w:r>
+        <w:rPr>
+          <w:sz w:val="28"/>
+          <w:lang w:val="en-US"/>
+        </w:rPr>
+        <w:t>Stop image capture</w:t>
+      </w:r>
+    </w:p>
+    <w:p>
+      <w:pPr>
+        <w:pStyle w:val="ListParagraph"/>
+        <w:numPr>
+          <w:ilvl w:val="1"/>
+          <w:numId w:val="2"/>
+        </w:numPr>
+        <w:rPr>
+          <w:sz w:val="28"/>
+          <w:lang w:val="en-US"/>
+        </w:rPr>
+      </w:pPr>
+      <w:r>
+        <w:rPr>
+          <w:sz w:val="28"/>
+          <w:lang w:val="en-US"/>
+        </w:rPr>
+        <w:t>Power down flight control computer</w:t>
+      </w:r>
+    </w:p>
+    <w:p>
+      <w:pPr>
+        <w:pStyle w:val="ListParagraph"/>
+        <w:numPr>
+          <w:ilvl w:val="0"/>
+          <w:numId w:val="2"/>
+        </w:numPr>
+        <w:rPr>
+          <w:sz w:val="28"/>
+          <w:lang w:val="en-US"/>
+        </w:rPr>
+      </w:pPr>
+      <w:r>
+        <w:rPr>
+          <w:sz w:val="28"/>
+          <w:lang w:val="en-US"/>
+        </w:rPr>
+        <w:t>In Base</w:t>
+      </w:r>
+    </w:p>
+    <w:p>
+      <w:pPr>
+        <w:pStyle w:val="ListParagraph"/>
+        <w:numPr>
+          <w:ilvl w:val="1"/>
+          <w:numId w:val="2"/>
+        </w:numPr>
+        <w:rPr>
+          <w:sz w:val="28"/>
+          <w:lang w:val="en-US"/>
+        </w:rPr>
+      </w:pPr>
+      <w:r>
+        <w:rPr>
+          <w:sz w:val="28"/>
+          <w:lang w:val="en-US"/>
+        </w:rPr>
+        <w:t>Copy logged data to computer</w:t>
+      </w:r>
+    </w:p>
+    <w:p>
+      <w:pPr>
+        <w:pStyle w:val="ListParagraph"/>
+        <w:numPr>
+          <w:ilvl w:val="1"/>
+          <w:numId w:val="2"/>
+        </w:numPr>
+        <w:rPr>
+          <w:sz w:val="28"/>
+          <w:lang w:val="en-US"/>
+        </w:rPr>
+      </w:pPr>
+      <w:r>
+        <w:rPr>
+          <w:sz w:val="28"/>
+          <w:lang w:val="en-US"/>
+        </w:rPr>
+        <w:t>Copy images to computer</w:t>
+      </w:r>
+    </w:p>
+    <w:p>
+      <w:pPr>
+        <w:pStyle w:val="ListParagraph"/>
+        <w:numPr>
+          <w:ilvl w:val="1"/>
+          <w:numId w:val="2"/>
+        </w:numPr>
+        <w:rPr>
+          <w:sz w:val="28"/>
+          <w:lang w:val="en-US"/>
+        </w:rPr>
+      </w:pPr>
+      <w:r>
+        <w:rPr>
+          <w:sz w:val="28"/>
+          <w:lang w:val="en-US"/>
+        </w:rPr>
+        <w:t>Backup data</w:t>
+      </w:r>
+    </w:p>
+    <w:p>
+      <w:pPr>
+        <w:rPr>
+          <w:b/>
+          <w:sz w:val="36"/>
+        </w:rPr>
+      </w:pPr>
+      <w:r>
+        <w:rPr>
+          <w:b/>
+          <w:sz w:val="36"/>
+        </w:rPr>
+        <w:br w:type="page"/>
+      </w:r>
+    </w:p>
+    <w:p>
+      <w:pPr>
+        <w:rPr>
+          <w:b/>
+          <w:sz w:val="36"/>
+        </w:rPr>
+      </w:pPr>
+      <w:r>
+        <w:rPr>
+          <w:b/>
+          <w:sz w:val="36"/>
+        </w:rPr>
+        <w:lastRenderedPageBreak/>
+        <w:t xml:space="preserve">4 - </w:t>
+      </w:r>
+      <w:r>
+        <w:rPr>
+          <w:b/>
+          <w:sz w:val="36"/>
+        </w:rPr>
+        <w:t>Materials / tools</w:t>
+      </w:r>
+    </w:p>
+    <w:p>
+      <w:pPr>
+        <w:pStyle w:val="ListParagraph"/>
+        <w:numPr>
+          <w:ilvl w:val="0"/>
+          <w:numId w:val="2"/>
+        </w:numPr>
+        <w:rPr>
+          <w:sz w:val="28"/>
+          <w:lang w:val="en-US"/>
+        </w:rPr>
+      </w:pPr>
+      <w:r>
+        <w:rPr>
+          <w:sz w:val="28"/>
+          <w:lang w:val="en-US"/>
+        </w:rPr>
+        <w:t>Duct tape</w:t>
+      </w:r>
+    </w:p>
+    <w:p>
+      <w:pPr>
+        <w:pStyle w:val="ListParagraph"/>
+        <w:numPr>
+          <w:ilvl w:val="0"/>
+          <w:numId w:val="2"/>
+        </w:numPr>
+        <w:rPr>
+          <w:sz w:val="28"/>
+          <w:lang w:val="en-US"/>
+        </w:rPr>
+      </w:pPr>
+      <w:r>
+        <w:rPr>
+          <w:sz w:val="28"/>
+          <w:lang w:val="en-US"/>
+        </w:rPr>
+        <w:t>Payload #1</w:t>
+      </w:r>
+    </w:p>
+    <w:p>
+      <w:pPr>
+        <w:pStyle w:val="ListParagraph"/>
+        <w:numPr>
+          <w:ilvl w:val="1"/>
+          <w:numId w:val="2"/>
+        </w:numPr>
+        <w:rPr>
+          <w:sz w:val="28"/>
+          <w:lang w:val="en-US"/>
+        </w:rPr>
+      </w:pPr>
+      <w:r>
+        <w:rPr>
+          <w:sz w:val="28"/>
+          <w:lang w:val="en-US"/>
+        </w:rPr>
+        <w:t>Rpi3</w:t>
+      </w:r>
+    </w:p>
+    <w:p>
+      <w:pPr>
+        <w:pStyle w:val="ListParagraph"/>
+        <w:numPr>
+          <w:ilvl w:val="1"/>
+          <w:numId w:val="2"/>
+        </w:numPr>
+        <w:rPr>
+          <w:sz w:val="28"/>
+          <w:lang w:val="en-US"/>
+        </w:rPr>
+      </w:pPr>
+      <w:proofErr w:type="spellStart"/>
+      <w:r>
+        <w:rPr>
+          <w:sz w:val="28"/>
+          <w:lang w:val="en-US"/>
+        </w:rPr>
+        <w:t>Grovepi</w:t>
+      </w:r>
+      <w:proofErr w:type="spellEnd"/>
+    </w:p>
+    <w:p>
+      <w:pPr>
+        <w:pStyle w:val="ListParagraph"/>
+        <w:numPr>
+          <w:ilvl w:val="1"/>
+          <w:numId w:val="2"/>
+        </w:numPr>
+        <w:rPr>
+          <w:sz w:val="28"/>
+          <w:lang w:val="en-US"/>
+        </w:rPr>
+      </w:pPr>
+      <w:r>
+        <w:rPr>
+          <w:sz w:val="28"/>
+          <w:lang w:val="en-US"/>
+        </w:rPr>
+        <w:t>Sensor Temp/hum</w:t>
+      </w:r>
+    </w:p>
+    <w:p>
+      <w:pPr>
+        <w:pStyle w:val="ListParagraph"/>
+        <w:numPr>
+          <w:ilvl w:val="1"/>
+          <w:numId w:val="2"/>
+        </w:numPr>
+        <w:rPr>
+          <w:sz w:val="28"/>
+          <w:lang w:val="en-US"/>
+        </w:rPr>
+      </w:pPr>
+      <w:r>
+        <w:rPr>
+          <w:sz w:val="28"/>
+          <w:lang w:val="en-US"/>
+        </w:rPr>
+        <w:t>Sensor Magnet/</w:t>
+      </w:r>
+      <w:proofErr w:type="spellStart"/>
+      <w:r>
+        <w:rPr>
+          <w:sz w:val="28"/>
+          <w:lang w:val="en-US"/>
+        </w:rPr>
+        <w:t>accel</w:t>
+      </w:r>
+      <w:proofErr w:type="spellEnd"/>
+    </w:p>
+    <w:p>
+      <w:pPr>
+        <w:pStyle w:val="ListParagraph"/>
+        <w:numPr>
+          <w:ilvl w:val="1"/>
+          <w:numId w:val="2"/>
+        </w:numPr>
+        <w:rPr>
+          <w:sz w:val="28"/>
+          <w:lang w:val="en-US"/>
+        </w:rPr>
+      </w:pPr>
+      <w:r>
+        <w:rPr>
+          <w:sz w:val="28"/>
+          <w:lang w:val="en-US"/>
+        </w:rPr>
+        <w:t>Power bank</w:t>
+      </w:r>
+    </w:p>
+    <w:p>
+      <w:pPr>
+        <w:pStyle w:val="ListParagraph"/>
+        <w:numPr>
+          <w:ilvl w:val="1"/>
+          <w:numId w:val="2"/>
+        </w:numPr>
+        <w:rPr>
+          <w:sz w:val="28"/>
+          <w:lang w:val="en-US"/>
+        </w:rPr>
+      </w:pPr>
+      <w:r>
+        <w:rPr>
+          <w:sz w:val="28"/>
+          <w:lang w:val="en-US"/>
+        </w:rPr>
+        <w:t>Power cable</w:t>
+      </w:r>
+    </w:p>
+    <w:p>
+      <w:pPr>
+        <w:pStyle w:val="ListParagraph"/>
+        <w:numPr>
+          <w:ilvl w:val="1"/>
+          <w:numId w:val="2"/>
+        </w:numPr>
+        <w:rPr>
+          <w:sz w:val="28"/>
+          <w:lang w:val="en-US"/>
+        </w:rPr>
+      </w:pPr>
+      <w:r>
+        <w:rPr>
+          <w:sz w:val="28"/>
+          <w:lang w:val="en-US"/>
+        </w:rPr>
+        <w:t>Camera #1</w:t>
+      </w:r>
+    </w:p>
+    <w:p>
+      <w:pPr>
+        <w:pStyle w:val="ListParagraph"/>
+        <w:numPr>
+          <w:ilvl w:val="1"/>
+          <w:numId w:val="2"/>
+        </w:numPr>
+        <w:rPr>
+          <w:sz w:val="28"/>
+          <w:lang w:val="en-US"/>
+        </w:rPr>
+      </w:pPr>
+      <w:proofErr w:type="spellStart"/>
+      <w:r>
+        <w:rPr>
+          <w:sz w:val="28"/>
+          <w:lang w:val="en-US"/>
+        </w:rPr>
+        <w:t>Habduino</w:t>
+      </w:r>
+      <w:proofErr w:type="spellEnd"/>
+    </w:p>
+    <w:p>
+      <w:pPr>
+        <w:pStyle w:val="ListParagraph"/>
+        <w:numPr>
+          <w:ilvl w:val="1"/>
+          <w:numId w:val="2"/>
+        </w:numPr>
+        <w:rPr>
+          <w:sz w:val="28"/>
+          <w:lang w:val="en-US"/>
+        </w:rPr>
+      </w:pPr>
+      <w:proofErr w:type="spellStart"/>
+      <w:r>
+        <w:rPr>
+          <w:sz w:val="28"/>
+          <w:lang w:val="en-US"/>
+        </w:rPr>
+        <w:t>Pilhas</w:t>
+      </w:r>
+      <w:proofErr w:type="spellEnd"/>
+      <w:r>
+        <w:rPr>
+          <w:sz w:val="28"/>
+          <w:lang w:val="en-US"/>
+        </w:rPr>
+        <w:t xml:space="preserve"> </w:t>
+      </w:r>
+      <w:proofErr w:type="spellStart"/>
+      <w:r>
+        <w:rPr>
+          <w:sz w:val="28"/>
+          <w:lang w:val="en-US"/>
+        </w:rPr>
+        <w:t>habduino</w:t>
+      </w:r>
+      <w:proofErr w:type="spellEnd"/>
+    </w:p>
+    <w:p>
+      <w:pPr>
+        <w:pStyle w:val="ListParagraph"/>
+        <w:numPr>
+          <w:ilvl w:val="1"/>
+          <w:numId w:val="2"/>
+        </w:numPr>
+        <w:rPr>
+          <w:sz w:val="28"/>
+          <w:lang w:val="en-US"/>
+        </w:rPr>
+      </w:pPr>
+      <w:proofErr w:type="spellStart"/>
+      <w:r>
+        <w:rPr>
+          <w:sz w:val="28"/>
+          <w:lang w:val="en-US"/>
+        </w:rPr>
+        <w:t>Arduberry</w:t>
+      </w:r>
+      <w:proofErr w:type="spellEnd"/>
+    </w:p>
+    <w:p>
+      <w:pPr>
+        <w:pStyle w:val="ListParagraph"/>
+        <w:numPr>
+          <w:ilvl w:val="1"/>
+          <w:numId w:val="2"/>
+        </w:numPr>
+        <w:rPr>
+          <w:sz w:val="28"/>
+          <w:lang w:val="en-US"/>
+        </w:rPr>
+      </w:pPr>
+      <w:proofErr w:type="spellStart"/>
+      <w:r>
+        <w:rPr>
+          <w:sz w:val="28"/>
+          <w:lang w:val="en-US"/>
+        </w:rPr>
+        <w:t>Antena</w:t>
+      </w:r>
+      <w:proofErr w:type="spellEnd"/>
+      <w:r>
+        <w:rPr>
+          <w:sz w:val="28"/>
+          <w:lang w:val="en-US"/>
+        </w:rPr>
+        <w:t xml:space="preserve"> GPS</w:t>
+      </w:r>
+    </w:p>
+    <w:p>
+      <w:pPr>
+        <w:pStyle w:val="ListParagraph"/>
+        <w:numPr>
+          <w:ilvl w:val="1"/>
+          <w:numId w:val="2"/>
+        </w:numPr>
+        <w:rPr>
+          <w:sz w:val="28"/>
+          <w:lang w:val="en-US"/>
+        </w:rPr>
+      </w:pPr>
+      <w:proofErr w:type="spellStart"/>
+      <w:r>
+        <w:rPr>
+          <w:sz w:val="28"/>
+          <w:lang w:val="en-US"/>
+        </w:rPr>
+        <w:t>Antena</w:t>
+      </w:r>
+      <w:proofErr w:type="spellEnd"/>
+      <w:r>
+        <w:rPr>
+          <w:sz w:val="28"/>
+          <w:lang w:val="en-US"/>
+        </w:rPr>
+        <w:t xml:space="preserve"> 70cm</w:t>
+      </w:r>
+    </w:p>
+    <w:p>
+      <w:pPr>
+        <w:pStyle w:val="ListParagraph"/>
+        <w:numPr>
+          <w:ilvl w:val="1"/>
+          <w:numId w:val="2"/>
+        </w:numPr>
+        <w:rPr>
+          <w:sz w:val="28"/>
+          <w:lang w:val="en-US"/>
+        </w:rPr>
+      </w:pPr>
+      <w:proofErr w:type="spellStart"/>
+      <w:r>
+        <w:rPr>
+          <w:sz w:val="28"/>
+          <w:lang w:val="en-US"/>
+        </w:rPr>
+        <w:t>Anten</w:t>
+      </w:r>
+      <w:r>
+        <w:rPr>
+          <w:sz w:val="28"/>
+          <w:lang w:val="en-US"/>
+        </w:rPr>
+        <w:t>a</w:t>
+      </w:r>
+      <w:proofErr w:type="spellEnd"/>
+      <w:r>
+        <w:rPr>
+          <w:sz w:val="28"/>
+          <w:lang w:val="en-US"/>
+        </w:rPr>
+        <w:t xml:space="preserve"> 2m</w:t>
+      </w:r>
+    </w:p>
+    <w:p>
+      <w:pPr>
+        <w:pStyle w:val="ListParagraph"/>
+        <w:numPr>
+          <w:ilvl w:val="1"/>
+          <w:numId w:val="2"/>
+        </w:numPr>
+        <w:rPr>
+          <w:sz w:val="28"/>
+          <w:lang w:val="en-US"/>
+        </w:rPr>
+      </w:pPr>
+      <w:r>
+        <w:rPr>
+          <w:sz w:val="28"/>
+          <w:lang w:val="en-US"/>
+        </w:rPr>
+        <w:t>Camera #2</w:t>
+      </w:r>
+    </w:p>
+    <w:p>
+      <w:pPr>
+        <w:pStyle w:val="ListParagraph"/>
+        <w:numPr>
+          <w:ilvl w:val="1"/>
+          <w:numId w:val="2"/>
+        </w:numPr>
+        <w:rPr>
+          <w:sz w:val="28"/>
+          <w:lang w:val="en-US"/>
+        </w:rPr>
+      </w:pPr>
+      <w:r>
+        <w:rPr>
+          <w:sz w:val="28"/>
+          <w:lang w:val="en-US"/>
+        </w:rPr>
+        <w:t xml:space="preserve">Beacon </w:t>
+      </w:r>
+      <w:proofErr w:type="spellStart"/>
+      <w:r>
+        <w:rPr>
+          <w:sz w:val="28"/>
+          <w:lang w:val="en-US"/>
+        </w:rPr>
+        <w:t>transmiter</w:t>
+      </w:r>
+      <w:proofErr w:type="spellEnd"/>
+    </w:p>
+    <w:p>
+      <w:pPr>
+        <w:pStyle w:val="ListParagraph"/>
+        <w:numPr>
+          <w:ilvl w:val="1"/>
+          <w:numId w:val="2"/>
+        </w:numPr>
+        <w:rPr>
+          <w:sz w:val="28"/>
+          <w:lang w:val="en-US"/>
+        </w:rPr>
+      </w:pPr>
+      <w:proofErr w:type="spellStart"/>
+      <w:r>
+        <w:rPr>
+          <w:sz w:val="28"/>
+          <w:lang w:val="en-US"/>
+        </w:rPr>
+        <w:t>Régua</w:t>
+      </w:r>
+      <w:proofErr w:type="spellEnd"/>
+      <w:r>
+        <w:rPr>
+          <w:sz w:val="28"/>
+          <w:lang w:val="en-US"/>
+        </w:rPr>
+        <w:t xml:space="preserve"> </w:t>
+      </w:r>
+    </w:p>
+    <w:p>
+      <w:pPr>
+        <w:pStyle w:val="ListParagraph"/>
+        <w:numPr>
+          <w:ilvl w:val="1"/>
+          <w:numId w:val="2"/>
+        </w:numPr>
+        <w:rPr>
+          <w:sz w:val="28"/>
+          <w:lang w:val="en-US"/>
+        </w:rPr>
+      </w:pPr>
+      <w:r>
+        <w:rPr>
+          <w:sz w:val="28"/>
+          <w:lang w:val="en-US"/>
+        </w:rPr>
+        <w:t>Logo 3D</w:t>
+      </w:r>
+    </w:p>
+    <w:p>
+      <w:pPr>
+        <w:pStyle w:val="ListParagraph"/>
+        <w:numPr>
+          <w:ilvl w:val="0"/>
+          <w:numId w:val="2"/>
+        </w:numPr>
+        <w:rPr>
+          <w:sz w:val="28"/>
+          <w:lang w:val="en-US"/>
+        </w:rPr>
+      </w:pPr>
+      <w:proofErr w:type="spellStart"/>
+      <w:r>
+        <w:rPr>
+          <w:sz w:val="28"/>
+          <w:lang w:val="en-US"/>
+        </w:rPr>
+        <w:t>Ballon</w:t>
+      </w:r>
+      <w:proofErr w:type="spellEnd"/>
+    </w:p>
+    <w:p>
+      <w:pPr>
+        <w:pStyle w:val="ListParagraph"/>
+        <w:numPr>
+          <w:ilvl w:val="1"/>
+          <w:numId w:val="2"/>
+        </w:numPr>
+        <w:rPr>
+          <w:sz w:val="28"/>
+          <w:lang w:val="en-US"/>
+        </w:rPr>
+      </w:pPr>
+      <w:proofErr w:type="spellStart"/>
+      <w:r>
+        <w:rPr>
+          <w:sz w:val="28"/>
+          <w:lang w:val="en-US"/>
+        </w:rPr>
+        <w:t>Abraçadeiras</w:t>
+      </w:r>
+      <w:proofErr w:type="spellEnd"/>
+    </w:p>
+    <w:p>
+      <w:pPr>
+        <w:pStyle w:val="ListParagraph"/>
+        <w:numPr>
+          <w:ilvl w:val="1"/>
+          <w:numId w:val="2"/>
+        </w:numPr>
+        <w:rPr>
+          <w:sz w:val="28"/>
+          <w:lang w:val="en-US"/>
+        </w:rPr>
+      </w:pPr>
+      <w:proofErr w:type="spellStart"/>
+      <w:r>
+        <w:rPr>
+          <w:sz w:val="28"/>
+          <w:lang w:val="en-US"/>
+        </w:rPr>
+        <w:t>Bocal</w:t>
+      </w:r>
+      <w:proofErr w:type="spellEnd"/>
+      <w:r>
+        <w:rPr>
+          <w:sz w:val="28"/>
+          <w:lang w:val="en-US"/>
+        </w:rPr>
+        <w:t xml:space="preserve"> de </w:t>
+      </w:r>
+      <w:proofErr w:type="spellStart"/>
+      <w:r>
+        <w:rPr>
+          <w:sz w:val="28"/>
+          <w:lang w:val="en-US"/>
+        </w:rPr>
+        <w:t>enchimento</w:t>
+      </w:r>
+      <w:proofErr w:type="spellEnd"/>
+    </w:p>
+    <w:p>
+      <w:pPr>
+        <w:pStyle w:val="ListParagraph"/>
+        <w:numPr>
+          <w:ilvl w:val="1"/>
+          <w:numId w:val="2"/>
+        </w:numPr>
+        <w:rPr>
+          <w:sz w:val="28"/>
+          <w:lang w:val="en-US"/>
+        </w:rPr>
+      </w:pPr>
+      <w:proofErr w:type="spellStart"/>
+      <w:r>
+        <w:rPr>
+          <w:sz w:val="28"/>
+          <w:lang w:val="en-US"/>
+        </w:rPr>
+        <w:t>Mangueira</w:t>
+      </w:r>
+      <w:proofErr w:type="spellEnd"/>
+    </w:p>
+    <w:p>
+      <w:pPr>
+        <w:pStyle w:val="ListParagraph"/>
+        <w:numPr>
+          <w:ilvl w:val="1"/>
+          <w:numId w:val="2"/>
+        </w:numPr>
+        <w:rPr>
+          <w:sz w:val="28"/>
+          <w:lang w:val="en-US"/>
+        </w:rPr>
+      </w:pPr>
+      <w:proofErr w:type="spellStart"/>
+      <w:r>
+        <w:rPr>
+          <w:sz w:val="28"/>
+          <w:lang w:val="en-US"/>
+        </w:rPr>
+        <w:t>Garrafas</w:t>
+      </w:r>
+      <w:proofErr w:type="spellEnd"/>
+      <w:r>
+        <w:rPr>
+          <w:sz w:val="28"/>
+          <w:lang w:val="en-US"/>
+        </w:rPr>
+        <w:t xml:space="preserve"> de Hélio</w:t>
+      </w:r>
+    </w:p>
+    <w:p>
+      <w:pPr>
+        <w:pStyle w:val="ListParagraph"/>
+        <w:numPr>
+          <w:ilvl w:val="1"/>
+          <w:numId w:val="2"/>
+        </w:numPr>
+        <w:rPr>
+          <w:sz w:val="28"/>
+          <w:lang w:val="en-US"/>
+        </w:rPr>
+      </w:pPr>
+      <w:proofErr w:type="spellStart"/>
+      <w:r>
+        <w:rPr>
+          <w:sz w:val="28"/>
+          <w:lang w:val="en-US"/>
+        </w:rPr>
+        <w:t>Luvas</w:t>
+      </w:r>
+      <w:proofErr w:type="spellEnd"/>
+    </w:p>
+    <w:p>
+      <w:pPr>
+        <w:pStyle w:val="ListParagraph"/>
+        <w:numPr>
+          <w:ilvl w:val="1"/>
+          <w:numId w:val="2"/>
+        </w:numPr>
+        <w:rPr>
+          <w:sz w:val="28"/>
+          <w:lang w:val="en-US"/>
+        </w:rPr>
+      </w:pPr>
+      <w:proofErr w:type="spellStart"/>
+      <w:r>
+        <w:rPr>
+          <w:sz w:val="28"/>
+          <w:lang w:val="en-US"/>
+        </w:rPr>
+        <w:t>Cobertura</w:t>
+      </w:r>
+      <w:proofErr w:type="spellEnd"/>
+    </w:p>
+    <w:p>
+      <w:pPr>
+        <w:pStyle w:val="ListParagraph"/>
+        <w:numPr>
+          <w:ilvl w:val="0"/>
+          <w:numId w:val="2"/>
+        </w:numPr>
+        <w:rPr>
+          <w:sz w:val="28"/>
+          <w:lang w:val="en-US"/>
+        </w:rPr>
+      </w:pPr>
+      <w:r>
+        <w:rPr>
+          <w:sz w:val="28"/>
+          <w:lang w:val="en-US"/>
+        </w:rPr>
+        <w:t>Ground Station</w:t>
+      </w:r>
+      <w:r>
+        <w:rPr>
+          <w:sz w:val="28"/>
+          <w:lang w:val="en-US"/>
+        </w:rPr>
+        <w:t xml:space="preserve"> #1</w:t>
+      </w:r>
+    </w:p>
+    <w:p>
+      <w:pPr>
+        <w:pStyle w:val="ListParagraph"/>
+        <w:numPr>
+          <w:ilvl w:val="1"/>
+          <w:numId w:val="2"/>
+        </w:numPr>
+        <w:rPr>
+          <w:sz w:val="28"/>
+          <w:lang w:val="en-US"/>
+        </w:rPr>
+      </w:pPr>
+      <w:r>
+        <w:rPr>
+          <w:sz w:val="28"/>
+          <w:lang w:val="en-US"/>
+        </w:rPr>
+        <w:t xml:space="preserve">PC do Hélio + </w:t>
+      </w:r>
+      <w:proofErr w:type="spellStart"/>
+      <w:r>
+        <w:rPr>
+          <w:sz w:val="28"/>
+          <w:lang w:val="en-US"/>
+        </w:rPr>
+        <w:t>Carregador</w:t>
+      </w:r>
+      <w:proofErr w:type="spellEnd"/>
+    </w:p>
+    <w:p>
+      <w:pPr>
+        <w:pStyle w:val="ListParagraph"/>
+        <w:numPr>
+          <w:ilvl w:val="1"/>
+          <w:numId w:val="2"/>
+        </w:numPr>
+        <w:rPr>
+          <w:sz w:val="28"/>
+        </w:rPr>
+      </w:pPr>
+      <w:r>
+        <w:rPr>
+          <w:sz w:val="28"/>
+        </w:rPr>
+        <w:t>Conversor para isqueiro</w:t>
+      </w:r>
+      <w:r>
+        <w:rPr>
+          <w:sz w:val="28"/>
+        </w:rPr>
+        <w:t xml:space="preserve"> do carro</w:t>
+      </w:r>
+    </w:p>
+    <w:p>
+      <w:pPr>
+        <w:pStyle w:val="ListParagraph"/>
+        <w:numPr>
+          <w:ilvl w:val="1"/>
+          <w:numId w:val="2"/>
+        </w:numPr>
+        <w:rPr>
+          <w:sz w:val="28"/>
+        </w:rPr>
+      </w:pPr>
+      <w:proofErr w:type="spellStart"/>
+      <w:r>
+        <w:rPr>
+          <w:sz w:val="28"/>
+        </w:rPr>
+        <w:t>HackRF</w:t>
+      </w:r>
+      <w:proofErr w:type="spellEnd"/>
+    </w:p>
+    <w:p>
+      <w:pPr>
+        <w:pStyle w:val="ListParagraph"/>
+        <w:numPr>
+          <w:ilvl w:val="1"/>
+          <w:numId w:val="2"/>
+        </w:numPr>
+        <w:rPr>
+          <w:sz w:val="28"/>
+        </w:rPr>
+      </w:pPr>
+      <w:r>
+        <w:rPr>
+          <w:sz w:val="28"/>
+        </w:rPr>
+        <w:t>Antena portátil do Miguel</w:t>
+      </w:r>
+    </w:p>
+    <w:p>
+      <w:pPr>
+        <w:pStyle w:val="ListParagraph"/>
+        <w:numPr>
+          <w:ilvl w:val="1"/>
+          <w:numId w:val="2"/>
+        </w:numPr>
+        <w:rPr>
+          <w:sz w:val="28"/>
+        </w:rPr>
+      </w:pPr>
+      <w:r>
+        <w:rPr>
+          <w:sz w:val="28"/>
+        </w:rPr>
+        <w:t>Fichas SMA fêmea-fêmea</w:t>
+      </w:r>
+    </w:p>
+    <w:p>
+      <w:pPr>
+        <w:pStyle w:val="ListParagraph"/>
+        <w:numPr>
+          <w:ilvl w:val="1"/>
+          <w:numId w:val="2"/>
+        </w:numPr>
+        <w:rPr>
+          <w:sz w:val="28"/>
+        </w:rPr>
+      </w:pPr>
+      <w:proofErr w:type="gramStart"/>
+      <w:r>
+        <w:rPr>
+          <w:sz w:val="28"/>
+        </w:rPr>
+        <w:t>Fichas SMA fêmea-PL fêmea</w:t>
+      </w:r>
+      <w:proofErr w:type="gramEnd"/>
+    </w:p>
+    <w:p>
+      <w:pPr>
+        <w:pStyle w:val="ListParagraph"/>
+        <w:numPr>
+          <w:ilvl w:val="1"/>
+          <w:numId w:val="2"/>
+        </w:numPr>
+        <w:rPr>
+          <w:sz w:val="28"/>
+        </w:rPr>
+      </w:pPr>
+      <w:r>
+        <w:rPr>
+          <w:sz w:val="28"/>
+        </w:rPr>
+        <w:t>HUB internet 3G Miguel</w:t>
+      </w:r>
+    </w:p>
+    <w:p>
+      <w:pPr>
+        <w:pStyle w:val="ListParagraph"/>
+        <w:numPr>
+          <w:ilvl w:val="1"/>
+          <w:numId w:val="2"/>
+        </w:numPr>
+        <w:rPr>
+          <w:sz w:val="28"/>
+        </w:rPr>
+      </w:pPr>
+      <w:r>
+        <w:rPr>
+          <w:sz w:val="28"/>
+        </w:rPr>
+        <w:t xml:space="preserve">YAGI </w:t>
+      </w:r>
+      <w:proofErr w:type="spellStart"/>
+      <w:r>
+        <w:rPr>
+          <w:sz w:val="28"/>
+        </w:rPr>
+        <w:t>antenna</w:t>
+      </w:r>
+      <w:proofErr w:type="spellEnd"/>
+    </w:p>
+    <w:p>
+      <w:pPr>
+        <w:pStyle w:val="ListParagraph"/>
+        <w:numPr>
+          <w:ilvl w:val="0"/>
+          <w:numId w:val="2"/>
+        </w:numPr>
+        <w:rPr>
+          <w:sz w:val="28"/>
+          <w:lang w:val="en-US"/>
+        </w:rPr>
+      </w:pPr>
+      <w:r>
+        <w:rPr>
+          <w:sz w:val="28"/>
+          <w:lang w:val="en-US"/>
+        </w:rPr>
+        <w:t>Ground Station</w:t>
+      </w:r>
+      <w:r>
+        <w:rPr>
+          <w:sz w:val="28"/>
+          <w:lang w:val="en-US"/>
+        </w:rPr>
+        <w:t xml:space="preserve"> #2</w:t>
+      </w:r>
+    </w:p>
+    <w:p>
+      <w:pPr>
+        <w:pStyle w:val="ListParagraph"/>
+        <w:numPr>
+          <w:ilvl w:val="1"/>
+          <w:numId w:val="2"/>
+        </w:numPr>
+        <w:rPr>
+          <w:sz w:val="28"/>
+          <w:lang w:val="en-US"/>
+        </w:rPr>
+      </w:pPr>
+      <w:r>
+        <w:rPr>
+          <w:sz w:val="28"/>
+          <w:lang w:val="en-US"/>
+        </w:rPr>
+        <w:t xml:space="preserve">PC </w:t>
+      </w:r>
+      <w:r>
+        <w:rPr>
+          <w:sz w:val="28"/>
+          <w:lang w:val="en-US"/>
+        </w:rPr>
+        <w:t>EEC</w:t>
+      </w:r>
+    </w:p>
+    <w:p>
+      <w:pPr>
+        <w:pStyle w:val="ListParagraph"/>
+        <w:numPr>
+          <w:ilvl w:val="1"/>
+          <w:numId w:val="2"/>
+        </w:numPr>
+        <w:rPr>
+          <w:sz w:val="28"/>
+        </w:rPr>
+      </w:pPr>
+      <w:r>
+        <w:rPr>
+          <w:sz w:val="28"/>
+        </w:rPr>
+        <w:lastRenderedPageBreak/>
+        <w:t>Rádio A-</w:t>
+      </w:r>
+      <w:proofErr w:type="spellStart"/>
+      <w:r>
+        <w:rPr>
+          <w:sz w:val="28"/>
+        </w:rPr>
+        <w:t>linco</w:t>
+      </w:r>
+      <w:proofErr w:type="spellEnd"/>
+    </w:p>
+    <w:p>
+      <w:pPr>
+        <w:pStyle w:val="ListParagraph"/>
+        <w:numPr>
+          <w:ilvl w:val="1"/>
+          <w:numId w:val="2"/>
+        </w:numPr>
+        <w:rPr>
+          <w:sz w:val="28"/>
+        </w:rPr>
+      </w:pPr>
+      <w:r>
+        <w:rPr>
+          <w:sz w:val="28"/>
+        </w:rPr>
+        <w:t>Antena portátil grande</w:t>
+      </w:r>
+    </w:p>
+    <w:p>
+      <w:pPr>
+        <w:pStyle w:val="ListParagraph"/>
+        <w:numPr>
+          <w:ilvl w:val="1"/>
+          <w:numId w:val="2"/>
+        </w:numPr>
+        <w:rPr>
+          <w:sz w:val="28"/>
+        </w:rPr>
+      </w:pPr>
+      <w:r>
+        <w:rPr>
+          <w:sz w:val="28"/>
+        </w:rPr>
+        <w:t>Cabo áudio</w:t>
+      </w:r>
+    </w:p>
+    <w:p>
+      <w:pPr>
+        <w:pStyle w:val="ListParagraph"/>
+        <w:numPr>
+          <w:ilvl w:val="1"/>
+          <w:numId w:val="2"/>
+        </w:numPr>
+        <w:rPr>
+          <w:sz w:val="28"/>
+        </w:rPr>
+      </w:pPr>
+      <w:r>
+        <w:rPr>
+          <w:sz w:val="28"/>
+        </w:rPr>
+        <w:t>Cabos ligação isqueiro</w:t>
+      </w:r>
+    </w:p>
+    <w:p>
+      <w:pPr>
+        <w:pStyle w:val="ListParagraph"/>
+        <w:numPr>
+          <w:ilvl w:val="1"/>
+          <w:numId w:val="2"/>
+        </w:numPr>
+        <w:rPr>
+          <w:sz w:val="28"/>
+        </w:rPr>
+      </w:pPr>
+      <w:r>
+        <w:rPr>
+          <w:sz w:val="28"/>
+        </w:rPr>
+        <w:t xml:space="preserve">Carregador de </w:t>
+      </w:r>
+      <w:proofErr w:type="spellStart"/>
+      <w:r>
+        <w:rPr>
+          <w:sz w:val="28"/>
+        </w:rPr>
+        <w:t>Ipad</w:t>
       </w:r>
       <w:bookmarkStart w:id="0" w:name="_GoBack"/>
       <w:bookmarkEnd w:id="0"/>
-      <w:r>
-        <w:rPr>
-          <w:sz w:val="28"/>
-          <w:lang w:val="en-US"/>
-        </w:rPr>
-        <w:t xml:space="preserve"> be free of obstacles</w:t>
+      <w:proofErr w:type="spellEnd"/>
+    </w:p>
+    <w:p>
+      <w:pPr>
+        <w:pStyle w:val="ListParagraph"/>
+        <w:numPr>
+          <w:ilvl w:val="1"/>
+          <w:numId w:val="2"/>
+        </w:numPr>
+        <w:rPr>
+          <w:sz w:val="28"/>
+        </w:rPr>
+      </w:pPr>
+      <w:proofErr w:type="spellStart"/>
+      <w:r>
+        <w:rPr>
+          <w:sz w:val="28"/>
+        </w:rPr>
+        <w:t>Ipad</w:t>
+      </w:r>
+      <w:proofErr w:type="spellEnd"/>
+      <w:r>
+        <w:rPr>
+          <w:sz w:val="28"/>
+        </w:rPr>
+        <w:t xml:space="preserve"> do </w:t>
+      </w:r>
+      <w:proofErr w:type="spellStart"/>
+      <w:r>
+        <w:rPr>
+          <w:sz w:val="28"/>
+        </w:rPr>
+        <w:t>freitas</w:t>
+      </w:r>
+      <w:proofErr w:type="spellEnd"/>
+    </w:p>
+    <w:p>
+      <w:pPr>
+        <w:pStyle w:val="ListParagraph"/>
+        <w:numPr>
+          <w:ilvl w:val="1"/>
+          <w:numId w:val="2"/>
+        </w:numPr>
+        <w:rPr>
+          <w:sz w:val="28"/>
+        </w:rPr>
+      </w:pPr>
+      <w:r>
+        <w:rPr>
+          <w:sz w:val="28"/>
+        </w:rPr>
+        <w:t>Rato</w:t>
       </w:r>
     </w:p>
     <w:p>
@@ -2326,1336 +3979,13 @@
         </w:numPr>
         <w:rPr>
           <w:sz w:val="28"/>
-          <w:lang w:val="en-US"/>
-        </w:rPr>
-      </w:pPr>
-      <w:r>
-        <w:rPr>
-          <w:sz w:val="28"/>
-          <w:lang w:val="en-US"/>
-        </w:rPr>
-        <w:t xml:space="preserve">Filling Balloon </w:t>
-      </w:r>
-      <w:r>
-        <w:rPr>
-          <w:color w:val="FF0000"/>
-          <w:sz w:val="28"/>
-          <w:lang w:val="en-US"/>
-        </w:rPr>
-        <w:t>T-20min</w:t>
-      </w:r>
-    </w:p>
-    <w:p>
-      <w:pPr>
-        <w:pStyle w:val="ListParagraph"/>
-        <w:numPr>
-          <w:ilvl w:val="1"/>
-          <w:numId w:val="2"/>
-        </w:numPr>
-        <w:rPr>
-          <w:sz w:val="28"/>
-          <w:lang w:val="en-US"/>
-        </w:rPr>
-      </w:pPr>
-      <w:r>
-        <w:rPr>
-          <w:sz w:val="28"/>
-          <w:lang w:val="en-US"/>
-        </w:rPr>
-        <w:t>Put gloves on.</w:t>
-      </w:r>
-    </w:p>
-    <w:p>
-      <w:pPr>
-        <w:pStyle w:val="ListParagraph"/>
-        <w:numPr>
-          <w:ilvl w:val="1"/>
-          <w:numId w:val="2"/>
-        </w:numPr>
-        <w:rPr>
-          <w:sz w:val="28"/>
-          <w:lang w:val="en-US"/>
-        </w:rPr>
-      </w:pPr>
-      <w:r>
-        <w:rPr>
-          <w:sz w:val="28"/>
-          <w:lang w:val="en-US"/>
-        </w:rPr>
-        <w:t>Unpack and attach filling equipment to tanks. Remember check weights.</w:t>
-      </w:r>
-    </w:p>
-    <w:p>
-      <w:pPr>
-        <w:pStyle w:val="ListParagraph"/>
-        <w:numPr>
-          <w:ilvl w:val="1"/>
-          <w:numId w:val="2"/>
-        </w:numPr>
-        <w:rPr>
-          <w:sz w:val="28"/>
-          <w:lang w:val="en-US"/>
-        </w:rPr>
-      </w:pPr>
-      <w:r>
-        <w:rPr>
-          <w:sz w:val="28"/>
-          <w:lang w:val="en-US"/>
-        </w:rPr>
-        <w:t>Open tank valve and check flow. Close tank valve.</w:t>
-      </w:r>
-    </w:p>
-    <w:p>
-      <w:pPr>
-        <w:pStyle w:val="ListParagraph"/>
-        <w:numPr>
-          <w:ilvl w:val="1"/>
-          <w:numId w:val="2"/>
-        </w:numPr>
-        <w:rPr>
-          <w:sz w:val="28"/>
-          <w:lang w:val="en-US"/>
-        </w:rPr>
-      </w:pPr>
-      <w:r>
-        <w:rPr>
-          <w:sz w:val="28"/>
-          <w:lang w:val="en-US"/>
-        </w:rPr>
-        <w:t>Unpack balloon and put over filling tube. Fix balloon with cable ties and tape.</w:t>
-      </w:r>
-    </w:p>
-    <w:p>
-      <w:pPr>
-        <w:pStyle w:val="ListParagraph"/>
-        <w:numPr>
-          <w:ilvl w:val="1"/>
-          <w:numId w:val="2"/>
-        </w:numPr>
-        <w:rPr>
-          <w:sz w:val="28"/>
-          <w:lang w:val="en-US"/>
-        </w:rPr>
-      </w:pPr>
-      <w:r>
-        <w:rPr>
-          <w:sz w:val="28"/>
-          <w:lang w:val="en-US"/>
-        </w:rPr>
-        <w:t>Start inflating balloon till nearly lift of check weights. Consider wind!</w:t>
-      </w:r>
-    </w:p>
-    <w:p>
-      <w:pPr>
-        <w:pStyle w:val="ListParagraph"/>
-        <w:numPr>
-          <w:ilvl w:val="1"/>
-          <w:numId w:val="2"/>
-        </w:numPr>
-        <w:rPr>
-          <w:sz w:val="28"/>
-          <w:lang w:val="en-US"/>
-        </w:rPr>
-      </w:pPr>
-      <w:r>
-        <w:rPr>
-          <w:sz w:val="28"/>
-          <w:lang w:val="en-US"/>
-        </w:rPr>
-        <w:t>Connect rigging line with solid nodes.</w:t>
-      </w:r>
-    </w:p>
-    <w:p>
-      <w:pPr>
-        <w:pStyle w:val="ListParagraph"/>
-        <w:numPr>
-          <w:ilvl w:val="1"/>
-          <w:numId w:val="2"/>
-        </w:numPr>
-        <w:rPr>
-          <w:sz w:val="28"/>
-          <w:lang w:val="en-US"/>
-        </w:rPr>
-      </w:pPr>
-      <w:r>
-        <w:rPr>
-          <w:sz w:val="28"/>
-          <w:lang w:val="en-US"/>
-        </w:rPr>
-        <w:t>Disconnect balloon from filling tube and close balloon end tight.</w:t>
-      </w:r>
-    </w:p>
-    <w:p>
-      <w:pPr>
-        <w:pStyle w:val="ListParagraph"/>
-        <w:numPr>
-          <w:ilvl w:val="0"/>
-          <w:numId w:val="2"/>
-        </w:numPr>
-        <w:rPr>
-          <w:sz w:val="28"/>
-          <w:lang w:val="en-US"/>
-        </w:rPr>
-      </w:pPr>
-      <w:r>
-        <w:rPr>
-          <w:sz w:val="28"/>
-        </w:rPr>
-        <w:t xml:space="preserve">Launch Balloon </w:t>
-      </w:r>
-      <w:r>
-        <w:rPr>
-          <w:color w:val="FF0000"/>
-          <w:sz w:val="28"/>
-        </w:rPr>
-        <w:t>T-0min</w:t>
-      </w:r>
-    </w:p>
-    <w:p>
-      <w:pPr>
-        <w:pStyle w:val="ListParagraph"/>
-        <w:numPr>
-          <w:ilvl w:val="1"/>
-          <w:numId w:val="2"/>
-        </w:numPr>
-        <w:rPr>
-          <w:sz w:val="28"/>
-          <w:lang w:val="en-US"/>
-        </w:rPr>
-      </w:pPr>
-      <w:r>
-        <w:rPr>
-          <w:sz w:val="28"/>
-          <w:lang w:val="en-US"/>
-        </w:rPr>
-        <w:t>Check aerial to not be bend.</w:t>
-      </w:r>
-    </w:p>
-    <w:p>
-      <w:pPr>
-        <w:pStyle w:val="ListParagraph"/>
-        <w:numPr>
-          <w:ilvl w:val="1"/>
-          <w:numId w:val="2"/>
-        </w:numPr>
-        <w:rPr>
-          <w:sz w:val="28"/>
-          <w:lang w:val="en-US"/>
-        </w:rPr>
-      </w:pPr>
-      <w:r>
-        <w:rPr>
-          <w:sz w:val="28"/>
-          <w:lang w:val="en-US"/>
-        </w:rPr>
-        <w:t>Check transmission and camera to record.</w:t>
-      </w:r>
-    </w:p>
-    <w:p>
-      <w:pPr>
-        <w:pStyle w:val="ListParagraph"/>
-        <w:numPr>
-          <w:ilvl w:val="1"/>
-          <w:numId w:val="2"/>
-        </w:numPr>
-        <w:rPr>
-          <w:sz w:val="28"/>
-          <w:lang w:val="en-US"/>
-        </w:rPr>
-      </w:pPr>
-      <w:r>
-        <w:rPr>
-          <w:sz w:val="28"/>
-          <w:lang w:val="en-US"/>
-        </w:rPr>
-        <w:t>Watch out for obstacles.</w:t>
-      </w:r>
-    </w:p>
-    <w:p>
-      <w:pPr>
-        <w:pStyle w:val="ListParagraph"/>
-        <w:numPr>
-          <w:ilvl w:val="1"/>
-          <w:numId w:val="2"/>
-        </w:numPr>
-        <w:rPr>
-          <w:b/>
-          <w:sz w:val="36"/>
-        </w:rPr>
-      </w:pPr>
-      <w:r>
-        <w:rPr>
-          <w:sz w:val="28"/>
-          <w:lang w:val="en-US"/>
-        </w:rPr>
-        <w:t>Let it go.</w:t>
-      </w:r>
-      <w:r>
-        <w:rPr>
-          <w:b/>
-          <w:sz w:val="36"/>
-        </w:rPr>
-        <w:br w:type="page"/>
-      </w:r>
-    </w:p>
-    <w:p>
-      <w:pPr>
-        <w:rPr>
-          <w:b/>
-          <w:sz w:val="36"/>
-        </w:rPr>
-      </w:pPr>
-      <w:r>
-        <w:rPr>
-          <w:b/>
-          <w:sz w:val="36"/>
-        </w:rPr>
-        <w:lastRenderedPageBreak/>
-        <w:t xml:space="preserve">3 - </w:t>
-      </w:r>
-      <w:r>
-        <w:rPr>
-          <w:b/>
-          <w:sz w:val="36"/>
-        </w:rPr>
-        <w:t>Post Fly Checklist</w:t>
-      </w:r>
-    </w:p>
-    <w:p>
-      <w:pPr>
-        <w:pStyle w:val="ListParagraph"/>
-        <w:numPr>
-          <w:ilvl w:val="0"/>
-          <w:numId w:val="2"/>
-        </w:numPr>
-        <w:rPr>
-          <w:sz w:val="28"/>
-          <w:lang w:val="en-US"/>
-        </w:rPr>
-      </w:pPr>
-      <w:r>
-        <w:rPr>
-          <w:sz w:val="28"/>
-          <w:lang w:val="en-US"/>
-        </w:rPr>
-        <w:t>On site recovery</w:t>
-      </w:r>
-    </w:p>
-    <w:p>
-      <w:pPr>
-        <w:pStyle w:val="ListParagraph"/>
-        <w:numPr>
-          <w:ilvl w:val="1"/>
-          <w:numId w:val="2"/>
-        </w:numPr>
-        <w:rPr>
-          <w:sz w:val="28"/>
-          <w:lang w:val="en-US"/>
-        </w:rPr>
-      </w:pPr>
-      <w:r>
-        <w:rPr>
-          <w:sz w:val="28"/>
-          <w:lang w:val="en-US"/>
-        </w:rPr>
-        <w:t>Call flight control (and confirm touchdown or loss)</w:t>
-      </w:r>
-    </w:p>
-    <w:p>
-      <w:pPr>
-        <w:pStyle w:val="ListParagraph"/>
-        <w:numPr>
-          <w:ilvl w:val="1"/>
-          <w:numId w:val="2"/>
-        </w:numPr>
-        <w:rPr>
-          <w:sz w:val="28"/>
-          <w:lang w:val="en-US"/>
-        </w:rPr>
-      </w:pPr>
-      <w:r>
-        <w:rPr>
-          <w:sz w:val="28"/>
-          <w:lang w:val="en-US"/>
-        </w:rPr>
-        <w:t>Photograph payload box before touching</w:t>
-      </w:r>
-    </w:p>
-    <w:p>
-      <w:pPr>
-        <w:pStyle w:val="ListParagraph"/>
-        <w:numPr>
-          <w:ilvl w:val="1"/>
-          <w:numId w:val="2"/>
-        </w:numPr>
-        <w:rPr>
-          <w:sz w:val="28"/>
-          <w:lang w:val="en-US"/>
-        </w:rPr>
-      </w:pPr>
-      <w:r>
-        <w:rPr>
-          <w:sz w:val="28"/>
-          <w:lang w:val="en-US"/>
-        </w:rPr>
-        <w:t>Recover payload box</w:t>
-      </w:r>
-    </w:p>
-    <w:p>
-      <w:pPr>
-        <w:pStyle w:val="ListParagraph"/>
-        <w:numPr>
-          <w:ilvl w:val="1"/>
-          <w:numId w:val="2"/>
-        </w:numPr>
-        <w:rPr>
-          <w:sz w:val="28"/>
-          <w:lang w:val="en-US"/>
-        </w:rPr>
-      </w:pPr>
-      <w:r>
-        <w:rPr>
-          <w:sz w:val="28"/>
-          <w:lang w:val="en-US"/>
-        </w:rPr>
-        <w:t>Open payload box</w:t>
-      </w:r>
-    </w:p>
-    <w:p>
-      <w:pPr>
-        <w:pStyle w:val="ListParagraph"/>
-        <w:numPr>
-          <w:ilvl w:val="1"/>
-          <w:numId w:val="2"/>
-        </w:numPr>
-        <w:rPr>
-          <w:sz w:val="28"/>
-          <w:lang w:val="en-US"/>
-        </w:rPr>
-      </w:pPr>
-      <w:r>
-        <w:rPr>
-          <w:sz w:val="28"/>
-          <w:lang w:val="en-US"/>
-        </w:rPr>
-        <w:t>Stop image capture</w:t>
-      </w:r>
-    </w:p>
-    <w:p>
-      <w:pPr>
-        <w:pStyle w:val="ListParagraph"/>
-        <w:numPr>
-          <w:ilvl w:val="1"/>
-          <w:numId w:val="2"/>
-        </w:numPr>
-        <w:rPr>
-          <w:sz w:val="28"/>
-          <w:lang w:val="en-US"/>
-        </w:rPr>
-      </w:pPr>
-      <w:r>
-        <w:rPr>
-          <w:sz w:val="28"/>
-          <w:lang w:val="en-US"/>
-        </w:rPr>
-        <w:t>Power down flight control computer</w:t>
-      </w:r>
-    </w:p>
-    <w:p>
-      <w:pPr>
-        <w:pStyle w:val="ListParagraph"/>
-        <w:numPr>
-          <w:ilvl w:val="0"/>
-          <w:numId w:val="2"/>
-        </w:numPr>
-        <w:rPr>
-          <w:sz w:val="28"/>
-          <w:lang w:val="en-US"/>
-        </w:rPr>
-      </w:pPr>
-      <w:r>
-        <w:rPr>
-          <w:sz w:val="28"/>
-          <w:lang w:val="en-US"/>
-        </w:rPr>
-        <w:t>In Base</w:t>
-      </w:r>
-    </w:p>
-    <w:p>
-      <w:pPr>
-        <w:pStyle w:val="ListParagraph"/>
-        <w:numPr>
-          <w:ilvl w:val="1"/>
-          <w:numId w:val="2"/>
-        </w:numPr>
-        <w:rPr>
-          <w:sz w:val="28"/>
-          <w:lang w:val="en-US"/>
-        </w:rPr>
-      </w:pPr>
-      <w:r>
-        <w:rPr>
-          <w:sz w:val="28"/>
-          <w:lang w:val="en-US"/>
-        </w:rPr>
-        <w:t>Copy logged data to computer</w:t>
-      </w:r>
-    </w:p>
-    <w:p>
-      <w:pPr>
-        <w:pStyle w:val="ListParagraph"/>
-        <w:numPr>
-          <w:ilvl w:val="1"/>
-          <w:numId w:val="2"/>
-        </w:numPr>
-        <w:rPr>
-          <w:sz w:val="28"/>
-          <w:lang w:val="en-US"/>
-        </w:rPr>
-      </w:pPr>
-      <w:r>
-        <w:rPr>
-          <w:sz w:val="28"/>
-          <w:lang w:val="en-US"/>
-        </w:rPr>
-        <w:t>Copy images to computer</w:t>
-      </w:r>
-    </w:p>
-    <w:p>
-      <w:pPr>
-        <w:pStyle w:val="ListParagraph"/>
-        <w:numPr>
-          <w:ilvl w:val="1"/>
-          <w:numId w:val="2"/>
-        </w:numPr>
-        <w:rPr>
-          <w:sz w:val="28"/>
-          <w:lang w:val="en-US"/>
-        </w:rPr>
-      </w:pPr>
-      <w:r>
-        <w:rPr>
-          <w:sz w:val="28"/>
-          <w:lang w:val="en-US"/>
-        </w:rPr>
-        <w:t>Backup data</w:t>
-      </w:r>
-    </w:p>
-    <w:p>
-      <w:pPr>
-        <w:rPr>
-          <w:b/>
-          <w:sz w:val="36"/>
-        </w:rPr>
-      </w:pPr>
-      <w:r>
-        <w:rPr>
-          <w:b/>
-          <w:sz w:val="36"/>
-        </w:rPr>
-        <w:br w:type="page"/>
-      </w:r>
-    </w:p>
-    <w:p>
-      <w:pPr>
-        <w:rPr>
-          <w:b/>
-          <w:sz w:val="36"/>
-        </w:rPr>
-      </w:pPr>
-      <w:r>
-        <w:rPr>
-          <w:b/>
-          <w:sz w:val="36"/>
-        </w:rPr>
-        <w:lastRenderedPageBreak/>
-        <w:t xml:space="preserve">4 - </w:t>
-      </w:r>
-      <w:r>
-        <w:rPr>
-          <w:b/>
-          <w:sz w:val="36"/>
-        </w:rPr>
-        <w:t>Materials / tools</w:t>
-      </w:r>
-    </w:p>
-    <w:p>
-      <w:pPr>
-        <w:pStyle w:val="ListParagraph"/>
-        <w:numPr>
-          <w:ilvl w:val="0"/>
-          <w:numId w:val="2"/>
-        </w:numPr>
-        <w:rPr>
-          <w:sz w:val="28"/>
-          <w:lang w:val="en-US"/>
-        </w:rPr>
-      </w:pPr>
-      <w:r>
-        <w:rPr>
-          <w:sz w:val="28"/>
-          <w:lang w:val="en-US"/>
-        </w:rPr>
-        <w:t>Duct tape</w:t>
-      </w:r>
-    </w:p>
-    <w:p>
-      <w:pPr>
-        <w:pStyle w:val="ListParagraph"/>
-        <w:numPr>
-          <w:ilvl w:val="0"/>
-          <w:numId w:val="2"/>
-        </w:numPr>
-        <w:rPr>
-          <w:sz w:val="28"/>
-          <w:lang w:val="en-US"/>
-        </w:rPr>
-      </w:pPr>
-      <w:r>
-        <w:rPr>
-          <w:sz w:val="28"/>
-          <w:lang w:val="en-US"/>
-        </w:rPr>
-        <w:t>Payload #1</w:t>
-      </w:r>
-    </w:p>
-    <w:p>
-      <w:pPr>
-        <w:pStyle w:val="ListParagraph"/>
-        <w:numPr>
-          <w:ilvl w:val="1"/>
-          <w:numId w:val="2"/>
-        </w:numPr>
-        <w:rPr>
-          <w:sz w:val="28"/>
-          <w:lang w:val="en-US"/>
-        </w:rPr>
-      </w:pPr>
-      <w:r>
-        <w:rPr>
-          <w:sz w:val="28"/>
-          <w:lang w:val="en-US"/>
-        </w:rPr>
-        <w:t>Rpi3</w:t>
-      </w:r>
-    </w:p>
-    <w:p>
-      <w:pPr>
-        <w:pStyle w:val="ListParagraph"/>
-        <w:numPr>
-          <w:ilvl w:val="1"/>
-          <w:numId w:val="2"/>
-        </w:numPr>
-        <w:rPr>
-          <w:sz w:val="28"/>
-          <w:lang w:val="en-US"/>
-        </w:rPr>
-      </w:pPr>
-      <w:proofErr w:type="spellStart"/>
-      <w:r>
-        <w:rPr>
-          <w:sz w:val="28"/>
-          <w:lang w:val="en-US"/>
-        </w:rPr>
-        <w:t>Grovepi</w:t>
-      </w:r>
-      <w:proofErr w:type="spellEnd"/>
-    </w:p>
-    <w:p>
-      <w:pPr>
-        <w:pStyle w:val="ListParagraph"/>
-        <w:numPr>
-          <w:ilvl w:val="1"/>
-          <w:numId w:val="2"/>
-        </w:numPr>
-        <w:rPr>
-          <w:sz w:val="28"/>
-          <w:lang w:val="en-US"/>
-        </w:rPr>
-      </w:pPr>
-      <w:r>
-        <w:rPr>
-          <w:sz w:val="28"/>
-          <w:lang w:val="en-US"/>
-        </w:rPr>
-        <w:t>Sensor Temp/hum</w:t>
-      </w:r>
-    </w:p>
-    <w:p>
-      <w:pPr>
-        <w:pStyle w:val="ListParagraph"/>
-        <w:numPr>
-          <w:ilvl w:val="1"/>
-          <w:numId w:val="2"/>
-        </w:numPr>
-        <w:rPr>
-          <w:sz w:val="28"/>
-          <w:lang w:val="en-US"/>
-        </w:rPr>
-      </w:pPr>
-      <w:r>
-        <w:rPr>
-          <w:sz w:val="28"/>
-          <w:lang w:val="en-US"/>
-        </w:rPr>
-        <w:t>Sensor Magnet/</w:t>
-      </w:r>
-      <w:proofErr w:type="spellStart"/>
-      <w:r>
-        <w:rPr>
-          <w:sz w:val="28"/>
-          <w:lang w:val="en-US"/>
-        </w:rPr>
-        <w:t>accel</w:t>
-      </w:r>
-      <w:proofErr w:type="spellEnd"/>
-    </w:p>
-    <w:p>
-      <w:pPr>
-        <w:pStyle w:val="ListParagraph"/>
-        <w:numPr>
-          <w:ilvl w:val="1"/>
-          <w:numId w:val="2"/>
-        </w:numPr>
-        <w:rPr>
-          <w:sz w:val="28"/>
-          <w:lang w:val="en-US"/>
-        </w:rPr>
-      </w:pPr>
-      <w:r>
-        <w:rPr>
-          <w:sz w:val="28"/>
-          <w:lang w:val="en-US"/>
-        </w:rPr>
-        <w:t>Power bank</w:t>
-      </w:r>
-    </w:p>
-    <w:p>
-      <w:pPr>
-        <w:pStyle w:val="ListParagraph"/>
-        <w:numPr>
-          <w:ilvl w:val="1"/>
-          <w:numId w:val="2"/>
-        </w:numPr>
-        <w:rPr>
-          <w:sz w:val="28"/>
-          <w:lang w:val="en-US"/>
-        </w:rPr>
-      </w:pPr>
-      <w:r>
-        <w:rPr>
-          <w:sz w:val="28"/>
-          <w:lang w:val="en-US"/>
-        </w:rPr>
-        <w:t>Power cable</w:t>
-      </w:r>
-    </w:p>
-    <w:p>
-      <w:pPr>
-        <w:pStyle w:val="ListParagraph"/>
-        <w:numPr>
-          <w:ilvl w:val="1"/>
-          <w:numId w:val="2"/>
-        </w:numPr>
-        <w:rPr>
-          <w:sz w:val="28"/>
-          <w:lang w:val="en-US"/>
-        </w:rPr>
-      </w:pPr>
-      <w:r>
-        <w:rPr>
-          <w:sz w:val="28"/>
-          <w:lang w:val="en-US"/>
-        </w:rPr>
-        <w:t>Camera #1</w:t>
-      </w:r>
-    </w:p>
-    <w:p>
-      <w:pPr>
-        <w:pStyle w:val="ListParagraph"/>
-        <w:numPr>
-          <w:ilvl w:val="1"/>
-          <w:numId w:val="2"/>
-        </w:numPr>
-        <w:rPr>
-          <w:sz w:val="28"/>
-          <w:lang w:val="en-US"/>
-        </w:rPr>
-      </w:pPr>
-      <w:proofErr w:type="spellStart"/>
-      <w:r>
-        <w:rPr>
-          <w:sz w:val="28"/>
-          <w:lang w:val="en-US"/>
-        </w:rPr>
-        <w:t>Habduino</w:t>
-      </w:r>
-      <w:proofErr w:type="spellEnd"/>
-    </w:p>
-    <w:p>
-      <w:pPr>
-        <w:pStyle w:val="ListParagraph"/>
-        <w:numPr>
-          <w:ilvl w:val="1"/>
-          <w:numId w:val="2"/>
-        </w:numPr>
-        <w:rPr>
-          <w:sz w:val="28"/>
-          <w:lang w:val="en-US"/>
-        </w:rPr>
-      </w:pPr>
-      <w:proofErr w:type="spellStart"/>
-      <w:r>
-        <w:rPr>
-          <w:sz w:val="28"/>
-          <w:lang w:val="en-US"/>
-        </w:rPr>
-        <w:t>Pilhas</w:t>
-      </w:r>
-      <w:proofErr w:type="spellEnd"/>
-      <w:r>
-        <w:rPr>
-          <w:sz w:val="28"/>
-          <w:lang w:val="en-US"/>
-        </w:rPr>
-        <w:t xml:space="preserve"> </w:t>
-      </w:r>
-      <w:proofErr w:type="spellStart"/>
-      <w:r>
-        <w:rPr>
-          <w:sz w:val="28"/>
-          <w:lang w:val="en-US"/>
-        </w:rPr>
-        <w:t>habduino</w:t>
-      </w:r>
-      <w:proofErr w:type="spellEnd"/>
-    </w:p>
-    <w:p>
-      <w:pPr>
-        <w:pStyle w:val="ListParagraph"/>
-        <w:numPr>
-          <w:ilvl w:val="1"/>
-          <w:numId w:val="2"/>
-        </w:numPr>
-        <w:rPr>
-          <w:sz w:val="28"/>
-          <w:lang w:val="en-US"/>
-        </w:rPr>
-      </w:pPr>
-      <w:proofErr w:type="spellStart"/>
-      <w:r>
-        <w:rPr>
-          <w:sz w:val="28"/>
-          <w:lang w:val="en-US"/>
-        </w:rPr>
-        <w:t>Arduberry</w:t>
-      </w:r>
-      <w:proofErr w:type="spellEnd"/>
-    </w:p>
-    <w:p>
-      <w:pPr>
-        <w:pStyle w:val="ListParagraph"/>
-        <w:numPr>
-          <w:ilvl w:val="1"/>
-          <w:numId w:val="2"/>
-        </w:numPr>
-        <w:rPr>
-          <w:sz w:val="28"/>
-          <w:lang w:val="en-US"/>
-        </w:rPr>
-      </w:pPr>
-      <w:proofErr w:type="spellStart"/>
-      <w:r>
-        <w:rPr>
-          <w:sz w:val="28"/>
-          <w:lang w:val="en-US"/>
-        </w:rPr>
-        <w:t>Antena</w:t>
-      </w:r>
-      <w:proofErr w:type="spellEnd"/>
-      <w:r>
-        <w:rPr>
-          <w:sz w:val="28"/>
-          <w:lang w:val="en-US"/>
-        </w:rPr>
-        <w:t xml:space="preserve"> GPS</w:t>
-      </w:r>
-    </w:p>
-    <w:p>
-      <w:pPr>
-        <w:pStyle w:val="ListParagraph"/>
-        <w:numPr>
-          <w:ilvl w:val="1"/>
-          <w:numId w:val="2"/>
-        </w:numPr>
-        <w:rPr>
-          <w:sz w:val="28"/>
-          <w:lang w:val="en-US"/>
-        </w:rPr>
-      </w:pPr>
-      <w:proofErr w:type="spellStart"/>
-      <w:r>
-        <w:rPr>
-          <w:sz w:val="28"/>
-          <w:lang w:val="en-US"/>
-        </w:rPr>
-        <w:t>Antena</w:t>
-      </w:r>
-      <w:proofErr w:type="spellEnd"/>
-      <w:r>
-        <w:rPr>
-          <w:sz w:val="28"/>
-          <w:lang w:val="en-US"/>
-        </w:rPr>
-        <w:t xml:space="preserve"> 70cm</w:t>
-      </w:r>
-    </w:p>
-    <w:p>
-      <w:pPr>
-        <w:pStyle w:val="ListParagraph"/>
-        <w:numPr>
-          <w:ilvl w:val="1"/>
-          <w:numId w:val="2"/>
-        </w:numPr>
-        <w:rPr>
-          <w:sz w:val="28"/>
-          <w:lang w:val="en-US"/>
-        </w:rPr>
-      </w:pPr>
-      <w:proofErr w:type="spellStart"/>
-      <w:r>
-        <w:rPr>
-          <w:sz w:val="28"/>
-          <w:lang w:val="en-US"/>
-        </w:rPr>
-        <w:t>Antema</w:t>
-      </w:r>
-      <w:proofErr w:type="spellEnd"/>
-      <w:r>
-        <w:rPr>
-          <w:sz w:val="28"/>
-          <w:lang w:val="en-US"/>
-        </w:rPr>
-        <w:t xml:space="preserve"> 2m</w:t>
-      </w:r>
-    </w:p>
-    <w:p>
-      <w:pPr>
-        <w:pStyle w:val="ListParagraph"/>
-        <w:numPr>
-          <w:ilvl w:val="1"/>
-          <w:numId w:val="2"/>
-        </w:numPr>
-        <w:rPr>
-          <w:sz w:val="28"/>
-          <w:lang w:val="en-US"/>
-        </w:rPr>
-      </w:pPr>
-      <w:r>
-        <w:rPr>
-          <w:sz w:val="28"/>
-          <w:lang w:val="en-US"/>
-        </w:rPr>
-        <w:t>Camera #2</w:t>
-      </w:r>
-    </w:p>
-    <w:p>
-      <w:pPr>
-        <w:pStyle w:val="ListParagraph"/>
-        <w:numPr>
-          <w:ilvl w:val="1"/>
-          <w:numId w:val="2"/>
-        </w:numPr>
-        <w:rPr>
-          <w:sz w:val="28"/>
-          <w:lang w:val="en-US"/>
-        </w:rPr>
-      </w:pPr>
-      <w:proofErr w:type="spellStart"/>
-      <w:r>
-        <w:rPr>
-          <w:sz w:val="28"/>
-          <w:lang w:val="en-US"/>
-        </w:rPr>
-        <w:t>Régua</w:t>
-      </w:r>
-      <w:proofErr w:type="spellEnd"/>
-      <w:r>
-        <w:rPr>
-          <w:sz w:val="28"/>
-          <w:lang w:val="en-US"/>
-        </w:rPr>
-        <w:t xml:space="preserve"> </w:t>
-      </w:r>
-    </w:p>
-    <w:p>
-      <w:pPr>
-        <w:pStyle w:val="ListParagraph"/>
-        <w:numPr>
-          <w:ilvl w:val="1"/>
-          <w:numId w:val="2"/>
-        </w:numPr>
-        <w:rPr>
-          <w:sz w:val="28"/>
-          <w:lang w:val="en-US"/>
-        </w:rPr>
-      </w:pPr>
-      <w:r>
-        <w:rPr>
-          <w:sz w:val="28"/>
-          <w:lang w:val="en-US"/>
-        </w:rPr>
-        <w:t>Logo 3D</w:t>
-      </w:r>
-    </w:p>
-    <w:p>
-      <w:pPr>
-        <w:pStyle w:val="ListParagraph"/>
-        <w:numPr>
-          <w:ilvl w:val="0"/>
-          <w:numId w:val="2"/>
-        </w:numPr>
-        <w:rPr>
-          <w:sz w:val="28"/>
-          <w:lang w:val="en-US"/>
-        </w:rPr>
-      </w:pPr>
-      <w:r>
-        <w:rPr>
-          <w:sz w:val="28"/>
-          <w:lang w:val="en-US"/>
-        </w:rPr>
-        <w:t>Payload #2</w:t>
-      </w:r>
-    </w:p>
-    <w:p>
-      <w:pPr>
-        <w:pStyle w:val="ListParagraph"/>
-        <w:numPr>
-          <w:ilvl w:val="1"/>
-          <w:numId w:val="2"/>
-        </w:numPr>
-        <w:rPr>
-          <w:sz w:val="28"/>
-          <w:lang w:val="en-US"/>
-        </w:rPr>
-      </w:pPr>
-      <w:r>
-        <w:rPr>
-          <w:sz w:val="28"/>
-          <w:lang w:val="en-US"/>
-        </w:rPr>
-        <w:t>Spot</w:t>
-      </w:r>
-    </w:p>
-    <w:p>
-      <w:pPr>
-        <w:pStyle w:val="ListParagraph"/>
-        <w:numPr>
-          <w:ilvl w:val="0"/>
-          <w:numId w:val="2"/>
-        </w:numPr>
-        <w:rPr>
-          <w:sz w:val="28"/>
-          <w:lang w:val="en-US"/>
-        </w:rPr>
-      </w:pPr>
-      <w:proofErr w:type="spellStart"/>
-      <w:r>
-        <w:rPr>
-          <w:sz w:val="28"/>
-          <w:lang w:val="en-US"/>
-        </w:rPr>
-        <w:t>Ballon</w:t>
-      </w:r>
-      <w:proofErr w:type="spellEnd"/>
-    </w:p>
-    <w:p>
-      <w:pPr>
-        <w:pStyle w:val="ListParagraph"/>
-        <w:numPr>
-          <w:ilvl w:val="1"/>
-          <w:numId w:val="2"/>
-        </w:numPr>
-        <w:rPr>
-          <w:sz w:val="28"/>
-          <w:lang w:val="en-US"/>
-        </w:rPr>
-      </w:pPr>
-      <w:proofErr w:type="spellStart"/>
-      <w:r>
-        <w:rPr>
-          <w:sz w:val="28"/>
-          <w:lang w:val="en-US"/>
-        </w:rPr>
-        <w:t>Abraçadeiras</w:t>
-      </w:r>
-      <w:proofErr w:type="spellEnd"/>
-    </w:p>
-    <w:p>
-      <w:pPr>
-        <w:pStyle w:val="ListParagraph"/>
-        <w:numPr>
-          <w:ilvl w:val="1"/>
-          <w:numId w:val="2"/>
-        </w:numPr>
-        <w:rPr>
-          <w:sz w:val="28"/>
-          <w:lang w:val="en-US"/>
-        </w:rPr>
-      </w:pPr>
-      <w:proofErr w:type="spellStart"/>
-      <w:r>
-        <w:rPr>
-          <w:sz w:val="28"/>
-          <w:lang w:val="en-US"/>
-        </w:rPr>
-        <w:t>Bocal</w:t>
-      </w:r>
-      <w:proofErr w:type="spellEnd"/>
-      <w:r>
-        <w:rPr>
-          <w:sz w:val="28"/>
-          <w:lang w:val="en-US"/>
-        </w:rPr>
-        <w:t xml:space="preserve"> de </w:t>
-      </w:r>
-      <w:proofErr w:type="spellStart"/>
-      <w:r>
-        <w:rPr>
-          <w:sz w:val="28"/>
-          <w:lang w:val="en-US"/>
-        </w:rPr>
-        <w:t>enchimento</w:t>
-      </w:r>
-      <w:proofErr w:type="spellEnd"/>
-    </w:p>
-    <w:p>
-      <w:pPr>
-        <w:pStyle w:val="ListParagraph"/>
-        <w:numPr>
-          <w:ilvl w:val="0"/>
-          <w:numId w:val="2"/>
-        </w:numPr>
-        <w:rPr>
-          <w:sz w:val="28"/>
-          <w:lang w:val="en-US"/>
-        </w:rPr>
-      </w:pPr>
-      <w:r>
-        <w:rPr>
-          <w:sz w:val="28"/>
-          <w:lang w:val="en-US"/>
-        </w:rPr>
-        <w:t>Ground Station</w:t>
-      </w:r>
-      <w:r>
-        <w:rPr>
-          <w:sz w:val="28"/>
-          <w:lang w:val="en-US"/>
-        </w:rPr>
-        <w:t xml:space="preserve"> #1</w:t>
-      </w:r>
-    </w:p>
-    <w:p>
-      <w:pPr>
-        <w:pStyle w:val="ListParagraph"/>
-        <w:numPr>
-          <w:ilvl w:val="1"/>
-          <w:numId w:val="2"/>
-        </w:numPr>
-        <w:rPr>
-          <w:sz w:val="28"/>
-          <w:lang w:val="en-US"/>
-        </w:rPr>
-      </w:pPr>
-      <w:r>
-        <w:rPr>
-          <w:sz w:val="28"/>
-          <w:lang w:val="en-US"/>
-        </w:rPr>
-        <w:t xml:space="preserve">PC do Hélio + </w:t>
-      </w:r>
-      <w:proofErr w:type="spellStart"/>
-      <w:r>
-        <w:rPr>
-          <w:sz w:val="28"/>
-          <w:lang w:val="en-US"/>
-        </w:rPr>
-        <w:t>Carregador</w:t>
-      </w:r>
-      <w:proofErr w:type="spellEnd"/>
-    </w:p>
-    <w:p>
-      <w:pPr>
-        <w:pStyle w:val="ListParagraph"/>
-        <w:numPr>
-          <w:ilvl w:val="1"/>
-          <w:numId w:val="2"/>
-        </w:numPr>
-        <w:rPr>
-          <w:sz w:val="28"/>
-        </w:rPr>
-      </w:pPr>
-      <w:r>
-        <w:rPr>
-          <w:sz w:val="28"/>
-        </w:rPr>
-        <w:t>Conversor para isqueiro</w:t>
-      </w:r>
-      <w:r>
-        <w:rPr>
-          <w:sz w:val="28"/>
-        </w:rPr>
-        <w:t xml:space="preserve"> do carro</w:t>
-      </w:r>
-    </w:p>
-    <w:p>
-      <w:pPr>
-        <w:pStyle w:val="ListParagraph"/>
-        <w:numPr>
-          <w:ilvl w:val="1"/>
-          <w:numId w:val="2"/>
-        </w:numPr>
-        <w:rPr>
-          <w:sz w:val="28"/>
-        </w:rPr>
-      </w:pPr>
-      <w:proofErr w:type="spellStart"/>
-      <w:r>
-        <w:rPr>
-          <w:sz w:val="28"/>
-        </w:rPr>
-        <w:t>HackRF</w:t>
-      </w:r>
-      <w:proofErr w:type="spellEnd"/>
-    </w:p>
-    <w:p>
-      <w:pPr>
-        <w:pStyle w:val="ListParagraph"/>
-        <w:numPr>
-          <w:ilvl w:val="1"/>
-          <w:numId w:val="2"/>
-        </w:numPr>
-        <w:rPr>
-          <w:sz w:val="28"/>
-        </w:rPr>
-      </w:pPr>
-      <w:r>
-        <w:rPr>
-          <w:sz w:val="28"/>
-        </w:rPr>
-        <w:t>Antena portátil do Miguel</w:t>
-      </w:r>
-    </w:p>
-    <w:p>
-      <w:pPr>
-        <w:pStyle w:val="ListParagraph"/>
-        <w:numPr>
-          <w:ilvl w:val="1"/>
-          <w:numId w:val="2"/>
-        </w:numPr>
-        <w:rPr>
-          <w:sz w:val="28"/>
-        </w:rPr>
-      </w:pPr>
-      <w:r>
-        <w:rPr>
-          <w:sz w:val="28"/>
-        </w:rPr>
-        <w:t>Fichas SMA fêmea-fêmea</w:t>
-      </w:r>
-    </w:p>
-    <w:p>
-      <w:pPr>
-        <w:pStyle w:val="ListParagraph"/>
-        <w:numPr>
-          <w:ilvl w:val="1"/>
-          <w:numId w:val="2"/>
-        </w:numPr>
-        <w:rPr>
-          <w:sz w:val="28"/>
-        </w:rPr>
-      </w:pPr>
-      <w:proofErr w:type="gramStart"/>
-      <w:r>
-        <w:rPr>
-          <w:sz w:val="28"/>
-        </w:rPr>
-        <w:t>Fichas SMA fêmea-PL fêmea</w:t>
-      </w:r>
-      <w:proofErr w:type="gramEnd"/>
-    </w:p>
-    <w:p>
-      <w:pPr>
-        <w:pStyle w:val="ListParagraph"/>
-        <w:numPr>
-          <w:ilvl w:val="1"/>
-          <w:numId w:val="2"/>
-        </w:numPr>
-        <w:rPr>
-          <w:sz w:val="28"/>
-        </w:rPr>
-      </w:pPr>
-      <w:r>
-        <w:rPr>
-          <w:sz w:val="28"/>
-        </w:rPr>
-        <w:t>HUB internet 3G Miguel</w:t>
-      </w:r>
-    </w:p>
-    <w:p>
-      <w:pPr>
-        <w:pStyle w:val="ListParagraph"/>
-        <w:numPr>
-          <w:ilvl w:val="0"/>
-          <w:numId w:val="2"/>
-        </w:numPr>
-        <w:rPr>
-          <w:sz w:val="28"/>
-          <w:lang w:val="en-US"/>
-        </w:rPr>
-      </w:pPr>
-      <w:r>
-        <w:rPr>
-          <w:sz w:val="28"/>
-          <w:lang w:val="en-US"/>
-        </w:rPr>
-        <w:t>Ground Station</w:t>
-      </w:r>
-      <w:r>
-        <w:rPr>
-          <w:sz w:val="28"/>
-          <w:lang w:val="en-US"/>
-        </w:rPr>
-        <w:t xml:space="preserve"> #2</w:t>
-      </w:r>
-    </w:p>
-    <w:p>
-      <w:pPr>
-        <w:pStyle w:val="ListParagraph"/>
-        <w:numPr>
-          <w:ilvl w:val="1"/>
-          <w:numId w:val="2"/>
-        </w:numPr>
-        <w:rPr>
-          <w:sz w:val="28"/>
-          <w:lang w:val="en-US"/>
-        </w:rPr>
-      </w:pPr>
-      <w:r>
-        <w:rPr>
-          <w:sz w:val="28"/>
-          <w:lang w:val="en-US"/>
-        </w:rPr>
-        <w:t xml:space="preserve">PC </w:t>
-      </w:r>
-      <w:r>
-        <w:rPr>
-          <w:sz w:val="28"/>
-          <w:lang w:val="en-US"/>
-        </w:rPr>
-        <w:t>EEC</w:t>
+        </w:rPr>
+      </w:pPr>
+      <w:r>
+        <w:rPr>
+          <w:sz w:val="28"/>
+        </w:rPr>
+        <w:t>Mobil station</w:t>
       </w:r>
     </w:p>
     <w:p>
@@ -3719,67 +4049,55 @@
         </w:rPr>
         <w:t xml:space="preserve">TNC </w:t>
       </w:r>
-      <w:proofErr w:type="spellStart"/>
-      <w:r>
-        <w:rPr>
-          <w:sz w:val="28"/>
-        </w:rPr>
-        <w:t>bluetooth</w:t>
-      </w:r>
-      <w:proofErr w:type="spellEnd"/>
-    </w:p>
-    <w:p>
-      <w:pPr>
-        <w:pStyle w:val="ListParagraph"/>
-        <w:numPr>
-          <w:ilvl w:val="1"/>
-          <w:numId w:val="2"/>
-        </w:numPr>
-        <w:rPr>
-          <w:sz w:val="28"/>
-        </w:rPr>
-      </w:pPr>
-      <w:r>
-        <w:rPr>
-          <w:sz w:val="28"/>
-        </w:rPr>
-        <w:t>Telemóvel do Freitas</w:t>
-      </w:r>
-    </w:p>
-    <w:p>
-      <w:pPr>
-        <w:pStyle w:val="ListParagraph"/>
-        <w:numPr>
-          <w:ilvl w:val="1"/>
-          <w:numId w:val="2"/>
-        </w:numPr>
-        <w:rPr>
-          <w:sz w:val="28"/>
-        </w:rPr>
-      </w:pPr>
-      <w:proofErr w:type="spellStart"/>
-      <w:r>
-        <w:rPr>
-          <w:sz w:val="28"/>
-        </w:rPr>
-        <w:lastRenderedPageBreak/>
-        <w:t>Ipad</w:t>
-      </w:r>
-      <w:proofErr w:type="spellEnd"/>
-      <w:r>
-        <w:rPr>
-          <w:sz w:val="28"/>
-        </w:rPr>
-        <w:t xml:space="preserve"> do </w:t>
-      </w:r>
-      <w:proofErr w:type="spellStart"/>
-      <w:r>
-        <w:rPr>
-          <w:sz w:val="28"/>
-        </w:rPr>
-        <w:t>freitas</w:t>
-      </w:r>
-      <w:proofErr w:type="spellEnd"/>
+      <w:r>
+        <w:rPr>
+          <w:sz w:val="28"/>
+        </w:rPr>
+        <w:t>Bluetooth</w:t>
+      </w:r>
+    </w:p>
+    <w:p>
+      <w:pPr>
+        <w:pStyle w:val="ListParagraph"/>
+        <w:numPr>
+          <w:ilvl w:val="1"/>
+          <w:numId w:val="2"/>
+        </w:numPr>
+        <w:rPr>
+          <w:sz w:val="28"/>
+        </w:rPr>
+      </w:pPr>
+      <w:r>
+        <w:rPr>
+          <w:sz w:val="28"/>
+        </w:rPr>
+        <w:t>Telemóvel Freitas</w:t>
+      </w:r>
+    </w:p>
+    <w:p>
+      <w:pPr>
+        <w:pStyle w:val="ListParagraph"/>
+        <w:numPr>
+          <w:ilvl w:val="1"/>
+          <w:numId w:val="2"/>
+        </w:numPr>
+        <w:rPr>
+          <w:sz w:val="28"/>
+        </w:rPr>
+      </w:pPr>
+      <w:r>
+        <w:rPr>
+          <w:sz w:val="28"/>
+        </w:rPr>
+        <w:t>Carregador de telemóvel</w:t>
+      </w:r>
+    </w:p>
+    <w:p>
+      <w:pPr>
+        <w:rPr>
+          <w:sz w:val="28"/>
+        </w:rPr>
+      </w:pPr>
     </w:p>
     <w:sectPr>
       <w:headerReference w:type="default" r:id="rId9"/>
@@ -4712,6 +5030,17 @@
       <w:szCs w:val="16"/>
     </w:rPr>
   </w:style>
+  <w:style w:type="character" w:styleId="Hyperlink">
+    <w:name w:val="Hyperlink"/>
+    <w:basedOn w:val="DefaultParagraphFont"/>
+    <w:uiPriority w:val="99"/>
+    <w:unhideWhenUsed/>
+    <w:rsid w:val="007416EC"/>
+    <w:rPr>
+      <w:color w:val="0563C1" w:themeColor="hyperlink"/>
+      <w:u w:val="single"/>
+    </w:rPr>
+  </w:style>
 </w:styles>
 </file>
 

</xml_diff>